<commit_message>
Update code and documentation :  - Change crossroad to object function  - Add not working code to place vehicle  - Update work diary  - Update planification
</commit_message>
<xml_diff>
--- a/Documentation/FBN_TPI_Simulation_trafic_routier_documentation.docx
+++ b/Documentation/FBN_TPI_Simulation_trafic_routier_documentation.docx
@@ -6977,21 +6977,35 @@
         <w:t xml:space="preserve">Au vu de la simplicité de l'application et de son côté plus expérimental, comparé à ce qui se trouve sur le marché, comme AnyLogic, </w:t>
       </w:r>
       <w:r>
-        <w:t>PTV Visum ou Dynameq, aucune analyse concurrentielle.</w:t>
-      </w:r>
-      <w:r>
-        <w:t xml:space="preserve"> Ce choix à également été validé par le chef de projet après discussion.</w:t>
+        <w:t>PTV Visum ou Dynameq, aucune analyse concurrentielle</w:t>
+      </w:r>
+      <w:r>
+        <w:t xml:space="preserve"> ne sera faite</w:t>
+      </w:r>
+      <w:bookmarkStart w:id="13" w:name="_GoBack"/>
+      <w:bookmarkEnd w:id="13"/>
+      <w:r>
+        <w:t>.</w:t>
+      </w:r>
+      <w:r>
+        <w:t xml:space="preserve"> Ce choix </w:t>
+      </w:r>
+      <w:r>
+        <w:t>a</w:t>
+      </w:r>
+      <w:r>
+        <w:t xml:space="preserve"> également été validé par le chef de projet après discussion.</w:t>
       </w:r>
     </w:p>
     <w:p>
       <w:pPr>
         <w:pStyle w:val="Titre2"/>
       </w:pPr>
-      <w:bookmarkStart w:id="13" w:name="_Toc8917573"/>
+      <w:bookmarkStart w:id="14" w:name="_Toc8917573"/>
       <w:r>
         <w:t>Maquette</w:t>
       </w:r>
-      <w:bookmarkEnd w:id="13"/>
+      <w:bookmarkEnd w:id="14"/>
     </w:p>
     <w:p>
       <w:pPr>
@@ -7000,14 +7014,14 @@
           <w:rFonts w:cstheme="minorHAnsi"/>
         </w:rPr>
       </w:pPr>
-      <w:bookmarkStart w:id="14" w:name="_Toc8917574"/>
+      <w:bookmarkStart w:id="15" w:name="_Toc8917574"/>
       <w:r>
         <w:rPr>
           <w:rFonts w:cstheme="minorHAnsi"/>
         </w:rPr>
         <w:t>Zoning</w:t>
       </w:r>
-      <w:bookmarkEnd w:id="14"/>
+      <w:bookmarkEnd w:id="15"/>
       <w:r>
         <w:rPr>
           <w:rFonts w:cstheme="minorHAnsi"/>
@@ -7068,7 +7082,7 @@
           <w:rFonts w:cstheme="minorHAnsi"/>
         </w:rPr>
       </w:pPr>
-      <w:bookmarkStart w:id="15" w:name="_Toc8917575"/>
+      <w:bookmarkStart w:id="16" w:name="_Toc8917575"/>
       <w:r>
         <w:rPr>
           <w:rFonts w:cstheme="minorHAnsi"/>
@@ -7076,7 +7090,7 @@
         <w:lastRenderedPageBreak/>
         <w:t>Wireframe</w:t>
       </w:r>
-      <w:bookmarkEnd w:id="15"/>
+      <w:bookmarkEnd w:id="16"/>
       <w:r>
         <w:rPr>
           <w:rFonts w:cstheme="minorHAnsi"/>
@@ -7212,21 +7226,145 @@
           <w:rFonts w:cstheme="minorHAnsi"/>
         </w:rPr>
       </w:pPr>
-      <w:bookmarkStart w:id="16" w:name="_Ref5194279"/>
-      <w:bookmarkStart w:id="17" w:name="_Ref5194323"/>
-      <w:bookmarkStart w:id="18" w:name="_Ref5194358"/>
-      <w:bookmarkStart w:id="19" w:name="_Toc8917576"/>
-      <w:r>
-        <w:rPr>
-          <w:rFonts w:cstheme="minorHAnsi"/>
-        </w:rPr>
+      <w:bookmarkStart w:id="17" w:name="_Ref5194279"/>
+      <w:bookmarkStart w:id="18" w:name="_Ref5194323"/>
+      <w:bookmarkStart w:id="19" w:name="_Ref5194358"/>
+      <w:bookmarkStart w:id="20" w:name="_Toc8917576"/>
+      <w:r>
+        <w:rPr>
+          <w:rFonts w:cstheme="minorHAnsi"/>
+        </w:rPr>
+        <w:t>Définition des règles de conduite</w:t>
+      </w:r>
+    </w:p>
+    <w:p>
+      <w:pPr>
+        <w:pStyle w:val="Titre3"/>
+      </w:pPr>
+      <w:r>
+        <w:t>Priorités de droite</w:t>
+      </w:r>
+    </w:p>
+    <w:p>
+      <w:r>
+        <w:t>Si je veux tourner à droite</w:t>
+      </w:r>
+      <w:r>
+        <w:t xml:space="preserve"> :</w:t>
+      </w:r>
+    </w:p>
+    <w:p>
+      <w:pPr>
+        <w:pStyle w:val="Paragraphedeliste"/>
+        <w:numPr>
+          <w:ilvl w:val="0"/>
+          <w:numId w:val="46"/>
+        </w:numPr>
+      </w:pPr>
+      <w:r>
+        <w:t>Quelque que soit la situation, je peux y aller</w:t>
+      </w:r>
+    </w:p>
+    <w:p>
+      <w:r>
+        <w:t>Si je veux aller tout droit (ou sur une route qui n'est ni celle de gauche ni celle de droite) :</w:t>
+      </w:r>
+    </w:p>
+    <w:p>
+      <w:pPr>
+        <w:pStyle w:val="Paragraphedeliste"/>
+        <w:numPr>
+          <w:ilvl w:val="0"/>
+          <w:numId w:val="47"/>
+        </w:numPr>
+      </w:pPr>
+      <w:r>
+        <w:t>SI un autre véhicule se situe sur la route à droite, je n'y vais pas</w:t>
+      </w:r>
+    </w:p>
+    <w:p>
+      <w:pPr>
+        <w:pStyle w:val="Paragraphedeliste"/>
+        <w:numPr>
+          <w:ilvl w:val="0"/>
+          <w:numId w:val="47"/>
+        </w:numPr>
+      </w:pPr>
+      <w:r>
+        <w:t>Si la règle 1 ne s'applique pas, je peux y aller</w:t>
+      </w:r>
+    </w:p>
+    <w:p>
+      <w:r>
+        <w:t>Si je veux tourner à gauche :</w:t>
+      </w:r>
+    </w:p>
+    <w:p>
+      <w:pPr>
+        <w:pStyle w:val="Paragraphedeliste"/>
+        <w:numPr>
+          <w:ilvl w:val="0"/>
+          <w:numId w:val="49"/>
+        </w:numPr>
+      </w:pPr>
+      <w:r>
+        <w:t>Quel que soit la situation, je n'ai pas la priorité. Je ne peux y aller que si la trajectoire est libre</w:t>
+      </w:r>
+    </w:p>
+    <w:p>
+      <w:pPr>
+        <w:pStyle w:val="Titre3"/>
+      </w:pPr>
+      <w:r>
+        <w:t>Feux (rouge / vert)</w:t>
+      </w:r>
+    </w:p>
+    <w:p>
+      <w:r>
+        <w:t>Si le feu est rouge, je n'y vais pas.</w:t>
+      </w:r>
+    </w:p>
+    <w:p>
+      <w:r>
+        <w:t>Si le feu est vert, j'y vais.</w:t>
+      </w:r>
+    </w:p>
+    <w:p>
+      <w:pPr>
+        <w:pStyle w:val="Titre3"/>
+      </w:pPr>
+      <w:r>
         <w:lastRenderedPageBreak/>
+        <w:t>Giratoires</w:t>
+      </w:r>
+    </w:p>
+    <w:p>
+      <w:r>
+        <w:t>Si un véhicule se trouve devant l'entrée du giratoire, je n'y vais pas.</w:t>
+      </w:r>
+    </w:p>
+    <w:p>
+      <w:r>
+        <w:t>Si aucun véhicule ne se trouve devant l'entrée du giratoire, je peux y aller.</w:t>
+      </w:r>
+    </w:p>
+    <w:p>
+      <w:pPr>
+        <w:pStyle w:val="Titre2"/>
+        <w:rPr>
+          <w:rFonts w:cstheme="minorHAnsi"/>
+        </w:rPr>
+      </w:pPr>
+      <w:r>
+        <w:rPr>
+          <w:rFonts w:cstheme="minorHAnsi"/>
+        </w:rPr>
         <w:t>Cas d’utilisation</w:t>
       </w:r>
-      <w:bookmarkEnd w:id="16"/>
       <w:bookmarkEnd w:id="17"/>
       <w:bookmarkEnd w:id="18"/>
       <w:bookmarkEnd w:id="19"/>
+      <w:bookmarkEnd w:id="20"/>
     </w:p>
     <w:p>
       <w:pPr>
@@ -7235,14 +7373,14 @@
           <w:rFonts w:cstheme="minorHAnsi"/>
         </w:rPr>
       </w:pPr>
-      <w:bookmarkStart w:id="20" w:name="_Toc8917577"/>
+      <w:bookmarkStart w:id="21" w:name="_Toc8917577"/>
       <w:r>
         <w:rPr>
           <w:rFonts w:cstheme="minorHAnsi"/>
         </w:rPr>
         <w:t>Diagramme</w:t>
       </w:r>
-      <w:bookmarkEnd w:id="20"/>
+      <w:bookmarkEnd w:id="21"/>
     </w:p>
     <w:p>
       <w:r>
@@ -7300,14 +7438,14 @@
           <w:rFonts w:cstheme="minorHAnsi"/>
         </w:rPr>
       </w:pPr>
-      <w:bookmarkStart w:id="21" w:name="_Toc8917578"/>
+      <w:bookmarkStart w:id="22" w:name="_Toc8917578"/>
       <w:r>
         <w:rPr>
           <w:rFonts w:cstheme="minorHAnsi"/>
         </w:rPr>
         <w:t>Cas d’utilisation Visiteur</w:t>
       </w:r>
-      <w:bookmarkEnd w:id="21"/>
+      <w:bookmarkEnd w:id="22"/>
     </w:p>
     <w:p>
       <w:pPr>
@@ -11125,14 +11263,14 @@
           <w:rFonts w:cstheme="minorHAnsi"/>
         </w:rPr>
       </w:pPr>
-      <w:bookmarkStart w:id="22" w:name="_Toc8917580"/>
+      <w:bookmarkStart w:id="23" w:name="_Toc8917580"/>
       <w:r>
         <w:rPr>
           <w:rFonts w:cstheme="minorHAnsi"/>
         </w:rPr>
         <w:t>Système de stockage</w:t>
       </w:r>
-      <w:bookmarkEnd w:id="22"/>
+      <w:bookmarkEnd w:id="23"/>
     </w:p>
     <w:p>
       <w:r>
@@ -11146,7 +11284,7 @@
           <w:rFonts w:cstheme="minorHAnsi"/>
         </w:rPr>
       </w:pPr>
-      <w:bookmarkStart w:id="23" w:name="_Toc8917581"/>
+      <w:bookmarkStart w:id="24" w:name="_Toc8917581"/>
       <w:r>
         <w:rPr>
           <w:rFonts w:cstheme="minorHAnsi"/>
@@ -11154,7 +11292,7 @@
         <w:t>Stratégie de test</w:t>
       </w:r>
       <w:bookmarkEnd w:id="11"/>
-      <w:bookmarkEnd w:id="23"/>
+      <w:bookmarkEnd w:id="24"/>
     </w:p>
     <w:p>
       <w:r>
@@ -11185,7 +11323,7 @@
           <w:rFonts w:cstheme="minorHAnsi"/>
         </w:rPr>
       </w:pPr>
-      <w:bookmarkStart w:id="24" w:name="_Toc8917582"/>
+      <w:bookmarkStart w:id="25" w:name="_Toc8917582"/>
       <w:r>
         <w:rPr>
           <w:rStyle w:val="Titre3Car"/>
@@ -11194,7 +11332,7 @@
         </w:rPr>
         <w:t>Testeurs</w:t>
       </w:r>
-      <w:bookmarkEnd w:id="24"/>
+      <w:bookmarkEnd w:id="25"/>
       <w:r>
         <w:rPr>
           <w:rFonts w:cstheme="minorHAnsi"/>
@@ -11247,14 +11385,14 @@
           <w:rFonts w:cstheme="minorHAnsi"/>
         </w:rPr>
       </w:pPr>
-      <w:bookmarkStart w:id="25" w:name="_Toc8917583"/>
+      <w:bookmarkStart w:id="26" w:name="_Toc8917583"/>
       <w:r>
         <w:rPr>
           <w:rFonts w:cstheme="minorHAnsi"/>
         </w:rPr>
         <w:t>Type de tests</w:t>
       </w:r>
-      <w:bookmarkEnd w:id="25"/>
+      <w:bookmarkEnd w:id="26"/>
       <w:r>
         <w:rPr>
           <w:rFonts w:cstheme="minorHAnsi"/>
@@ -11329,7 +11467,7 @@
           <w:rFonts w:cstheme="minorHAnsi"/>
         </w:rPr>
       </w:pPr>
-      <w:bookmarkStart w:id="26" w:name="_Toc8917584"/>
+      <w:bookmarkStart w:id="27" w:name="_Toc8917584"/>
       <w:r>
         <w:rPr>
           <w:rFonts w:cstheme="minorHAnsi"/>
@@ -11337,7 +11475,7 @@
         <w:lastRenderedPageBreak/>
         <w:t>Liste des tests</w:t>
       </w:r>
-      <w:bookmarkEnd w:id="26"/>
+      <w:bookmarkEnd w:id="27"/>
       <w:r>
         <w:rPr>
           <w:rFonts w:cstheme="minorHAnsi"/>
@@ -11475,14 +11613,14 @@
           <w:rFonts w:cstheme="minorHAnsi"/>
         </w:rPr>
       </w:pPr>
-      <w:bookmarkStart w:id="27" w:name="_Toc8917585"/>
+      <w:bookmarkStart w:id="28" w:name="_Toc8917585"/>
       <w:r>
         <w:rPr>
           <w:rFonts w:cstheme="minorHAnsi"/>
         </w:rPr>
         <w:t>Données de test à prévoir</w:t>
       </w:r>
-      <w:bookmarkEnd w:id="27"/>
+      <w:bookmarkEnd w:id="28"/>
       <w:r>
         <w:rPr>
           <w:rFonts w:cstheme="minorHAnsi"/>
@@ -11502,14 +11640,14 @@
           <w:rFonts w:cstheme="minorHAnsi"/>
         </w:rPr>
       </w:pPr>
-      <w:bookmarkStart w:id="28" w:name="_Toc8917586"/>
+      <w:bookmarkStart w:id="29" w:name="_Toc8917586"/>
       <w:r>
         <w:rPr>
           <w:rFonts w:cstheme="minorHAnsi"/>
         </w:rPr>
         <w:t>Budget initial</w:t>
       </w:r>
-      <w:bookmarkEnd w:id="28"/>
+      <w:bookmarkEnd w:id="29"/>
     </w:p>
     <w:p>
       <w:pPr>
@@ -11647,7 +11785,7 @@
           <w:rFonts w:cstheme="minorHAnsi"/>
         </w:rPr>
       </w:pPr>
-      <w:bookmarkStart w:id="29" w:name="_Toc8917587"/>
+      <w:bookmarkStart w:id="30" w:name="_Toc8917587"/>
       <w:r>
         <w:rPr>
           <w:rFonts w:cstheme="minorHAnsi"/>
@@ -11661,7 +11799,7 @@
         </w:rPr>
         <w:t xml:space="preserve"> détaillée</w:t>
       </w:r>
-      <w:bookmarkEnd w:id="29"/>
+      <w:bookmarkEnd w:id="30"/>
     </w:p>
     <w:p>
       <w:r>
@@ -11675,14 +11813,14 @@
           <w:rFonts w:cstheme="minorHAnsi"/>
         </w:rPr>
       </w:pPr>
-      <w:bookmarkStart w:id="30" w:name="_Toc8917588"/>
+      <w:bookmarkStart w:id="31" w:name="_Toc8917588"/>
       <w:r>
         <w:rPr>
           <w:rFonts w:cstheme="minorHAnsi"/>
         </w:rPr>
         <w:t>Risques</w:t>
       </w:r>
-      <w:bookmarkEnd w:id="30"/>
+      <w:bookmarkEnd w:id="31"/>
     </w:p>
     <w:p>
       <w:r>
@@ -11702,7 +11840,7 @@
           <w:rFonts w:cstheme="minorHAnsi"/>
         </w:rPr>
       </w:pPr>
-      <w:bookmarkStart w:id="31" w:name="_Toc8917589"/>
+      <w:bookmarkStart w:id="32" w:name="_Toc8917589"/>
       <w:r>
         <w:rPr>
           <w:rFonts w:cstheme="minorHAnsi"/>
@@ -11715,7 +11853,7 @@
         </w:rPr>
         <w:t>onception</w:t>
       </w:r>
-      <w:bookmarkEnd w:id="31"/>
+      <w:bookmarkEnd w:id="32"/>
     </w:p>
     <w:p>
       <w:pPr>
@@ -11724,7 +11862,7 @@
           <w:rFonts w:cstheme="minorHAnsi"/>
         </w:rPr>
       </w:pPr>
-      <w:bookmarkStart w:id="32" w:name="_Toc8917590"/>
+      <w:bookmarkStart w:id="33" w:name="_Toc8917590"/>
       <w:r>
         <w:rPr>
           <w:rFonts w:cstheme="minorHAnsi"/>
@@ -11749,7 +11887,7 @@
         </w:rPr>
         <w:t>et OS</w:t>
       </w:r>
-      <w:bookmarkEnd w:id="32"/>
+      <w:bookmarkEnd w:id="33"/>
     </w:p>
     <w:p>
       <w:pPr>
@@ -11760,13 +11898,8 @@
         </w:numPr>
       </w:pPr>
       <w:r>
-        <w:t xml:space="preserve">1 ordinateur type du </w:t>
-      </w:r>
-      <w:proofErr w:type="gramStart"/>
-      <w:r>
-        <w:t>CPNV:</w:t>
-      </w:r>
-      <w:proofErr w:type="gramEnd"/>
+        <w:t>1 ordinateur type du CPNV:</w:t>
+      </w:r>
     </w:p>
     <w:p>
       <w:pPr>
@@ -11799,14 +11932,14 @@
           <w:rFonts w:cstheme="minorHAnsi"/>
         </w:rPr>
       </w:pPr>
-      <w:bookmarkStart w:id="33" w:name="_Toc8917591"/>
+      <w:bookmarkStart w:id="34" w:name="_Toc8917591"/>
       <w:r>
         <w:rPr>
           <w:rFonts w:cstheme="minorHAnsi"/>
         </w:rPr>
         <w:t>Choix des Softwares</w:t>
       </w:r>
-      <w:bookmarkEnd w:id="33"/>
+      <w:bookmarkEnd w:id="34"/>
     </w:p>
     <w:p>
       <w:pPr>
@@ -11869,24 +12002,22 @@
           <w:rFonts w:cstheme="minorHAnsi"/>
         </w:rPr>
       </w:pPr>
-      <w:bookmarkStart w:id="34" w:name="_Toc71703259"/>
-      <w:bookmarkStart w:id="35" w:name="_Toc8917593"/>
-      <w:bookmarkStart w:id="36" w:name="_GoBack"/>
+      <w:bookmarkStart w:id="35" w:name="_Toc71703259"/>
+      <w:bookmarkStart w:id="36" w:name="_Toc8917593"/>
+      <w:r>
+        <w:rPr>
+          <w:rFonts w:cstheme="minorHAnsi"/>
+        </w:rPr>
+        <w:t>R</w:t>
+      </w:r>
+      <w:bookmarkEnd w:id="35"/>
+      <w:r>
+        <w:rPr>
+          <w:rFonts w:cstheme="minorHAnsi"/>
+        </w:rPr>
+        <w:t>éalisation</w:t>
+      </w:r>
       <w:bookmarkEnd w:id="36"/>
-      <w:r>
-        <w:rPr>
-          <w:rFonts w:cstheme="minorHAnsi"/>
-        </w:rPr>
-        <w:t>R</w:t>
-      </w:r>
-      <w:bookmarkEnd w:id="34"/>
-      <w:r>
-        <w:rPr>
-          <w:rFonts w:cstheme="minorHAnsi"/>
-        </w:rPr>
-        <w:t>éalisation</w:t>
-      </w:r>
-      <w:bookmarkEnd w:id="35"/>
     </w:p>
     <w:p>
       <w:pPr>
@@ -13556,7 +13687,7 @@
             <w:rPr>
               <w:noProof/>
             </w:rPr>
-            <w:t>17</w:t>
+            <w:t>2</w:t>
           </w:r>
           <w:r>
             <w:fldChar w:fldCharType="end"/>
@@ -14946,6 +15077,119 @@
     </w:lvl>
   </w:abstractNum>
   <w:abstractNum w:abstractNumId="11" w15:restartNumberingAfterBreak="0">
+    <w:nsid w:val="183147CF"/>
+    <w:multiLevelType w:val="hybridMultilevel"/>
+    <w:tmpl w:val="9154E53A"/>
+    <w:lvl w:ilvl="0" w:tplc="100C000F">
+      <w:start w:val="1"/>
+      <w:numFmt w:val="decimal"/>
+      <w:lvlText w:val="%1."/>
+      <w:lvlJc w:val="left"/>
+      <w:pPr>
+        <w:ind w:left="720" w:hanging="360"/>
+      </w:pPr>
+      <w:rPr>
+        <w:rFonts w:hint="default"/>
+      </w:rPr>
+    </w:lvl>
+    <w:lvl w:ilvl="1" w:tplc="100C0003">
+      <w:start w:val="1"/>
+      <w:numFmt w:val="bullet"/>
+      <w:lvlText w:val="o"/>
+      <w:lvlJc w:val="left"/>
+      <w:pPr>
+        <w:ind w:left="1440" w:hanging="360"/>
+      </w:pPr>
+      <w:rPr>
+        <w:rFonts w:ascii="Courier New" w:hAnsi="Courier New" w:cs="Courier New" w:hint="default"/>
+      </w:rPr>
+    </w:lvl>
+    <w:lvl w:ilvl="2" w:tplc="100C0005">
+      <w:start w:val="1"/>
+      <w:numFmt w:val="bullet"/>
+      <w:lvlText w:val=""/>
+      <w:lvlJc w:val="left"/>
+      <w:pPr>
+        <w:ind w:left="2160" w:hanging="360"/>
+      </w:pPr>
+      <w:rPr>
+        <w:rFonts w:ascii="Wingdings" w:hAnsi="Wingdings" w:hint="default"/>
+      </w:rPr>
+    </w:lvl>
+    <w:lvl w:ilvl="3" w:tplc="100C0001" w:tentative="1">
+      <w:start w:val="1"/>
+      <w:numFmt w:val="bullet"/>
+      <w:lvlText w:val=""/>
+      <w:lvlJc w:val="left"/>
+      <w:pPr>
+        <w:ind w:left="2880" w:hanging="360"/>
+      </w:pPr>
+      <w:rPr>
+        <w:rFonts w:ascii="Symbol" w:hAnsi="Symbol" w:hint="default"/>
+      </w:rPr>
+    </w:lvl>
+    <w:lvl w:ilvl="4" w:tplc="100C0003" w:tentative="1">
+      <w:start w:val="1"/>
+      <w:numFmt w:val="bullet"/>
+      <w:lvlText w:val="o"/>
+      <w:lvlJc w:val="left"/>
+      <w:pPr>
+        <w:ind w:left="3600" w:hanging="360"/>
+      </w:pPr>
+      <w:rPr>
+        <w:rFonts w:ascii="Courier New" w:hAnsi="Courier New" w:cs="Courier New" w:hint="default"/>
+      </w:rPr>
+    </w:lvl>
+    <w:lvl w:ilvl="5" w:tplc="100C0005" w:tentative="1">
+      <w:start w:val="1"/>
+      <w:numFmt w:val="bullet"/>
+      <w:lvlText w:val=""/>
+      <w:lvlJc w:val="left"/>
+      <w:pPr>
+        <w:ind w:left="4320" w:hanging="360"/>
+      </w:pPr>
+      <w:rPr>
+        <w:rFonts w:ascii="Wingdings" w:hAnsi="Wingdings" w:hint="default"/>
+      </w:rPr>
+    </w:lvl>
+    <w:lvl w:ilvl="6" w:tplc="100C0001" w:tentative="1">
+      <w:start w:val="1"/>
+      <w:numFmt w:val="bullet"/>
+      <w:lvlText w:val=""/>
+      <w:lvlJc w:val="left"/>
+      <w:pPr>
+        <w:ind w:left="5040" w:hanging="360"/>
+      </w:pPr>
+      <w:rPr>
+        <w:rFonts w:ascii="Symbol" w:hAnsi="Symbol" w:hint="default"/>
+      </w:rPr>
+    </w:lvl>
+    <w:lvl w:ilvl="7" w:tplc="100C0003" w:tentative="1">
+      <w:start w:val="1"/>
+      <w:numFmt w:val="bullet"/>
+      <w:lvlText w:val="o"/>
+      <w:lvlJc w:val="left"/>
+      <w:pPr>
+        <w:ind w:left="5760" w:hanging="360"/>
+      </w:pPr>
+      <w:rPr>
+        <w:rFonts w:ascii="Courier New" w:hAnsi="Courier New" w:cs="Courier New" w:hint="default"/>
+      </w:rPr>
+    </w:lvl>
+    <w:lvl w:ilvl="8" w:tplc="100C0005" w:tentative="1">
+      <w:start w:val="1"/>
+      <w:numFmt w:val="bullet"/>
+      <w:lvlText w:val=""/>
+      <w:lvlJc w:val="left"/>
+      <w:pPr>
+        <w:ind w:left="6480" w:hanging="360"/>
+      </w:pPr>
+      <w:rPr>
+        <w:rFonts w:ascii="Wingdings" w:hAnsi="Wingdings" w:hint="default"/>
+      </w:rPr>
+    </w:lvl>
+  </w:abstractNum>
+  <w:abstractNum w:abstractNumId="12" w15:restartNumberingAfterBreak="0">
     <w:nsid w:val="196850F9"/>
     <w:multiLevelType w:val="hybridMultilevel"/>
     <w:tmpl w:val="73620EA0"/>
@@ -15058,7 +15302,7 @@
       </w:rPr>
     </w:lvl>
   </w:abstractNum>
-  <w:abstractNum w:abstractNumId="12" w15:restartNumberingAfterBreak="0">
+  <w:abstractNum w:abstractNumId="13" w15:restartNumberingAfterBreak="0">
     <w:nsid w:val="19FF01AE"/>
     <w:multiLevelType w:val="hybridMultilevel"/>
     <w:tmpl w:val="EC6A3956"/>
@@ -15198,7 +15442,7 @@
       </w:rPr>
     </w:lvl>
   </w:abstractNum>
-  <w:abstractNum w:abstractNumId="13" w15:restartNumberingAfterBreak="0">
+  <w:abstractNum w:abstractNumId="14" w15:restartNumberingAfterBreak="0">
     <w:nsid w:val="1CCF61F2"/>
     <w:multiLevelType w:val="hybridMultilevel"/>
     <w:tmpl w:val="8BBE5846"/>
@@ -15310,7 +15554,7 @@
       </w:rPr>
     </w:lvl>
   </w:abstractNum>
-  <w:abstractNum w:abstractNumId="14" w15:restartNumberingAfterBreak="0">
+  <w:abstractNum w:abstractNumId="15" w15:restartNumberingAfterBreak="0">
     <w:nsid w:val="27A404D8"/>
     <w:multiLevelType w:val="hybridMultilevel"/>
     <w:tmpl w:val="E4483B56"/>
@@ -15450,7 +15694,7 @@
       </w:rPr>
     </w:lvl>
   </w:abstractNum>
-  <w:abstractNum w:abstractNumId="15" w15:restartNumberingAfterBreak="0">
+  <w:abstractNum w:abstractNumId="16" w15:restartNumberingAfterBreak="0">
     <w:nsid w:val="29212280"/>
     <w:multiLevelType w:val="multilevel"/>
     <w:tmpl w:val="66D8E1EC"/>
@@ -15563,7 +15807,93 @@
       </w:rPr>
     </w:lvl>
   </w:abstractNum>
-  <w:abstractNum w:abstractNumId="16" w15:restartNumberingAfterBreak="0">
+  <w:abstractNum w:abstractNumId="17" w15:restartNumberingAfterBreak="0">
+    <w:nsid w:val="2A4B3EA6"/>
+    <w:multiLevelType w:val="hybridMultilevel"/>
+    <w:tmpl w:val="435A63A6"/>
+    <w:lvl w:ilvl="0" w:tplc="100C000F">
+      <w:start w:val="1"/>
+      <w:numFmt w:val="decimal"/>
+      <w:lvlText w:val="%1."/>
+      <w:lvlJc w:val="left"/>
+      <w:pPr>
+        <w:ind w:left="720" w:hanging="360"/>
+      </w:pPr>
+    </w:lvl>
+    <w:lvl w:ilvl="1" w:tplc="100C0019" w:tentative="1">
+      <w:start w:val="1"/>
+      <w:numFmt w:val="lowerLetter"/>
+      <w:lvlText w:val="%2."/>
+      <w:lvlJc w:val="left"/>
+      <w:pPr>
+        <w:ind w:left="1440" w:hanging="360"/>
+      </w:pPr>
+    </w:lvl>
+    <w:lvl w:ilvl="2" w:tplc="100C001B" w:tentative="1">
+      <w:start w:val="1"/>
+      <w:numFmt w:val="lowerRoman"/>
+      <w:lvlText w:val="%3."/>
+      <w:lvlJc w:val="right"/>
+      <w:pPr>
+        <w:ind w:left="2160" w:hanging="180"/>
+      </w:pPr>
+    </w:lvl>
+    <w:lvl w:ilvl="3" w:tplc="100C000F" w:tentative="1">
+      <w:start w:val="1"/>
+      <w:numFmt w:val="decimal"/>
+      <w:lvlText w:val="%4."/>
+      <w:lvlJc w:val="left"/>
+      <w:pPr>
+        <w:ind w:left="2880" w:hanging="360"/>
+      </w:pPr>
+    </w:lvl>
+    <w:lvl w:ilvl="4" w:tplc="100C0019" w:tentative="1">
+      <w:start w:val="1"/>
+      <w:numFmt w:val="lowerLetter"/>
+      <w:lvlText w:val="%5."/>
+      <w:lvlJc w:val="left"/>
+      <w:pPr>
+        <w:ind w:left="3600" w:hanging="360"/>
+      </w:pPr>
+    </w:lvl>
+    <w:lvl w:ilvl="5" w:tplc="100C001B" w:tentative="1">
+      <w:start w:val="1"/>
+      <w:numFmt w:val="lowerRoman"/>
+      <w:lvlText w:val="%6."/>
+      <w:lvlJc w:val="right"/>
+      <w:pPr>
+        <w:ind w:left="4320" w:hanging="180"/>
+      </w:pPr>
+    </w:lvl>
+    <w:lvl w:ilvl="6" w:tplc="100C000F" w:tentative="1">
+      <w:start w:val="1"/>
+      <w:numFmt w:val="decimal"/>
+      <w:lvlText w:val="%7."/>
+      <w:lvlJc w:val="left"/>
+      <w:pPr>
+        <w:ind w:left="5040" w:hanging="360"/>
+      </w:pPr>
+    </w:lvl>
+    <w:lvl w:ilvl="7" w:tplc="100C0019" w:tentative="1">
+      <w:start w:val="1"/>
+      <w:numFmt w:val="lowerLetter"/>
+      <w:lvlText w:val="%8."/>
+      <w:lvlJc w:val="left"/>
+      <w:pPr>
+        <w:ind w:left="5760" w:hanging="360"/>
+      </w:pPr>
+    </w:lvl>
+    <w:lvl w:ilvl="8" w:tplc="100C001B" w:tentative="1">
+      <w:start w:val="1"/>
+      <w:numFmt w:val="lowerRoman"/>
+      <w:lvlText w:val="%9."/>
+      <w:lvlJc w:val="right"/>
+      <w:pPr>
+        <w:ind w:left="6480" w:hanging="180"/>
+      </w:pPr>
+    </w:lvl>
+  </w:abstractNum>
+  <w:abstractNum w:abstractNumId="18" w15:restartNumberingAfterBreak="0">
     <w:nsid w:val="2E23300B"/>
     <w:multiLevelType w:val="hybridMultilevel"/>
     <w:tmpl w:val="970ADF2C"/>
@@ -15676,7 +16006,7 @@
       </w:rPr>
     </w:lvl>
   </w:abstractNum>
-  <w:abstractNum w:abstractNumId="17" w15:restartNumberingAfterBreak="0">
+  <w:abstractNum w:abstractNumId="19" w15:restartNumberingAfterBreak="0">
     <w:nsid w:val="352C2A44"/>
     <w:multiLevelType w:val="hybridMultilevel"/>
     <w:tmpl w:val="4F56EF2A"/>
@@ -15789,7 +16119,7 @@
       </w:rPr>
     </w:lvl>
   </w:abstractNum>
-  <w:abstractNum w:abstractNumId="18" w15:restartNumberingAfterBreak="0">
+  <w:abstractNum w:abstractNumId="20" w15:restartNumberingAfterBreak="0">
     <w:nsid w:val="36326606"/>
     <w:multiLevelType w:val="hybridMultilevel"/>
     <w:tmpl w:val="7814FFCC"/>
@@ -15878,7 +16208,7 @@
       </w:pPr>
     </w:lvl>
   </w:abstractNum>
-  <w:abstractNum w:abstractNumId="19" w15:restartNumberingAfterBreak="0">
+  <w:abstractNum w:abstractNumId="21" w15:restartNumberingAfterBreak="0">
     <w:nsid w:val="3D4F4264"/>
     <w:multiLevelType w:val="hybridMultilevel"/>
     <w:tmpl w:val="64C2F12A"/>
@@ -15991,7 +16321,7 @@
       </w:rPr>
     </w:lvl>
   </w:abstractNum>
-  <w:abstractNum w:abstractNumId="20" w15:restartNumberingAfterBreak="0">
+  <w:abstractNum w:abstractNumId="22" w15:restartNumberingAfterBreak="0">
     <w:nsid w:val="408C02FF"/>
     <w:multiLevelType w:val="hybridMultilevel"/>
     <w:tmpl w:val="1C925AC4"/>
@@ -16128,7 +16458,7 @@
       </w:rPr>
     </w:lvl>
   </w:abstractNum>
-  <w:abstractNum w:abstractNumId="21" w15:restartNumberingAfterBreak="0">
+  <w:abstractNum w:abstractNumId="23" w15:restartNumberingAfterBreak="0">
     <w:nsid w:val="42F31DAB"/>
     <w:multiLevelType w:val="hybridMultilevel"/>
     <w:tmpl w:val="A46C5D1C"/>
@@ -16268,7 +16598,7 @@
       </w:rPr>
     </w:lvl>
   </w:abstractNum>
-  <w:abstractNum w:abstractNumId="22" w15:restartNumberingAfterBreak="0">
+  <w:abstractNum w:abstractNumId="24" w15:restartNumberingAfterBreak="0">
     <w:nsid w:val="4E487038"/>
     <w:multiLevelType w:val="hybridMultilevel"/>
     <w:tmpl w:val="E2BE3F0A"/>
@@ -16381,7 +16711,7 @@
       </w:rPr>
     </w:lvl>
   </w:abstractNum>
-  <w:abstractNum w:abstractNumId="23" w15:restartNumberingAfterBreak="0">
+  <w:abstractNum w:abstractNumId="25" w15:restartNumberingAfterBreak="0">
     <w:nsid w:val="4FF51F81"/>
     <w:multiLevelType w:val="hybridMultilevel"/>
     <w:tmpl w:val="B4BACFDE"/>
@@ -16494,7 +16824,7 @@
       </w:rPr>
     </w:lvl>
   </w:abstractNum>
-  <w:abstractNum w:abstractNumId="24" w15:restartNumberingAfterBreak="0">
+  <w:abstractNum w:abstractNumId="26" w15:restartNumberingAfterBreak="0">
     <w:nsid w:val="5082572C"/>
     <w:multiLevelType w:val="hybridMultilevel"/>
     <w:tmpl w:val="ED4ACFA4"/>
@@ -16634,7 +16964,7 @@
       </w:rPr>
     </w:lvl>
   </w:abstractNum>
-  <w:abstractNum w:abstractNumId="25" w15:restartNumberingAfterBreak="0">
+  <w:abstractNum w:abstractNumId="27" w15:restartNumberingAfterBreak="0">
     <w:nsid w:val="52B247CA"/>
     <w:multiLevelType w:val="hybridMultilevel"/>
     <w:tmpl w:val="B7D4D45A"/>
@@ -16774,7 +17104,7 @@
       </w:rPr>
     </w:lvl>
   </w:abstractNum>
-  <w:abstractNum w:abstractNumId="26" w15:restartNumberingAfterBreak="0">
+  <w:abstractNum w:abstractNumId="28" w15:restartNumberingAfterBreak="0">
     <w:nsid w:val="54C01B75"/>
     <w:multiLevelType w:val="hybridMultilevel"/>
     <w:tmpl w:val="1B9814FE"/>
@@ -16887,7 +17217,7 @@
       </w:rPr>
     </w:lvl>
   </w:abstractNum>
-  <w:abstractNum w:abstractNumId="27" w15:restartNumberingAfterBreak="0">
+  <w:abstractNum w:abstractNumId="29" w15:restartNumberingAfterBreak="0">
     <w:nsid w:val="56A255C1"/>
     <w:multiLevelType w:val="hybridMultilevel"/>
     <w:tmpl w:val="338CCFB2"/>
@@ -17000,7 +17330,7 @@
       </w:rPr>
     </w:lvl>
   </w:abstractNum>
-  <w:abstractNum w:abstractNumId="28" w15:restartNumberingAfterBreak="0">
+  <w:abstractNum w:abstractNumId="30" w15:restartNumberingAfterBreak="0">
     <w:nsid w:val="594C1361"/>
     <w:multiLevelType w:val="hybridMultilevel"/>
     <w:tmpl w:val="5C243628"/>
@@ -17140,19 +17470,20 @@
       </w:rPr>
     </w:lvl>
   </w:abstractNum>
-  <w:abstractNum w:abstractNumId="29" w15:restartNumberingAfterBreak="0">
+  <w:abstractNum w:abstractNumId="31" w15:restartNumberingAfterBreak="0">
     <w:nsid w:val="5B2856F7"/>
     <w:multiLevelType w:val="hybridMultilevel"/>
-    <w:tmpl w:val="30B638C0"/>
-    <w:lvl w:ilvl="0" w:tplc="A7B668CE">
-      <w:numFmt w:val="bullet"/>
-      <w:lvlText w:val="-"/>
+    <w:tmpl w:val="9154E53A"/>
+    <w:lvl w:ilvl="0" w:tplc="100C000F">
+      <w:start w:val="1"/>
+      <w:numFmt w:val="decimal"/>
+      <w:lvlText w:val="%1."/>
       <w:lvlJc w:val="left"/>
       <w:pPr>
         <w:ind w:left="720" w:hanging="360"/>
       </w:pPr>
       <w:rPr>
-        <w:rFonts w:ascii="Calibri" w:eastAsia="Times New Roman" w:hAnsi="Calibri" w:cs="Calibri" w:hint="default"/>
+        <w:rFonts w:hint="default"/>
       </w:rPr>
     </w:lvl>
     <w:lvl w:ilvl="1" w:tplc="100C0003">
@@ -17252,7 +17583,7 @@
       </w:rPr>
     </w:lvl>
   </w:abstractNum>
-  <w:abstractNum w:abstractNumId="30" w15:restartNumberingAfterBreak="0">
+  <w:abstractNum w:abstractNumId="32" w15:restartNumberingAfterBreak="0">
     <w:nsid w:val="5E4B2431"/>
     <w:multiLevelType w:val="hybridMultilevel"/>
     <w:tmpl w:val="4550A29E"/>
@@ -17365,7 +17696,7 @@
       </w:rPr>
     </w:lvl>
   </w:abstractNum>
-  <w:abstractNum w:abstractNumId="31" w15:restartNumberingAfterBreak="0">
+  <w:abstractNum w:abstractNumId="33" w15:restartNumberingAfterBreak="0">
     <w:nsid w:val="617164E4"/>
     <w:multiLevelType w:val="hybridMultilevel"/>
     <w:tmpl w:val="2FF8A218"/>
@@ -17477,7 +17808,7 @@
       </w:rPr>
     </w:lvl>
   </w:abstractNum>
-  <w:abstractNum w:abstractNumId="32" w15:restartNumberingAfterBreak="0">
+  <w:abstractNum w:abstractNumId="34" w15:restartNumberingAfterBreak="0">
     <w:nsid w:val="64027E6B"/>
     <w:multiLevelType w:val="hybridMultilevel"/>
     <w:tmpl w:val="353493E4"/>
@@ -17590,7 +17921,7 @@
       </w:rPr>
     </w:lvl>
   </w:abstractNum>
-  <w:abstractNum w:abstractNumId="33" w15:restartNumberingAfterBreak="0">
+  <w:abstractNum w:abstractNumId="35" w15:restartNumberingAfterBreak="0">
     <w:nsid w:val="702346F9"/>
     <w:multiLevelType w:val="multilevel"/>
     <w:tmpl w:val="F15846B8"/>
@@ -17703,7 +18034,7 @@
       </w:pPr>
     </w:lvl>
   </w:abstractNum>
-  <w:abstractNum w:abstractNumId="34" w15:restartNumberingAfterBreak="0">
+  <w:abstractNum w:abstractNumId="36" w15:restartNumberingAfterBreak="0">
     <w:nsid w:val="71E06583"/>
     <w:multiLevelType w:val="hybridMultilevel"/>
     <w:tmpl w:val="26C81FCE"/>
@@ -17843,7 +18174,206 @@
       </w:rPr>
     </w:lvl>
   </w:abstractNum>
-  <w:abstractNum w:abstractNumId="35" w15:restartNumberingAfterBreak="0">
+  <w:abstractNum w:abstractNumId="37" w15:restartNumberingAfterBreak="0">
+    <w:nsid w:val="72382BE0"/>
+    <w:multiLevelType w:val="hybridMultilevel"/>
+    <w:tmpl w:val="9154E53A"/>
+    <w:lvl w:ilvl="0" w:tplc="100C000F">
+      <w:start w:val="1"/>
+      <w:numFmt w:val="decimal"/>
+      <w:lvlText w:val="%1."/>
+      <w:lvlJc w:val="left"/>
+      <w:pPr>
+        <w:ind w:left="720" w:hanging="360"/>
+      </w:pPr>
+      <w:rPr>
+        <w:rFonts w:hint="default"/>
+      </w:rPr>
+    </w:lvl>
+    <w:lvl w:ilvl="1" w:tplc="100C0003">
+      <w:start w:val="1"/>
+      <w:numFmt w:val="bullet"/>
+      <w:lvlText w:val="o"/>
+      <w:lvlJc w:val="left"/>
+      <w:pPr>
+        <w:ind w:left="1440" w:hanging="360"/>
+      </w:pPr>
+      <w:rPr>
+        <w:rFonts w:ascii="Courier New" w:hAnsi="Courier New" w:cs="Courier New" w:hint="default"/>
+      </w:rPr>
+    </w:lvl>
+    <w:lvl w:ilvl="2" w:tplc="100C0005">
+      <w:start w:val="1"/>
+      <w:numFmt w:val="bullet"/>
+      <w:lvlText w:val=""/>
+      <w:lvlJc w:val="left"/>
+      <w:pPr>
+        <w:ind w:left="2160" w:hanging="360"/>
+      </w:pPr>
+      <w:rPr>
+        <w:rFonts w:ascii="Wingdings" w:hAnsi="Wingdings" w:hint="default"/>
+      </w:rPr>
+    </w:lvl>
+    <w:lvl w:ilvl="3" w:tplc="100C0001" w:tentative="1">
+      <w:start w:val="1"/>
+      <w:numFmt w:val="bullet"/>
+      <w:lvlText w:val=""/>
+      <w:lvlJc w:val="left"/>
+      <w:pPr>
+        <w:ind w:left="2880" w:hanging="360"/>
+      </w:pPr>
+      <w:rPr>
+        <w:rFonts w:ascii="Symbol" w:hAnsi="Symbol" w:hint="default"/>
+      </w:rPr>
+    </w:lvl>
+    <w:lvl w:ilvl="4" w:tplc="100C0003" w:tentative="1">
+      <w:start w:val="1"/>
+      <w:numFmt w:val="bullet"/>
+      <w:lvlText w:val="o"/>
+      <w:lvlJc w:val="left"/>
+      <w:pPr>
+        <w:ind w:left="3600" w:hanging="360"/>
+      </w:pPr>
+      <w:rPr>
+        <w:rFonts w:ascii="Courier New" w:hAnsi="Courier New" w:cs="Courier New" w:hint="default"/>
+      </w:rPr>
+    </w:lvl>
+    <w:lvl w:ilvl="5" w:tplc="100C0005" w:tentative="1">
+      <w:start w:val="1"/>
+      <w:numFmt w:val="bullet"/>
+      <w:lvlText w:val=""/>
+      <w:lvlJc w:val="left"/>
+      <w:pPr>
+        <w:ind w:left="4320" w:hanging="360"/>
+      </w:pPr>
+      <w:rPr>
+        <w:rFonts w:ascii="Wingdings" w:hAnsi="Wingdings" w:hint="default"/>
+      </w:rPr>
+    </w:lvl>
+    <w:lvl w:ilvl="6" w:tplc="100C0001" w:tentative="1">
+      <w:start w:val="1"/>
+      <w:numFmt w:val="bullet"/>
+      <w:lvlText w:val=""/>
+      <w:lvlJc w:val="left"/>
+      <w:pPr>
+        <w:ind w:left="5040" w:hanging="360"/>
+      </w:pPr>
+      <w:rPr>
+        <w:rFonts w:ascii="Symbol" w:hAnsi="Symbol" w:hint="default"/>
+      </w:rPr>
+    </w:lvl>
+    <w:lvl w:ilvl="7" w:tplc="100C0003" w:tentative="1">
+      <w:start w:val="1"/>
+      <w:numFmt w:val="bullet"/>
+      <w:lvlText w:val="o"/>
+      <w:lvlJc w:val="left"/>
+      <w:pPr>
+        <w:ind w:left="5760" w:hanging="360"/>
+      </w:pPr>
+      <w:rPr>
+        <w:rFonts w:ascii="Courier New" w:hAnsi="Courier New" w:cs="Courier New" w:hint="default"/>
+      </w:rPr>
+    </w:lvl>
+    <w:lvl w:ilvl="8" w:tplc="100C0005" w:tentative="1">
+      <w:start w:val="1"/>
+      <w:numFmt w:val="bullet"/>
+      <w:lvlText w:val=""/>
+      <w:lvlJc w:val="left"/>
+      <w:pPr>
+        <w:ind w:left="6480" w:hanging="360"/>
+      </w:pPr>
+      <w:rPr>
+        <w:rFonts w:ascii="Wingdings" w:hAnsi="Wingdings" w:hint="default"/>
+      </w:rPr>
+    </w:lvl>
+  </w:abstractNum>
+  <w:abstractNum w:abstractNumId="38" w15:restartNumberingAfterBreak="0">
+    <w:nsid w:val="754476B0"/>
+    <w:multiLevelType w:val="hybridMultilevel"/>
+    <w:tmpl w:val="24F8C7F4"/>
+    <w:lvl w:ilvl="0" w:tplc="100C000F">
+      <w:start w:val="1"/>
+      <w:numFmt w:val="decimal"/>
+      <w:lvlText w:val="%1."/>
+      <w:lvlJc w:val="left"/>
+      <w:pPr>
+        <w:ind w:left="720" w:hanging="360"/>
+      </w:pPr>
+    </w:lvl>
+    <w:lvl w:ilvl="1" w:tplc="100C0019" w:tentative="1">
+      <w:start w:val="1"/>
+      <w:numFmt w:val="lowerLetter"/>
+      <w:lvlText w:val="%2."/>
+      <w:lvlJc w:val="left"/>
+      <w:pPr>
+        <w:ind w:left="1440" w:hanging="360"/>
+      </w:pPr>
+    </w:lvl>
+    <w:lvl w:ilvl="2" w:tplc="100C001B" w:tentative="1">
+      <w:start w:val="1"/>
+      <w:numFmt w:val="lowerRoman"/>
+      <w:lvlText w:val="%3."/>
+      <w:lvlJc w:val="right"/>
+      <w:pPr>
+        <w:ind w:left="2160" w:hanging="180"/>
+      </w:pPr>
+    </w:lvl>
+    <w:lvl w:ilvl="3" w:tplc="100C000F" w:tentative="1">
+      <w:start w:val="1"/>
+      <w:numFmt w:val="decimal"/>
+      <w:lvlText w:val="%4."/>
+      <w:lvlJc w:val="left"/>
+      <w:pPr>
+        <w:ind w:left="2880" w:hanging="360"/>
+      </w:pPr>
+    </w:lvl>
+    <w:lvl w:ilvl="4" w:tplc="100C0019" w:tentative="1">
+      <w:start w:val="1"/>
+      <w:numFmt w:val="lowerLetter"/>
+      <w:lvlText w:val="%5."/>
+      <w:lvlJc w:val="left"/>
+      <w:pPr>
+        <w:ind w:left="3600" w:hanging="360"/>
+      </w:pPr>
+    </w:lvl>
+    <w:lvl w:ilvl="5" w:tplc="100C001B" w:tentative="1">
+      <w:start w:val="1"/>
+      <w:numFmt w:val="lowerRoman"/>
+      <w:lvlText w:val="%6."/>
+      <w:lvlJc w:val="right"/>
+      <w:pPr>
+        <w:ind w:left="4320" w:hanging="180"/>
+      </w:pPr>
+    </w:lvl>
+    <w:lvl w:ilvl="6" w:tplc="100C000F" w:tentative="1">
+      <w:start w:val="1"/>
+      <w:numFmt w:val="decimal"/>
+      <w:lvlText w:val="%7."/>
+      <w:lvlJc w:val="left"/>
+      <w:pPr>
+        <w:ind w:left="5040" w:hanging="360"/>
+      </w:pPr>
+    </w:lvl>
+    <w:lvl w:ilvl="7" w:tplc="100C0019" w:tentative="1">
+      <w:start w:val="1"/>
+      <w:numFmt w:val="lowerLetter"/>
+      <w:lvlText w:val="%8."/>
+      <w:lvlJc w:val="left"/>
+      <w:pPr>
+        <w:ind w:left="5760" w:hanging="360"/>
+      </w:pPr>
+    </w:lvl>
+    <w:lvl w:ilvl="8" w:tplc="100C001B" w:tentative="1">
+      <w:start w:val="1"/>
+      <w:numFmt w:val="lowerRoman"/>
+      <w:lvlText w:val="%9."/>
+      <w:lvlJc w:val="right"/>
+      <w:pPr>
+        <w:ind w:left="6480" w:hanging="180"/>
+      </w:pPr>
+    </w:lvl>
+  </w:abstractNum>
+  <w:abstractNum w:abstractNumId="39" w15:restartNumberingAfterBreak="0">
     <w:nsid w:val="75A3529B"/>
     <w:multiLevelType w:val="hybridMultilevel"/>
     <w:tmpl w:val="819EEA64"/>
@@ -17983,7 +18513,7 @@
       </w:rPr>
     </w:lvl>
   </w:abstractNum>
-  <w:abstractNum w:abstractNumId="36" w15:restartNumberingAfterBreak="0">
+  <w:abstractNum w:abstractNumId="40" w15:restartNumberingAfterBreak="0">
     <w:nsid w:val="797979A0"/>
     <w:multiLevelType w:val="hybridMultilevel"/>
     <w:tmpl w:val="7E40D33A"/>
@@ -18096,7 +18626,7 @@
       </w:rPr>
     </w:lvl>
   </w:abstractNum>
-  <w:abstractNum w:abstractNumId="37" w15:restartNumberingAfterBreak="0">
+  <w:abstractNum w:abstractNumId="41" w15:restartNumberingAfterBreak="0">
     <w:nsid w:val="7B193736"/>
     <w:multiLevelType w:val="multilevel"/>
     <w:tmpl w:val="448E83B2"/>
@@ -18209,7 +18739,7 @@
       </w:pPr>
     </w:lvl>
   </w:abstractNum>
-  <w:abstractNum w:abstractNumId="38" w15:restartNumberingAfterBreak="0">
+  <w:abstractNum w:abstractNumId="42" w15:restartNumberingAfterBreak="0">
     <w:nsid w:val="7D032E42"/>
     <w:multiLevelType w:val="hybridMultilevel"/>
     <w:tmpl w:val="901CE568"/>
@@ -18322,7 +18852,7 @@
       </w:rPr>
     </w:lvl>
   </w:abstractNum>
-  <w:abstractNum w:abstractNumId="39" w15:restartNumberingAfterBreak="0">
+  <w:abstractNum w:abstractNumId="43" w15:restartNumberingAfterBreak="0">
     <w:nsid w:val="7DD245F2"/>
     <w:multiLevelType w:val="hybridMultilevel"/>
     <w:tmpl w:val="3100450C"/>
@@ -18462,7 +18992,7 @@
       </w:rPr>
     </w:lvl>
   </w:abstractNum>
-  <w:abstractNum w:abstractNumId="40" w15:restartNumberingAfterBreak="0">
+  <w:abstractNum w:abstractNumId="44" w15:restartNumberingAfterBreak="0">
     <w:nsid w:val="7DDE7E2F"/>
     <w:multiLevelType w:val="hybridMultilevel"/>
     <w:tmpl w:val="47B69FA2"/>
@@ -18576,43 +19106,43 @@
     </w:lvl>
   </w:abstractNum>
   <w:num w:numId="1">
-    <w:abstractNumId w:val="37"/>
+    <w:abstractNumId w:val="41"/>
   </w:num>
   <w:num w:numId="2">
     <w:abstractNumId w:val="2"/>
   </w:num>
   <w:num w:numId="3">
-    <w:abstractNumId w:val="12"/>
+    <w:abstractNumId w:val="13"/>
   </w:num>
   <w:num w:numId="4">
-    <w:abstractNumId w:val="35"/>
+    <w:abstractNumId w:val="39"/>
   </w:num>
   <w:num w:numId="5">
-    <w:abstractNumId w:val="25"/>
+    <w:abstractNumId w:val="27"/>
   </w:num>
   <w:num w:numId="6">
-    <w:abstractNumId w:val="14"/>
+    <w:abstractNumId w:val="15"/>
   </w:num>
   <w:num w:numId="7">
-    <w:abstractNumId w:val="28"/>
+    <w:abstractNumId w:val="30"/>
   </w:num>
   <w:num w:numId="8">
-    <w:abstractNumId w:val="39"/>
+    <w:abstractNumId w:val="43"/>
   </w:num>
   <w:num w:numId="9">
     <w:abstractNumId w:val="9"/>
   </w:num>
   <w:num w:numId="10">
-    <w:abstractNumId w:val="20"/>
+    <w:abstractNumId w:val="22"/>
   </w:num>
   <w:num w:numId="11">
-    <w:abstractNumId w:val="24"/>
+    <w:abstractNumId w:val="26"/>
   </w:num>
   <w:num w:numId="12">
-    <w:abstractNumId w:val="21"/>
+    <w:abstractNumId w:val="23"/>
   </w:num>
   <w:num w:numId="13">
-    <w:abstractNumId w:val="34"/>
+    <w:abstractNumId w:val="36"/>
   </w:num>
   <w:num w:numId="14">
     <w:abstractNumId w:val="0"/>
@@ -18621,61 +19151,61 @@
     <w:abstractNumId w:val="3"/>
   </w:num>
   <w:num w:numId="16">
-    <w:abstractNumId w:val="17"/>
+    <w:abstractNumId w:val="19"/>
   </w:num>
   <w:num w:numId="17">
     <w:abstractNumId w:val="10"/>
   </w:num>
   <w:num w:numId="18">
-    <w:abstractNumId w:val="38"/>
+    <w:abstractNumId w:val="42"/>
   </w:num>
   <w:num w:numId="19">
-    <w:abstractNumId w:val="30"/>
+    <w:abstractNumId w:val="32"/>
   </w:num>
   <w:num w:numId="20">
+    <w:abstractNumId w:val="44"/>
+  </w:num>
+  <w:num w:numId="21">
+    <w:abstractNumId w:val="29"/>
+  </w:num>
+  <w:num w:numId="22">
     <w:abstractNumId w:val="40"/>
   </w:num>
-  <w:num w:numId="21">
-    <w:abstractNumId w:val="27"/>
-  </w:num>
-  <w:num w:numId="22">
-    <w:abstractNumId w:val="36"/>
-  </w:num>
   <w:num w:numId="23">
-    <w:abstractNumId w:val="16"/>
+    <w:abstractNumId w:val="18"/>
   </w:num>
   <w:num w:numId="24">
-    <w:abstractNumId w:val="23"/>
+    <w:abstractNumId w:val="25"/>
   </w:num>
   <w:num w:numId="25">
     <w:abstractNumId w:val="8"/>
   </w:num>
   <w:num w:numId="26">
-    <w:abstractNumId w:val="19"/>
+    <w:abstractNumId w:val="21"/>
   </w:num>
   <w:num w:numId="27">
     <w:abstractNumId w:val="4"/>
   </w:num>
   <w:num w:numId="28">
-    <w:abstractNumId w:val="11"/>
+    <w:abstractNumId w:val="12"/>
   </w:num>
   <w:num w:numId="29">
-    <w:abstractNumId w:val="15"/>
+    <w:abstractNumId w:val="16"/>
   </w:num>
   <w:num w:numId="30">
-    <w:abstractNumId w:val="26"/>
+    <w:abstractNumId w:val="28"/>
   </w:num>
   <w:num w:numId="31">
-    <w:abstractNumId w:val="18"/>
+    <w:abstractNumId w:val="20"/>
   </w:num>
   <w:num w:numId="32">
-    <w:abstractNumId w:val="32"/>
+    <w:abstractNumId w:val="34"/>
   </w:num>
   <w:num w:numId="33">
     <w:abstractNumId w:val="6"/>
   </w:num>
   <w:num w:numId="34">
-    <w:abstractNumId w:val="33"/>
+    <w:abstractNumId w:val="35"/>
     <w:lvlOverride w:ilvl="0">
       <w:startOverride w:val="1"/>
     </w:lvlOverride>
@@ -18705,7 +19235,7 @@
     </w:lvlOverride>
   </w:num>
   <w:num w:numId="35">
-    <w:abstractNumId w:val="22"/>
+    <w:abstractNumId w:val="24"/>
   </w:num>
   <w:num w:numId="36">
     <w:abstractNumId w:val="5"/>
@@ -18741,10 +19271,10 @@
     </w:lvlOverride>
   </w:num>
   <w:num w:numId="38">
-    <w:abstractNumId w:val="31"/>
+    <w:abstractNumId w:val="33"/>
   </w:num>
   <w:num w:numId="39">
-    <w:abstractNumId w:val="13"/>
+    <w:abstractNumId w:val="14"/>
   </w:num>
   <w:num w:numId="40">
     <w:abstractNumId w:val="1"/>
@@ -18759,10 +19289,22 @@
     <w:abstractNumId w:val="7"/>
   </w:num>
   <w:num w:numId="44">
-    <w:abstractNumId w:val="29"/>
+    <w:abstractNumId w:val="31"/>
   </w:num>
   <w:num w:numId="45">
     <w:abstractNumId w:val="5"/>
+  </w:num>
+  <w:num w:numId="46">
+    <w:abstractNumId w:val="37"/>
+  </w:num>
+  <w:num w:numId="47">
+    <w:abstractNumId w:val="11"/>
+  </w:num>
+  <w:num w:numId="48">
+    <w:abstractNumId w:val="17"/>
+  </w:num>
+  <w:num w:numId="49">
+    <w:abstractNumId w:val="38"/>
   </w:num>
   <w:numIdMacAtCleanup w:val="13"/>
 </w:numbering>
@@ -20341,7 +20883,7 @@
 </file>
 
 <file path=customXml/itemProps1.xml><?xml version="1.0" encoding="utf-8"?>
-<ds:datastoreItem xmlns:ds="http://schemas.openxmlformats.org/officeDocument/2006/customXml" ds:itemID="{6E3EA71D-9BF6-47CB-B3AE-8AB765791C2F}">
+<ds:datastoreItem xmlns:ds="http://schemas.openxmlformats.org/officeDocument/2006/customXml" ds:itemID="{F05A1D0C-598E-43F4-AF14-BE677C59E662}">
   <ds:schemaRefs>
     <ds:schemaRef ds:uri="http://schemas.openxmlformats.org/officeDocument/2006/bibliography"/>
   </ds:schemaRefs>

</xml_diff>

<commit_message>
Update code and documentation :  - Add giratory result and end of trafic light result  - Update test documentation
</commit_message>
<xml_diff>
--- a/Documentation/FBN_TPI_Simulation_trafic_routier_documentation.docx
+++ b/Documentation/FBN_TPI_Simulation_trafic_routier_documentation.docx
@@ -9,6 +9,8 @@
           <w:rFonts w:cstheme="minorHAnsi"/>
         </w:rPr>
       </w:pPr>
+      <w:bookmarkStart w:id="0" w:name="_GoBack"/>
+      <w:bookmarkEnd w:id="0"/>
     </w:p>
     <w:tbl>
       <w:tblPr>
@@ -2537,23 +2539,7 @@
             <w:rFonts w:cstheme="minorHAnsi"/>
             <w:noProof/>
           </w:rPr>
-          <w:t>Cas d’</w:t>
-        </w:r>
-        <w:r>
-          <w:rPr>
-            <w:rStyle w:val="Lienhypertexte"/>
-            <w:rFonts w:cstheme="minorHAnsi"/>
-            <w:noProof/>
-          </w:rPr>
-          <w:t>u</w:t>
-        </w:r>
-        <w:r>
-          <w:rPr>
-            <w:rStyle w:val="Lienhypertexte"/>
-            <w:rFonts w:cstheme="minorHAnsi"/>
-            <w:noProof/>
-          </w:rPr>
-          <w:t>tilisation</w:t>
+          <w:t>Cas d’utilisation</w:t>
         </w:r>
         <w:r>
           <w:rPr>
@@ -6472,12 +6458,12 @@
       <w:pPr>
         <w:pStyle w:val="Titre1"/>
       </w:pPr>
-      <w:bookmarkStart w:id="0" w:name="_Toc9584077"/>
+      <w:bookmarkStart w:id="1" w:name="_Toc9584077"/>
       <w:r>
         <w:lastRenderedPageBreak/>
         <w:t>Introduction</w:t>
       </w:r>
-      <w:bookmarkEnd w:id="0"/>
+      <w:bookmarkEnd w:id="1"/>
     </w:p>
     <w:p>
       <w:pPr>
@@ -6486,7 +6472,7 @@
           <w:rFonts w:cstheme="minorHAnsi"/>
         </w:rPr>
       </w:pPr>
-      <w:bookmarkStart w:id="1" w:name="_Toc9584078"/>
+      <w:bookmarkStart w:id="2" w:name="_Toc9584078"/>
       <w:r>
         <w:rPr>
           <w:rFonts w:cstheme="minorHAnsi"/>
@@ -6499,7 +6485,7 @@
         </w:rPr>
         <w:t>, description</w:t>
       </w:r>
-      <w:bookmarkEnd w:id="1"/>
+      <w:bookmarkEnd w:id="2"/>
     </w:p>
     <w:p>
       <w:pPr>
@@ -6545,11 +6531,11 @@
       <w:pPr>
         <w:pStyle w:val="Titre3"/>
       </w:pPr>
-      <w:bookmarkStart w:id="2" w:name="_Toc9584079"/>
+      <w:bookmarkStart w:id="3" w:name="_Toc9584079"/>
       <w:r>
         <w:t>Fonctionnalités</w:t>
       </w:r>
-      <w:bookmarkEnd w:id="2"/>
+      <w:bookmarkEnd w:id="3"/>
     </w:p>
     <w:p>
       <w:pPr>
@@ -6844,14 +6830,14 @@
           <w:rFonts w:cstheme="minorHAnsi"/>
         </w:rPr>
       </w:pPr>
-      <w:bookmarkStart w:id="3" w:name="_Toc9584080"/>
+      <w:bookmarkStart w:id="4" w:name="_Toc9584080"/>
       <w:r>
         <w:rPr>
           <w:rFonts w:cstheme="minorHAnsi"/>
         </w:rPr>
         <w:t>Organisation</w:t>
       </w:r>
-      <w:bookmarkEnd w:id="3"/>
+      <w:bookmarkEnd w:id="4"/>
     </w:p>
     <w:p>
       <w:pPr>
@@ -6933,7 +6919,21 @@
         <w:rPr>
           <w:rFonts w:cstheme="minorHAnsi"/>
         </w:rPr>
-        <w:t xml:space="preserve"> de projet : Wyssa Michael, </w:t>
+        <w:t xml:space="preserve"> de projet : </w:t>
+      </w:r>
+      <w:proofErr w:type="spellStart"/>
+      <w:r>
+        <w:rPr>
+          <w:rFonts w:cstheme="minorHAnsi"/>
+        </w:rPr>
+        <w:t>Wyssa</w:t>
+      </w:r>
+      <w:proofErr w:type="spellEnd"/>
+      <w:r>
+        <w:rPr>
+          <w:rFonts w:cstheme="minorHAnsi"/>
+        </w:rPr>
+        <w:t xml:space="preserve"> Michael, </w:t>
       </w:r>
       <w:hyperlink r:id="rId11" w:history="1">
         <w:r>
@@ -7099,7 +7099,7 @@
           <w:rFonts w:cstheme="minorHAnsi"/>
         </w:rPr>
       </w:pPr>
-      <w:bookmarkStart w:id="4" w:name="_Toc9584081"/>
+      <w:bookmarkStart w:id="5" w:name="_Toc9584081"/>
       <w:r>
         <w:rPr>
           <w:rFonts w:cstheme="minorHAnsi"/>
@@ -7107,7 +7107,7 @@
         <w:lastRenderedPageBreak/>
         <w:t>Objectifs</w:t>
       </w:r>
-      <w:bookmarkEnd w:id="4"/>
+      <w:bookmarkEnd w:id="5"/>
     </w:p>
     <w:p>
       <w:pPr>
@@ -7269,7 +7269,7 @@
           <w:rFonts w:cstheme="minorHAnsi"/>
         </w:rPr>
       </w:pPr>
-      <w:bookmarkStart w:id="5" w:name="_Toc9584082"/>
+      <w:bookmarkStart w:id="6" w:name="_Toc9584082"/>
       <w:r>
         <w:rPr>
           <w:rFonts w:cstheme="minorHAnsi"/>
@@ -7282,7 +7282,7 @@
         </w:rPr>
         <w:t xml:space="preserve"> initiale</w:t>
       </w:r>
-      <w:bookmarkEnd w:id="5"/>
+      <w:bookmarkEnd w:id="6"/>
     </w:p>
     <w:p>
       <w:pPr>
@@ -7346,15 +7346,23 @@
       <w:pPr>
         <w:pStyle w:val="Titre2"/>
       </w:pPr>
-      <w:bookmarkStart w:id="6" w:name="_Toc9584083"/>
+      <w:bookmarkStart w:id="7" w:name="_Toc9584083"/>
       <w:r>
         <w:t>Méthode de gestion de projet</w:t>
       </w:r>
-      <w:bookmarkEnd w:id="6"/>
-    </w:p>
-    <w:p>
-      <w:r>
-        <w:t>Le projet est géré grâce à Hackplan, un outil en ligne de gestion, qui permet le travail en sprint.</w:t>
+      <w:bookmarkEnd w:id="7"/>
+    </w:p>
+    <w:p>
+      <w:r>
+        <w:t xml:space="preserve">Le projet est géré grâce à </w:t>
+      </w:r>
+      <w:proofErr w:type="spellStart"/>
+      <w:r>
+        <w:t>Hackplan</w:t>
+      </w:r>
+      <w:proofErr w:type="spellEnd"/>
+      <w:r>
+        <w:t>, un outil en ligne de gestion, qui permet le travail en sprint.</w:t>
       </w:r>
     </w:p>
     <w:p>
@@ -7362,16 +7370,24 @@
         <w:pStyle w:val="Titre2"/>
       </w:pPr>
       <w:hyperlink r:id="rId15" w:history="1">
-        <w:bookmarkStart w:id="7" w:name="_Toc9584084"/>
+        <w:bookmarkStart w:id="8" w:name="_Toc9584084"/>
         <w:r>
           <w:t>Versioning</w:t>
         </w:r>
-        <w:bookmarkEnd w:id="7"/>
+        <w:bookmarkEnd w:id="8"/>
       </w:hyperlink>
     </w:p>
     <w:p>
       <w:r>
-        <w:t>Un versioning est effectué au minimum chaque fin de journée sur github.</w:t>
+        <w:t xml:space="preserve">Un versioning est effectué au minimum chaque fin de journée sur </w:t>
+      </w:r>
+      <w:proofErr w:type="spellStart"/>
+      <w:r>
+        <w:t>github</w:t>
+      </w:r>
+      <w:proofErr w:type="spellEnd"/>
+      <w:r>
+        <w:t>.</w:t>
       </w:r>
     </w:p>
     <w:p>
@@ -7404,11 +7420,11 @@
       <w:pPr>
         <w:pStyle w:val="Titre2"/>
       </w:pPr>
-      <w:bookmarkStart w:id="8" w:name="_Toc9584085"/>
+      <w:bookmarkStart w:id="9" w:name="_Toc9584085"/>
       <w:r>
         <w:t>Hébergement web</w:t>
       </w:r>
-      <w:bookmarkEnd w:id="8"/>
+      <w:bookmarkEnd w:id="9"/>
     </w:p>
     <w:p>
       <w:pPr>
@@ -7452,7 +7468,7 @@
           <w:rFonts w:cstheme="minorHAnsi"/>
         </w:rPr>
       </w:pPr>
-      <w:bookmarkStart w:id="9" w:name="_Toc9584086"/>
+      <w:bookmarkStart w:id="10" w:name="_Toc9584086"/>
       <w:r>
         <w:rPr>
           <w:rFonts w:cstheme="minorHAnsi"/>
@@ -7460,7 +7476,7 @@
         <w:lastRenderedPageBreak/>
         <w:t>Analyse</w:t>
       </w:r>
-      <w:bookmarkEnd w:id="9"/>
+      <w:bookmarkEnd w:id="10"/>
     </w:p>
     <w:p>
       <w:pPr>
@@ -7469,24 +7485,24 @@
           <w:rFonts w:cstheme="minorHAnsi"/>
         </w:rPr>
       </w:pPr>
-      <w:bookmarkStart w:id="10" w:name="_Toc25553307"/>
-      <w:bookmarkStart w:id="11" w:name="_Toc71691011"/>
-      <w:bookmarkStart w:id="12" w:name="_Toc9584087"/>
+      <w:bookmarkStart w:id="11" w:name="_Toc25553307"/>
+      <w:bookmarkStart w:id="12" w:name="_Toc71691011"/>
+      <w:bookmarkStart w:id="13" w:name="_Toc9584087"/>
       <w:r>
         <w:rPr>
           <w:rFonts w:cstheme="minorHAnsi"/>
         </w:rPr>
         <w:t>Cahier des charges</w:t>
       </w:r>
-      <w:bookmarkEnd w:id="10"/>
+      <w:bookmarkEnd w:id="11"/>
       <w:r>
         <w:rPr>
           <w:rFonts w:cstheme="minorHAnsi"/>
         </w:rPr>
         <w:t xml:space="preserve"> détaillé</w:t>
       </w:r>
-      <w:bookmarkEnd w:id="11"/>
       <w:bookmarkEnd w:id="12"/>
+      <w:bookmarkEnd w:id="13"/>
     </w:p>
     <w:p>
       <w:pPr>
@@ -7532,8 +7548,8 @@
           <w:rFonts w:cstheme="minorHAnsi"/>
         </w:rPr>
       </w:pPr>
-      <w:bookmarkStart w:id="13" w:name="_Toc71691012"/>
       <w:bookmarkStart w:id="14" w:name="_Toc9584088"/>
+      <w:bookmarkStart w:id="15" w:name="_Toc71691012"/>
       <w:r>
         <w:rPr>
           <w:rFonts w:cstheme="minorHAnsi"/>
@@ -7574,21 +7590,45 @@
           <w:rFonts w:cstheme="minorHAnsi"/>
         </w:rPr>
       </w:pPr>
-      <w:bookmarkStart w:id="15" w:name="_Toc9584089"/>
+      <w:bookmarkStart w:id="16" w:name="_Toc9584089"/>
       <w:r>
         <w:rPr>
           <w:rFonts w:cstheme="minorHAnsi"/>
         </w:rPr>
         <w:t>Analyse concurrentielle</w:t>
       </w:r>
-      <w:bookmarkEnd w:id="15"/>
-    </w:p>
-    <w:p>
-      <w:r>
-        <w:t xml:space="preserve">Au vu de la simplicité de l'application et de son côté plus expérimental, comparé à ce qui se trouve sur le marché, comme AnyLogic, </w:t>
-      </w:r>
-      <w:r>
-        <w:t>PTV Visum ou Dynameq, aucune analyse concurrentielle</w:t>
+      <w:bookmarkEnd w:id="16"/>
+    </w:p>
+    <w:p>
+      <w:r>
+        <w:t xml:space="preserve">Au vu de la simplicité de l'application et de son côté plus expérimental, comparé à ce qui se trouve sur le marché, comme </w:t>
+      </w:r>
+      <w:proofErr w:type="spellStart"/>
+      <w:r>
+        <w:t>AnyLogic</w:t>
+      </w:r>
+      <w:proofErr w:type="spellEnd"/>
+      <w:r>
+        <w:t xml:space="preserve">, </w:t>
+      </w:r>
+      <w:r>
+        <w:t xml:space="preserve">PTV </w:t>
+      </w:r>
+      <w:proofErr w:type="spellStart"/>
+      <w:r>
+        <w:t>Visum</w:t>
+      </w:r>
+      <w:proofErr w:type="spellEnd"/>
+      <w:r>
+        <w:t xml:space="preserve"> ou </w:t>
+      </w:r>
+      <w:proofErr w:type="spellStart"/>
+      <w:r>
+        <w:t>Dynameq</w:t>
+      </w:r>
+      <w:proofErr w:type="spellEnd"/>
+      <w:r>
+        <w:t>, aucune analyse concurrentielle</w:t>
       </w:r>
       <w:r>
         <w:t xml:space="preserve"> ne sera faite</w:t>
@@ -7610,11 +7650,11 @@
       <w:pPr>
         <w:pStyle w:val="Titre2"/>
       </w:pPr>
-      <w:bookmarkStart w:id="16" w:name="_Toc9584090"/>
+      <w:bookmarkStart w:id="17" w:name="_Toc9584090"/>
       <w:r>
         <w:t>Maquette</w:t>
       </w:r>
-      <w:bookmarkEnd w:id="16"/>
+      <w:bookmarkEnd w:id="17"/>
     </w:p>
     <w:p>
       <w:pPr>
@@ -7623,14 +7663,14 @@
           <w:rFonts w:cstheme="minorHAnsi"/>
         </w:rPr>
       </w:pPr>
-      <w:bookmarkStart w:id="17" w:name="_Toc9584091"/>
+      <w:bookmarkStart w:id="18" w:name="_Toc9584091"/>
       <w:r>
         <w:rPr>
           <w:rFonts w:cstheme="minorHAnsi"/>
         </w:rPr>
         <w:t>Zoning</w:t>
       </w:r>
-      <w:bookmarkEnd w:id="17"/>
+      <w:bookmarkEnd w:id="18"/>
       <w:r>
         <w:rPr>
           <w:rFonts w:cstheme="minorHAnsi"/>
@@ -7691,7 +7731,8 @@
           <w:rFonts w:cstheme="minorHAnsi"/>
         </w:rPr>
       </w:pPr>
-      <w:bookmarkStart w:id="18" w:name="_Toc9584092"/>
+      <w:bookmarkStart w:id="19" w:name="_Toc9584092"/>
+      <w:proofErr w:type="spellStart"/>
       <w:r>
         <w:rPr>
           <w:rFonts w:cstheme="minorHAnsi"/>
@@ -7699,7 +7740,8 @@
         <w:lastRenderedPageBreak/>
         <w:t>Wireframe</w:t>
       </w:r>
-      <w:bookmarkEnd w:id="18"/>
+      <w:bookmarkEnd w:id="19"/>
+      <w:proofErr w:type="spellEnd"/>
       <w:r>
         <w:rPr>
           <w:rFonts w:cstheme="minorHAnsi"/>
@@ -7835,27 +7877,27 @@
           <w:rFonts w:cstheme="minorHAnsi"/>
         </w:rPr>
       </w:pPr>
-      <w:bookmarkStart w:id="19" w:name="_Ref5194279"/>
-      <w:bookmarkStart w:id="20" w:name="_Ref5194323"/>
-      <w:bookmarkStart w:id="21" w:name="_Ref5194358"/>
-      <w:bookmarkStart w:id="22" w:name="_Toc9584093"/>
+      <w:bookmarkStart w:id="20" w:name="_Toc9584093"/>
+      <w:bookmarkStart w:id="21" w:name="_Ref5194279"/>
+      <w:bookmarkStart w:id="22" w:name="_Ref5194323"/>
+      <w:bookmarkStart w:id="23" w:name="_Ref5194358"/>
       <w:r>
         <w:rPr>
           <w:rFonts w:cstheme="minorHAnsi"/>
         </w:rPr>
         <w:t>Définition des règles de conduite</w:t>
       </w:r>
-      <w:bookmarkEnd w:id="22"/>
+      <w:bookmarkEnd w:id="20"/>
     </w:p>
     <w:p>
       <w:pPr>
         <w:pStyle w:val="Titre3"/>
       </w:pPr>
-      <w:bookmarkStart w:id="23" w:name="_Toc9584094"/>
+      <w:bookmarkStart w:id="24" w:name="_Toc9584094"/>
       <w:r>
         <w:t>Priorités de droite</w:t>
       </w:r>
-      <w:bookmarkEnd w:id="23"/>
+      <w:bookmarkEnd w:id="24"/>
     </w:p>
     <w:p>
       <w:r>
@@ -7927,11 +7969,11 @@
       <w:pPr>
         <w:pStyle w:val="Titre3"/>
       </w:pPr>
-      <w:bookmarkStart w:id="24" w:name="_Toc9584095"/>
+      <w:bookmarkStart w:id="25" w:name="_Toc9584095"/>
       <w:r>
         <w:t>Feux (rouge / vert)</w:t>
       </w:r>
-      <w:bookmarkEnd w:id="24"/>
+      <w:bookmarkEnd w:id="25"/>
     </w:p>
     <w:p>
       <w:r>
@@ -7947,12 +7989,12 @@
       <w:pPr>
         <w:pStyle w:val="Titre3"/>
       </w:pPr>
-      <w:bookmarkStart w:id="25" w:name="_Toc9584096"/>
+      <w:bookmarkStart w:id="26" w:name="_Toc9584096"/>
       <w:r>
         <w:lastRenderedPageBreak/>
         <w:t>Giratoires</w:t>
       </w:r>
-      <w:bookmarkEnd w:id="25"/>
+      <w:bookmarkEnd w:id="26"/>
     </w:p>
     <w:p>
       <w:r>
@@ -7971,17 +8013,17 @@
           <w:rFonts w:cstheme="minorHAnsi"/>
         </w:rPr>
       </w:pPr>
-      <w:bookmarkStart w:id="26" w:name="_Toc9584097"/>
+      <w:bookmarkStart w:id="27" w:name="_Toc9584097"/>
       <w:r>
         <w:rPr>
           <w:rFonts w:cstheme="minorHAnsi"/>
         </w:rPr>
         <w:t>Cas d’utilisation</w:t>
       </w:r>
-      <w:bookmarkEnd w:id="19"/>
-      <w:bookmarkEnd w:id="20"/>
       <w:bookmarkEnd w:id="21"/>
-      <w:bookmarkEnd w:id="26"/>
+      <w:bookmarkEnd w:id="22"/>
+      <w:bookmarkEnd w:id="23"/>
+      <w:bookmarkEnd w:id="27"/>
     </w:p>
     <w:p>
       <w:pPr>
@@ -7990,14 +8032,14 @@
           <w:rFonts w:cstheme="minorHAnsi"/>
         </w:rPr>
       </w:pPr>
-      <w:bookmarkStart w:id="27" w:name="_Toc9584098"/>
+      <w:bookmarkStart w:id="28" w:name="_Toc9584098"/>
       <w:r>
         <w:rPr>
           <w:rFonts w:cstheme="minorHAnsi"/>
         </w:rPr>
         <w:t>Diagramme</w:t>
       </w:r>
-      <w:bookmarkEnd w:id="27"/>
+      <w:bookmarkEnd w:id="28"/>
     </w:p>
     <w:p>
       <w:r>
@@ -8019,14 +8061,14 @@
           <w:rFonts w:cstheme="minorHAnsi"/>
         </w:rPr>
       </w:pPr>
-      <w:bookmarkStart w:id="28" w:name="_Toc9584099"/>
+      <w:bookmarkStart w:id="29" w:name="_Toc9584099"/>
       <w:r>
         <w:rPr>
           <w:rFonts w:cstheme="minorHAnsi"/>
         </w:rPr>
         <w:t>Cas d’utilisation Visiteur</w:t>
       </w:r>
-      <w:bookmarkEnd w:id="28"/>
+      <w:bookmarkEnd w:id="29"/>
     </w:p>
     <w:p>
       <w:pPr>
@@ -10292,8 +10334,17 @@
                 <w:sz w:val="23"/>
                 <w:szCs w:val="23"/>
               </w:rPr>
-              <w:t>La vitesse choisie apparaît comme séléctionnée</w:t>
+              <w:t xml:space="preserve">La vitesse choisie apparaît comme </w:t>
             </w:r>
+            <w:proofErr w:type="spellStart"/>
+            <w:r>
+              <w:rPr>
+                <w:sz w:val="23"/>
+                <w:szCs w:val="23"/>
+              </w:rPr>
+              <w:t>séléctionnée</w:t>
+            </w:r>
+            <w:proofErr w:type="spellEnd"/>
           </w:p>
         </w:tc>
       </w:tr>
@@ -11820,11 +11871,11 @@
       <w:pPr>
         <w:pStyle w:val="Titre3"/>
       </w:pPr>
-      <w:bookmarkStart w:id="29" w:name="_Toc9584100"/>
+      <w:bookmarkStart w:id="30" w:name="_Toc9584100"/>
       <w:r>
         <w:t>Cas d'utilisation véhicule</w:t>
       </w:r>
-      <w:bookmarkEnd w:id="29"/>
+      <w:bookmarkEnd w:id="30"/>
     </w:p>
     <w:p>
       <w:pPr>
@@ -14371,7 +14422,7 @@
           <w:rFonts w:cstheme="minorHAnsi"/>
         </w:rPr>
       </w:pPr>
-      <w:bookmarkStart w:id="30" w:name="_Toc9584101"/>
+      <w:bookmarkStart w:id="31" w:name="_Toc9584101"/>
       <w:r>
         <w:rPr>
           <w:rFonts w:cstheme="minorHAnsi"/>
@@ -14379,7 +14430,7 @@
         <w:lastRenderedPageBreak/>
         <w:t>Système de stockage</w:t>
       </w:r>
-      <w:bookmarkEnd w:id="30"/>
+      <w:bookmarkEnd w:id="31"/>
     </w:p>
     <w:p>
       <w:r>
@@ -14393,15 +14444,15 @@
           <w:rFonts w:cstheme="minorHAnsi"/>
         </w:rPr>
       </w:pPr>
-      <w:bookmarkStart w:id="31" w:name="_Toc9584102"/>
+      <w:bookmarkStart w:id="32" w:name="_Toc9584102"/>
       <w:r>
         <w:rPr>
           <w:rFonts w:cstheme="minorHAnsi"/>
         </w:rPr>
         <w:t>Stratégie de test</w:t>
       </w:r>
-      <w:bookmarkEnd w:id="13"/>
-      <w:bookmarkEnd w:id="31"/>
+      <w:bookmarkEnd w:id="15"/>
+      <w:bookmarkEnd w:id="32"/>
     </w:p>
     <w:p>
       <w:r>
@@ -14437,7 +14488,7 @@
           <w:rFonts w:cstheme="minorHAnsi"/>
         </w:rPr>
       </w:pPr>
-      <w:bookmarkStart w:id="32" w:name="_Toc9584103"/>
+      <w:bookmarkStart w:id="33" w:name="_Toc9584103"/>
       <w:r>
         <w:rPr>
           <w:rStyle w:val="Titre3Car"/>
@@ -14446,7 +14497,7 @@
         </w:rPr>
         <w:t>Testeurs</w:t>
       </w:r>
-      <w:bookmarkEnd w:id="32"/>
+      <w:bookmarkEnd w:id="33"/>
       <w:r>
         <w:rPr>
           <w:rFonts w:cstheme="minorHAnsi"/>
@@ -14499,14 +14550,14 @@
           <w:rFonts w:cstheme="minorHAnsi"/>
         </w:rPr>
       </w:pPr>
-      <w:bookmarkStart w:id="33" w:name="_Toc9584104"/>
+      <w:bookmarkStart w:id="34" w:name="_Toc9584104"/>
       <w:r>
         <w:rPr>
           <w:rFonts w:cstheme="minorHAnsi"/>
         </w:rPr>
         <w:t>Type de tests</w:t>
       </w:r>
-      <w:bookmarkEnd w:id="33"/>
+      <w:bookmarkEnd w:id="34"/>
       <w:r>
         <w:rPr>
           <w:rFonts w:cstheme="minorHAnsi"/>
@@ -14581,14 +14632,14 @@
           <w:rFonts w:cstheme="minorHAnsi"/>
         </w:rPr>
       </w:pPr>
-      <w:bookmarkStart w:id="34" w:name="_Toc9584105"/>
+      <w:bookmarkStart w:id="35" w:name="_Toc9584105"/>
       <w:r>
         <w:rPr>
           <w:rFonts w:cstheme="minorHAnsi"/>
         </w:rPr>
         <w:t>Liste des tests</w:t>
       </w:r>
-      <w:bookmarkEnd w:id="34"/>
+      <w:bookmarkEnd w:id="35"/>
       <w:r>
         <w:rPr>
           <w:rFonts w:cstheme="minorHAnsi"/>
@@ -14740,14 +14791,14 @@
           <w:rFonts w:cstheme="minorHAnsi"/>
         </w:rPr>
       </w:pPr>
-      <w:bookmarkStart w:id="35" w:name="_Toc9584106"/>
+      <w:bookmarkStart w:id="36" w:name="_Toc9584106"/>
       <w:r>
         <w:rPr>
           <w:rFonts w:cstheme="minorHAnsi"/>
         </w:rPr>
         <w:t>Données de test à prévoir</w:t>
       </w:r>
-      <w:bookmarkEnd w:id="35"/>
+      <w:bookmarkEnd w:id="36"/>
       <w:r>
         <w:rPr>
           <w:rFonts w:cstheme="minorHAnsi"/>
@@ -14767,14 +14818,14 @@
           <w:rFonts w:cstheme="minorHAnsi"/>
         </w:rPr>
       </w:pPr>
-      <w:bookmarkStart w:id="36" w:name="_Toc9584107"/>
+      <w:bookmarkStart w:id="37" w:name="_Toc9584107"/>
       <w:r>
         <w:rPr>
           <w:rFonts w:cstheme="minorHAnsi"/>
         </w:rPr>
         <w:t>Budget initial</w:t>
       </w:r>
-      <w:bookmarkEnd w:id="36"/>
+      <w:bookmarkEnd w:id="37"/>
     </w:p>
     <w:p>
       <w:pPr>
@@ -14912,7 +14963,7 @@
           <w:rFonts w:cstheme="minorHAnsi"/>
         </w:rPr>
       </w:pPr>
-      <w:bookmarkStart w:id="37" w:name="_Toc9584108"/>
+      <w:bookmarkStart w:id="38" w:name="_Toc9584108"/>
       <w:r>
         <w:rPr>
           <w:rFonts w:cstheme="minorHAnsi"/>
@@ -14926,7 +14977,7 @@
         </w:rPr>
         <w:t xml:space="preserve"> détaillée</w:t>
       </w:r>
-      <w:bookmarkEnd w:id="37"/>
+      <w:bookmarkEnd w:id="38"/>
     </w:p>
     <w:p>
       <w:r>
@@ -14940,14 +14991,14 @@
           <w:rFonts w:cstheme="minorHAnsi"/>
         </w:rPr>
       </w:pPr>
-      <w:bookmarkStart w:id="38" w:name="_Toc9584109"/>
+      <w:bookmarkStart w:id="39" w:name="_Toc9584109"/>
       <w:r>
         <w:rPr>
           <w:rFonts w:cstheme="minorHAnsi"/>
         </w:rPr>
         <w:t>Risques</w:t>
       </w:r>
-      <w:bookmarkEnd w:id="38"/>
+      <w:bookmarkEnd w:id="39"/>
     </w:p>
     <w:p>
       <w:r>
@@ -14967,7 +15018,7 @@
           <w:rFonts w:cstheme="minorHAnsi"/>
         </w:rPr>
       </w:pPr>
-      <w:bookmarkStart w:id="39" w:name="_Toc9584110"/>
+      <w:bookmarkStart w:id="40" w:name="_Toc9584110"/>
       <w:r>
         <w:rPr>
           <w:rFonts w:cstheme="minorHAnsi"/>
@@ -14980,7 +15031,7 @@
         </w:rPr>
         <w:t>onception</w:t>
       </w:r>
-      <w:bookmarkEnd w:id="39"/>
+      <w:bookmarkEnd w:id="40"/>
     </w:p>
     <w:p>
       <w:pPr>
@@ -14989,7 +15040,7 @@
           <w:rFonts w:cstheme="minorHAnsi"/>
         </w:rPr>
       </w:pPr>
-      <w:bookmarkStart w:id="40" w:name="_Toc9584111"/>
+      <w:bookmarkStart w:id="41" w:name="_Toc9584111"/>
       <w:r>
         <w:rPr>
           <w:rFonts w:cstheme="minorHAnsi"/>
@@ -15014,7 +15065,7 @@
         </w:rPr>
         <w:t>et OS</w:t>
       </w:r>
-      <w:bookmarkEnd w:id="40"/>
+      <w:bookmarkEnd w:id="41"/>
     </w:p>
     <w:p>
       <w:pPr>
@@ -15062,14 +15113,14 @@
           <w:rFonts w:cstheme="minorHAnsi"/>
         </w:rPr>
       </w:pPr>
-      <w:bookmarkStart w:id="41" w:name="_Toc9584112"/>
+      <w:bookmarkStart w:id="42" w:name="_Toc9584112"/>
       <w:r>
         <w:rPr>
           <w:rFonts w:cstheme="minorHAnsi"/>
         </w:rPr>
         <w:t>Choix des Softwares</w:t>
       </w:r>
-      <w:bookmarkEnd w:id="41"/>
+      <w:bookmarkEnd w:id="42"/>
     </w:p>
     <w:p>
       <w:pPr>
@@ -15091,8 +15142,13 @@
           <w:numId w:val="41"/>
         </w:numPr>
       </w:pPr>
-      <w:r>
-        <w:t>Notepadd++</w:t>
+      <w:proofErr w:type="spellStart"/>
+      <w:r>
+        <w:t>Notepadd</w:t>
+      </w:r>
+      <w:proofErr w:type="spellEnd"/>
+      <w:r>
+        <w:t>++</w:t>
       </w:r>
     </w:p>
     <w:p>
@@ -15115,9 +15171,11 @@
           <w:numId w:val="41"/>
         </w:numPr>
       </w:pPr>
+      <w:proofErr w:type="spellStart"/>
       <w:r>
         <w:t>Cyberduck</w:t>
       </w:r>
+      <w:proofErr w:type="spellEnd"/>
       <w:r>
         <w:fldChar w:fldCharType="begin"/>
       </w:r>
@@ -15144,22 +15202,22 @@
           <w:rFonts w:cstheme="minorHAnsi"/>
         </w:rPr>
       </w:pPr>
-      <w:bookmarkStart w:id="42" w:name="_Toc71703259"/>
-      <w:bookmarkStart w:id="43" w:name="_Toc9584113"/>
+      <w:bookmarkStart w:id="43" w:name="_Toc71703259"/>
+      <w:bookmarkStart w:id="44" w:name="_Toc9584113"/>
       <w:r>
         <w:rPr>
           <w:rFonts w:cstheme="minorHAnsi"/>
         </w:rPr>
         <w:t>R</w:t>
       </w:r>
-      <w:bookmarkEnd w:id="42"/>
+      <w:bookmarkEnd w:id="43"/>
       <w:r>
         <w:rPr>
           <w:rFonts w:cstheme="minorHAnsi"/>
         </w:rPr>
         <w:t>éalisation</w:t>
       </w:r>
-      <w:bookmarkEnd w:id="43"/>
+      <w:bookmarkEnd w:id="44"/>
     </w:p>
     <w:p>
       <w:pPr>
@@ -15168,14 +15226,14 @@
           <w:rFonts w:cstheme="minorHAnsi"/>
         </w:rPr>
       </w:pPr>
-      <w:bookmarkStart w:id="44" w:name="_Toc9584114"/>
+      <w:bookmarkStart w:id="45" w:name="_Toc9584114"/>
       <w:r>
         <w:rPr>
           <w:rFonts w:cstheme="minorHAnsi"/>
         </w:rPr>
         <w:t>Arborescence des dossiers et fichiers</w:t>
       </w:r>
-      <w:bookmarkEnd w:id="44"/>
+      <w:bookmarkEnd w:id="45"/>
     </w:p>
     <w:p>
       <w:r>
@@ -15189,14 +15247,14 @@
           <w:rFonts w:cstheme="minorHAnsi"/>
         </w:rPr>
       </w:pPr>
-      <w:bookmarkStart w:id="45" w:name="_Toc9584115"/>
+      <w:bookmarkStart w:id="46" w:name="_Toc9584115"/>
       <w:r>
         <w:rPr>
           <w:rFonts w:cstheme="minorHAnsi"/>
         </w:rPr>
         <w:t>Version des systèmes d’exploitation</w:t>
       </w:r>
-      <w:bookmarkEnd w:id="45"/>
+      <w:bookmarkEnd w:id="46"/>
     </w:p>
     <w:p>
       <w:pPr>
@@ -15217,14 +15275,14 @@
           <w:rFonts w:cstheme="minorHAnsi"/>
         </w:rPr>
       </w:pPr>
-      <w:bookmarkStart w:id="46" w:name="_Toc9584116"/>
+      <w:bookmarkStart w:id="47" w:name="_Toc9584116"/>
       <w:r>
         <w:rPr>
           <w:rFonts w:cstheme="minorHAnsi"/>
         </w:rPr>
         <w:t>Version des outils logiciels</w:t>
       </w:r>
-      <w:bookmarkEnd w:id="46"/>
+      <w:bookmarkEnd w:id="47"/>
     </w:p>
     <w:p>
       <w:pPr>
@@ -15283,7 +15341,15 @@
         </w:numPr>
       </w:pPr>
       <w:r>
-        <w:t>Mime tools v2.5</w:t>
+        <w:t xml:space="preserve">Mime </w:t>
+      </w:r>
+      <w:proofErr w:type="spellStart"/>
+      <w:r>
+        <w:t>tools</w:t>
+      </w:r>
+      <w:proofErr w:type="spellEnd"/>
+      <w:r>
+        <w:t xml:space="preserve"> v2.5</w:t>
       </w:r>
     </w:p>
     <w:p>
@@ -15294,8 +15360,21 @@
           <w:numId w:val="41"/>
         </w:numPr>
       </w:pPr>
-      <w:r>
-        <w:t>Npp Converter v4.2.1</w:t>
+      <w:proofErr w:type="spellStart"/>
+      <w:r>
+        <w:t>Npp</w:t>
+      </w:r>
+      <w:proofErr w:type="spellEnd"/>
+      <w:r>
+        <w:t xml:space="preserve"> </w:t>
+      </w:r>
+      <w:proofErr w:type="spellStart"/>
+      <w:r>
+        <w:t>Converter</w:t>
+      </w:r>
+      <w:proofErr w:type="spellEnd"/>
+      <w:r>
+        <w:t xml:space="preserve"> v4.2.1</w:t>
       </w:r>
     </w:p>
     <w:p>
@@ -15306,8 +15385,13 @@
           <w:numId w:val="41"/>
         </w:numPr>
       </w:pPr>
-      <w:r>
-        <w:t>NppExport v0.2.8</w:t>
+      <w:proofErr w:type="spellStart"/>
+      <w:r>
+        <w:t>NppExport</w:t>
+      </w:r>
+      <w:proofErr w:type="spellEnd"/>
+      <w:r>
+        <w:t xml:space="preserve"> v0.2.8</w:t>
       </w:r>
     </w:p>
     <w:p>
@@ -15318,8 +15402,13 @@
           <w:numId w:val="41"/>
         </w:numPr>
       </w:pPr>
-      <w:r>
-        <w:t>NppFTP v0.28.3</w:t>
+      <w:proofErr w:type="spellStart"/>
+      <w:r>
+        <w:t>NppFTP</w:t>
+      </w:r>
+      <w:proofErr w:type="spellEnd"/>
+      <w:r>
+        <w:t xml:space="preserve"> v0.28.3</w:t>
       </w:r>
     </w:p>
     <w:p>
@@ -15329,14 +15418,14 @@
           <w:rFonts w:cstheme="minorHAnsi"/>
         </w:rPr>
       </w:pPr>
-      <w:bookmarkStart w:id="47" w:name="_Toc9584117"/>
+      <w:bookmarkStart w:id="48" w:name="_Toc9584117"/>
       <w:r>
         <w:rPr>
           <w:rFonts w:cstheme="minorHAnsi"/>
         </w:rPr>
         <w:t>Code</w:t>
       </w:r>
-      <w:bookmarkEnd w:id="47"/>
+      <w:bookmarkEnd w:id="48"/>
     </w:p>
     <w:p>
       <w:r>
@@ -15347,14 +15436,14 @@
       <w:pPr>
         <w:pStyle w:val="Titre2"/>
       </w:pPr>
-      <w:bookmarkStart w:id="48" w:name="_Toc9584118"/>
+      <w:bookmarkStart w:id="49" w:name="_Toc9584118"/>
       <w:r>
         <w:lastRenderedPageBreak/>
         <w:t>Description d'éléments spécifiques</w:t>
       </w:r>
-      <w:bookmarkStart w:id="49" w:name="_Toc25553322"/>
-      <w:bookmarkStart w:id="50" w:name="_Toc71691026"/>
-      <w:bookmarkEnd w:id="48"/>
+      <w:bookmarkStart w:id="50" w:name="_Toc25553322"/>
+      <w:bookmarkStart w:id="51" w:name="_Toc71691026"/>
+      <w:bookmarkEnd w:id="49"/>
     </w:p>
     <w:p/>
     <w:p>
@@ -15364,22 +15453,22 @@
           <w:rFonts w:cstheme="minorHAnsi"/>
         </w:rPr>
       </w:pPr>
-      <w:bookmarkStart w:id="51" w:name="_Toc9584119"/>
+      <w:bookmarkStart w:id="52" w:name="_Toc9584119"/>
       <w:r>
         <w:rPr>
           <w:rFonts w:cstheme="minorHAnsi"/>
         </w:rPr>
         <w:t xml:space="preserve">Erreurs </w:t>
       </w:r>
-      <w:bookmarkEnd w:id="49"/>
+      <w:bookmarkEnd w:id="50"/>
       <w:r>
         <w:rPr>
           <w:rFonts w:cstheme="minorHAnsi"/>
         </w:rPr>
         <w:t>restantes</w:t>
       </w:r>
-      <w:bookmarkEnd w:id="50"/>
       <w:bookmarkEnd w:id="51"/>
+      <w:bookmarkEnd w:id="52"/>
       <w:r>
         <w:rPr>
           <w:rFonts w:cstheme="minorHAnsi"/>
@@ -15645,14 +15734,14 @@
           <w:rFonts w:cstheme="minorHAnsi"/>
         </w:rPr>
       </w:pPr>
-      <w:bookmarkStart w:id="52" w:name="_Toc9584120"/>
+      <w:bookmarkStart w:id="53" w:name="_Toc9584120"/>
       <w:r>
         <w:rPr>
           <w:rFonts w:cstheme="minorHAnsi"/>
         </w:rPr>
         <w:t>Historique des modifications</w:t>
       </w:r>
-      <w:bookmarkEnd w:id="52"/>
+      <w:bookmarkEnd w:id="53"/>
     </w:p>
     <w:tbl>
       <w:tblPr>
@@ -15681,7 +15770,7 @@
                 <w:rFonts w:cstheme="minorHAnsi"/>
               </w:rPr>
             </w:pPr>
-            <w:bookmarkStart w:id="53" w:name="_Toc71691027"/>
+            <w:bookmarkStart w:id="54" w:name="_Toc71691027"/>
             <w:r>
               <w:rPr>
                 <w:rFonts w:cstheme="minorHAnsi"/>
@@ -15925,14 +16014,14 @@
           <w:rFonts w:cstheme="minorHAnsi"/>
         </w:rPr>
       </w:pPr>
-      <w:bookmarkStart w:id="54" w:name="_Toc9584121"/>
+      <w:bookmarkStart w:id="55" w:name="_Toc9584121"/>
       <w:r>
         <w:rPr>
           <w:rFonts w:cstheme="minorHAnsi"/>
         </w:rPr>
         <w:t>Tests</w:t>
       </w:r>
-      <w:bookmarkEnd w:id="54"/>
+      <w:bookmarkEnd w:id="55"/>
     </w:p>
     <w:p>
       <w:r>
@@ -15949,7 +16038,7 @@
           <w:rFonts w:cstheme="minorHAnsi"/>
         </w:rPr>
       </w:pPr>
-      <w:bookmarkStart w:id="55" w:name="_Toc9584122"/>
+      <w:bookmarkStart w:id="56" w:name="_Toc9584122"/>
       <w:r>
         <w:rPr>
           <w:rFonts w:cstheme="minorHAnsi"/>
@@ -15962,8 +16051,8 @@
         </w:rPr>
         <w:t>ise en service</w:t>
       </w:r>
-      <w:bookmarkEnd w:id="53"/>
-      <w:bookmarkEnd w:id="55"/>
+      <w:bookmarkEnd w:id="54"/>
+      <w:bookmarkEnd w:id="56"/>
     </w:p>
     <w:p>
       <w:pPr>
@@ -15972,14 +16061,14 @@
           <w:rFonts w:cstheme="minorHAnsi"/>
         </w:rPr>
       </w:pPr>
-      <w:bookmarkStart w:id="56" w:name="_Toc9584123"/>
+      <w:bookmarkStart w:id="57" w:name="_Toc9584123"/>
       <w:r>
         <w:rPr>
           <w:rFonts w:cstheme="minorHAnsi"/>
         </w:rPr>
         <w:t>Installation</w:t>
       </w:r>
-      <w:bookmarkEnd w:id="56"/>
+      <w:bookmarkEnd w:id="57"/>
     </w:p>
     <w:p>
       <w:r>
@@ -15990,12 +16079,12 @@
       <w:pPr>
         <w:pStyle w:val="Titre2"/>
       </w:pPr>
-      <w:bookmarkStart w:id="57" w:name="_Toc9584124"/>
+      <w:bookmarkStart w:id="58" w:name="_Toc9584124"/>
       <w:r>
         <w:lastRenderedPageBreak/>
         <w:t>Utilisation</w:t>
       </w:r>
-      <w:bookmarkEnd w:id="57"/>
+      <w:bookmarkEnd w:id="58"/>
     </w:p>
     <w:p>
       <w:r>
@@ -16009,24 +16098,24 @@
           <w:rFonts w:cstheme="minorHAnsi"/>
         </w:rPr>
       </w:pPr>
-      <w:bookmarkStart w:id="58" w:name="_Toc25553326"/>
-      <w:bookmarkStart w:id="59" w:name="_Toc71691029"/>
-      <w:bookmarkStart w:id="60" w:name="_Toc9584125"/>
+      <w:bookmarkStart w:id="59" w:name="_Toc25553326"/>
+      <w:bookmarkStart w:id="60" w:name="_Toc71691029"/>
+      <w:bookmarkStart w:id="61" w:name="_Toc9584125"/>
       <w:r>
         <w:rPr>
           <w:rFonts w:cstheme="minorHAnsi"/>
         </w:rPr>
         <w:t>Liste des documents</w:t>
       </w:r>
-      <w:bookmarkEnd w:id="58"/>
+      <w:bookmarkEnd w:id="59"/>
       <w:r>
         <w:rPr>
           <w:rFonts w:cstheme="minorHAnsi"/>
         </w:rPr>
         <w:t xml:space="preserve"> fournis</w:t>
       </w:r>
-      <w:bookmarkEnd w:id="59"/>
       <w:bookmarkEnd w:id="60"/>
+      <w:bookmarkEnd w:id="61"/>
     </w:p>
     <w:p>
       <w:pPr>
@@ -16193,34 +16282,34 @@
           <w:rFonts w:cstheme="minorHAnsi"/>
         </w:rPr>
       </w:pPr>
-      <w:bookmarkStart w:id="61" w:name="_Toc25553328"/>
-      <w:bookmarkStart w:id="62" w:name="_Toc71703263"/>
-      <w:bookmarkStart w:id="63" w:name="_Toc9584126"/>
+      <w:bookmarkStart w:id="62" w:name="_Toc25553328"/>
+      <w:bookmarkStart w:id="63" w:name="_Toc71703263"/>
+      <w:bookmarkStart w:id="64" w:name="_Toc9584126"/>
       <w:r>
         <w:rPr>
           <w:rFonts w:cstheme="minorHAnsi"/>
         </w:rPr>
         <w:t>C</w:t>
       </w:r>
-      <w:bookmarkEnd w:id="61"/>
       <w:bookmarkEnd w:id="62"/>
+      <w:bookmarkEnd w:id="63"/>
       <w:r>
         <w:rPr>
           <w:rFonts w:cstheme="minorHAnsi"/>
         </w:rPr>
         <w:t>onclusions</w:t>
       </w:r>
-      <w:bookmarkEnd w:id="63"/>
+      <w:bookmarkEnd w:id="64"/>
     </w:p>
     <w:p>
       <w:pPr>
         <w:pStyle w:val="Titre2"/>
       </w:pPr>
-      <w:bookmarkStart w:id="64" w:name="_Toc9584127"/>
+      <w:bookmarkStart w:id="65" w:name="_Toc9584127"/>
       <w:r>
         <w:t>Objectif</w:t>
       </w:r>
-      <w:bookmarkEnd w:id="64"/>
+      <w:bookmarkEnd w:id="65"/>
     </w:p>
     <w:tbl>
       <w:tblPr>
@@ -16638,8 +16727,6 @@
                 <w:rFonts w:cstheme="minorHAnsi"/>
               </w:rPr>
             </w:pPr>
-            <w:bookmarkStart w:id="65" w:name="_GoBack"/>
-            <w:bookmarkEnd w:id="65"/>
           </w:p>
         </w:tc>
         <w:tc>
@@ -16856,8 +16943,13 @@
           <w:rFonts w:cstheme="minorHAnsi"/>
         </w:rPr>
       </w:pPr>
-      <w:r>
-        <w:t xml:space="preserve">Anylogic : </w:t>
+      <w:proofErr w:type="spellStart"/>
+      <w:r>
+        <w:t>Anylogic</w:t>
+      </w:r>
+      <w:proofErr w:type="spellEnd"/>
+      <w:r>
+        <w:t xml:space="preserve"> : </w:t>
       </w:r>
       <w:hyperlink r:id="rId24" w:history="1">
         <w:r>
@@ -16880,11 +16972,19 @@
           <w:lang w:val="de-CH"/>
         </w:rPr>
       </w:pPr>
+      <w:proofErr w:type="spellStart"/>
       <w:r>
         <w:rPr>
           <w:lang w:val="de-CH"/>
         </w:rPr>
-        <w:t xml:space="preserve">Dynameq : </w:t>
+        <w:t>Dynameq</w:t>
+      </w:r>
+      <w:proofErr w:type="spellEnd"/>
+      <w:r>
+        <w:rPr>
+          <w:lang w:val="de-CH"/>
+        </w:rPr>
+        <w:t xml:space="preserve"> : </w:t>
       </w:r>
       <w:hyperlink r:id="rId25" w:history="1">
         <w:r>
@@ -16973,7 +17073,35 @@
         <w:rPr>
           <w:lang w:val="de-CH"/>
         </w:rPr>
-        <w:t xml:space="preserve">MDN web docs : </w:t>
+        <w:t xml:space="preserve">MDN </w:t>
+      </w:r>
+      <w:proofErr w:type="spellStart"/>
+      <w:r>
+        <w:rPr>
+          <w:lang w:val="de-CH"/>
+        </w:rPr>
+        <w:t>web</w:t>
+      </w:r>
+      <w:proofErr w:type="spellEnd"/>
+      <w:r>
+        <w:rPr>
+          <w:lang w:val="de-CH"/>
+        </w:rPr>
+        <w:t xml:space="preserve"> </w:t>
+      </w:r>
+      <w:proofErr w:type="spellStart"/>
+      <w:r>
+        <w:rPr>
+          <w:lang w:val="de-CH"/>
+        </w:rPr>
+        <w:t>docs</w:t>
+      </w:r>
+      <w:proofErr w:type="spellEnd"/>
+      <w:r>
+        <w:rPr>
+          <w:lang w:val="de-CH"/>
+        </w:rPr>
+        <w:t xml:space="preserve"> : </w:t>
       </w:r>
       <w:hyperlink r:id="rId27" w:history="1">
         <w:r>
@@ -17003,11 +17131,19 @@
           <w:lang w:val="de-CH"/>
         </w:rPr>
       </w:pPr>
+      <w:proofErr w:type="spellStart"/>
       <w:r>
         <w:rPr>
           <w:lang w:val="de-CH"/>
         </w:rPr>
-        <w:t>Stackoverflow :</w:t>
+        <w:t>Stackoverflow</w:t>
+      </w:r>
+      <w:proofErr w:type="spellEnd"/>
+      <w:r>
+        <w:rPr>
+          <w:lang w:val="de-CH"/>
+        </w:rPr>
+        <w:t xml:space="preserve"> :</w:t>
       </w:r>
       <w:r>
         <w:rPr>
@@ -17112,8 +17248,8 @@
         </w:rPr>
       </w:pPr>
       <w:bookmarkStart w:id="81" w:name="_Toc71703270"/>
-      <w:bookmarkStart w:id="82" w:name="_Toc25553334"/>
-      <w:bookmarkStart w:id="83" w:name="_Toc9584139"/>
+      <w:bookmarkStart w:id="82" w:name="_Toc9584139"/>
+      <w:bookmarkStart w:id="83" w:name="_Toc25553334"/>
       <w:r>
         <w:rPr>
           <w:rFonts w:cstheme="minorHAnsi"/>
@@ -17127,14 +17263,14 @@
         <w:t>rchives du projet</w:t>
       </w:r>
       <w:bookmarkEnd w:id="81"/>
+      <w:bookmarkEnd w:id="82"/>
+      <w:r>
+        <w:rPr>
+          <w:rFonts w:cstheme="minorHAnsi"/>
+        </w:rPr>
+        <w:t xml:space="preserve"> </w:t>
+      </w:r>
       <w:bookmarkEnd w:id="83"/>
-      <w:r>
-        <w:rPr>
-          <w:rFonts w:cstheme="minorHAnsi"/>
-        </w:rPr>
-        <w:t xml:space="preserve"> </w:t>
-      </w:r>
-      <w:bookmarkEnd w:id="82"/>
     </w:p>
     <w:p>
       <w:pPr>
@@ -17303,7 +17439,7 @@
             <w:rPr>
               <w:noProof/>
             </w:rPr>
-            <w:t>22</w:t>
+            <w:t>2</w:t>
           </w:r>
           <w:r>
             <w:fldChar w:fldCharType="end"/>
@@ -17366,7 +17502,7 @@
             <w:rPr>
               <w:noProof/>
             </w:rPr>
-            <w:t>10 mai 2019</w:t>
+            <w:t>24 mai 2019</w:t>
           </w:r>
           <w:r>
             <w:fldChar w:fldCharType="end"/>
@@ -24499,7 +24635,7 @@
 </file>
 
 <file path=customXml/itemProps1.xml><?xml version="1.0" encoding="utf-8"?>
-<ds:datastoreItem xmlns:ds="http://schemas.openxmlformats.org/officeDocument/2006/customXml" ds:itemID="{88C0AC08-BB47-4FA0-8590-7BC3FAFD3F25}">
+<ds:datastoreItem xmlns:ds="http://schemas.openxmlformats.org/officeDocument/2006/customXml" ds:itemID="{88B0C75D-4D23-411C-AAD5-FF6E5BFFD1D6}">
   <ds:schemaRefs>
     <ds:schemaRef ds:uri="http://schemas.openxmlformats.org/officeDocument/2006/bibliography"/>
   </ds:schemaRefs>

</xml_diff>

<commit_message>
Final push :  - Update latest version of code  - Update all documentation  - Add rendering folder
</commit_message>
<xml_diff>
--- a/Documentation/FBN_TPI_Simulation_trafic_routier_documentation.docx
+++ b/Documentation/FBN_TPI_Simulation_trafic_routier_documentation.docx
@@ -715,7 +715,7 @@
         </w:rPr>
         <w:fldChar w:fldCharType="separate"/>
       </w:r>
-      <w:hyperlink w:anchor="_Toc10539606" w:history="1">
+      <w:hyperlink w:anchor="_Toc10623983" w:history="1">
         <w:r>
           <w:rPr>
             <w:rStyle w:val="Lienhypertexte"/>
@@ -753,7 +753,7 @@
           <w:rPr>
             <w:webHidden/>
           </w:rPr>
-          <w:instrText xml:space="preserve"> PAGEREF _Toc10539606 \h </w:instrText>
+          <w:instrText xml:space="preserve"> PAGEREF _Toc10623983 \h </w:instrText>
         </w:r>
         <w:r>
           <w:rPr>
@@ -795,7 +795,7 @@
           <w:lang w:val="fr-CH" w:eastAsia="fr-CH"/>
         </w:rPr>
       </w:pPr>
-      <w:hyperlink w:anchor="_Toc10539607" w:history="1">
+      <w:hyperlink w:anchor="_Toc10623984" w:history="1">
         <w:r>
           <w:rPr>
             <w:rStyle w:val="Lienhypertexte"/>
@@ -841,7 +841,7 @@
             <w:noProof/>
             <w:webHidden/>
           </w:rPr>
-          <w:instrText xml:space="preserve"> PAGEREF _Toc10539607 \h </w:instrText>
+          <w:instrText xml:space="preserve"> PAGEREF _Toc10623984 \h </w:instrText>
         </w:r>
         <w:r>
           <w:rPr>
@@ -887,7 +887,7 @@
           <w:lang w:val="fr-CH" w:eastAsia="fr-CH"/>
         </w:rPr>
       </w:pPr>
-      <w:hyperlink w:anchor="_Toc10539608" w:history="1">
+      <w:hyperlink w:anchor="_Toc10623985" w:history="1">
         <w:r>
           <w:rPr>
             <w:rStyle w:val="Lienhypertexte"/>
@@ -931,7 +931,7 @@
             <w:noProof/>
             <w:webHidden/>
           </w:rPr>
-          <w:instrText xml:space="preserve"> PAGEREF _Toc10539608 \h </w:instrText>
+          <w:instrText xml:space="preserve"> PAGEREF _Toc10623985 \h </w:instrText>
         </w:r>
         <w:r>
           <w:rPr>
@@ -977,7 +977,7 @@
           <w:lang w:val="fr-CH" w:eastAsia="fr-CH"/>
         </w:rPr>
       </w:pPr>
-      <w:hyperlink w:anchor="_Toc10539609" w:history="1">
+      <w:hyperlink w:anchor="_Toc10623986" w:history="1">
         <w:r>
           <w:rPr>
             <w:rStyle w:val="Lienhypertexte"/>
@@ -1023,7 +1023,7 @@
             <w:noProof/>
             <w:webHidden/>
           </w:rPr>
-          <w:instrText xml:space="preserve"> PAGEREF _Toc10539609 \h </w:instrText>
+          <w:instrText xml:space="preserve"> PAGEREF _Toc10623986 \h </w:instrText>
         </w:r>
         <w:r>
           <w:rPr>
@@ -1069,7 +1069,7 @@
           <w:lang w:val="fr-CH" w:eastAsia="fr-CH"/>
         </w:rPr>
       </w:pPr>
-      <w:hyperlink w:anchor="_Toc10539610" w:history="1">
+      <w:hyperlink w:anchor="_Toc10623987" w:history="1">
         <w:r>
           <w:rPr>
             <w:rStyle w:val="Lienhypertexte"/>
@@ -1115,7 +1115,7 @@
             <w:noProof/>
             <w:webHidden/>
           </w:rPr>
-          <w:instrText xml:space="preserve"> PAGEREF _Toc10539610 \h </w:instrText>
+          <w:instrText xml:space="preserve"> PAGEREF _Toc10623987 \h </w:instrText>
         </w:r>
         <w:r>
           <w:rPr>
@@ -1161,7 +1161,7 @@
           <w:lang w:val="fr-CH" w:eastAsia="fr-CH"/>
         </w:rPr>
       </w:pPr>
-      <w:hyperlink w:anchor="_Toc10539611" w:history="1">
+      <w:hyperlink w:anchor="_Toc10623988" w:history="1">
         <w:r>
           <w:rPr>
             <w:rStyle w:val="Lienhypertexte"/>
@@ -1207,7 +1207,7 @@
             <w:noProof/>
             <w:webHidden/>
           </w:rPr>
-          <w:instrText xml:space="preserve"> PAGEREF _Toc10539611 \h </w:instrText>
+          <w:instrText xml:space="preserve"> PAGEREF _Toc10623988 \h </w:instrText>
         </w:r>
         <w:r>
           <w:rPr>
@@ -1253,7 +1253,7 @@
           <w:lang w:val="fr-CH" w:eastAsia="fr-CH"/>
         </w:rPr>
       </w:pPr>
-      <w:hyperlink w:anchor="_Toc10539612" w:history="1">
+      <w:hyperlink w:anchor="_Toc10623989" w:history="1">
         <w:r>
           <w:rPr>
             <w:rStyle w:val="Lienhypertexte"/>
@@ -1297,7 +1297,7 @@
             <w:noProof/>
             <w:webHidden/>
           </w:rPr>
-          <w:instrText xml:space="preserve"> PAGEREF _Toc10539612 \h </w:instrText>
+          <w:instrText xml:space="preserve"> PAGEREF _Toc10623989 \h </w:instrText>
         </w:r>
         <w:r>
           <w:rPr>
@@ -1343,7 +1343,7 @@
           <w:lang w:val="fr-CH" w:eastAsia="fr-CH"/>
         </w:rPr>
       </w:pPr>
-      <w:hyperlink w:anchor="_Toc10539613" w:history="1">
+      <w:hyperlink w:anchor="_Toc10623990" w:history="1">
         <w:r>
           <w:rPr>
             <w:rStyle w:val="Lienhypertexte"/>
@@ -1387,7 +1387,7 @@
             <w:noProof/>
             <w:webHidden/>
           </w:rPr>
-          <w:instrText xml:space="preserve"> PAGEREF _Toc10539613 \h </w:instrText>
+          <w:instrText xml:space="preserve"> PAGEREF _Toc10623990 \h </w:instrText>
         </w:r>
         <w:r>
           <w:rPr>
@@ -1433,7 +1433,7 @@
           <w:lang w:val="fr-CH" w:eastAsia="fr-CH"/>
         </w:rPr>
       </w:pPr>
-      <w:hyperlink w:anchor="_Toc10539614" w:history="1">
+      <w:hyperlink w:anchor="_Toc10623991" w:history="1">
         <w:r>
           <w:rPr>
             <w:rStyle w:val="Lienhypertexte"/>
@@ -1477,7 +1477,7 @@
             <w:noProof/>
             <w:webHidden/>
           </w:rPr>
-          <w:instrText xml:space="preserve"> PAGEREF _Toc10539614 \h </w:instrText>
+          <w:instrText xml:space="preserve"> PAGEREF _Toc10623991 \h </w:instrText>
         </w:r>
         <w:r>
           <w:rPr>
@@ -1518,7 +1518,7 @@
           <w:lang w:val="fr-CH" w:eastAsia="fr-CH"/>
         </w:rPr>
       </w:pPr>
-      <w:hyperlink w:anchor="_Toc10539615" w:history="1">
+      <w:hyperlink w:anchor="_Toc10623992" w:history="1">
         <w:r>
           <w:rPr>
             <w:rStyle w:val="Lienhypertexte"/>
@@ -1558,7 +1558,7 @@
           <w:rPr>
             <w:webHidden/>
           </w:rPr>
-          <w:instrText xml:space="preserve"> PAGEREF _Toc10539615 \h </w:instrText>
+          <w:instrText xml:space="preserve"> PAGEREF _Toc10623992 \h </w:instrText>
         </w:r>
         <w:r>
           <w:rPr>
@@ -1600,7 +1600,7 @@
           <w:lang w:val="fr-CH" w:eastAsia="fr-CH"/>
         </w:rPr>
       </w:pPr>
-      <w:hyperlink w:anchor="_Toc10539616" w:history="1">
+      <w:hyperlink w:anchor="_Toc10623993" w:history="1">
         <w:r>
           <w:rPr>
             <w:rStyle w:val="Lienhypertexte"/>
@@ -1646,7 +1646,7 @@
             <w:noProof/>
             <w:webHidden/>
           </w:rPr>
-          <w:instrText xml:space="preserve"> PAGEREF _Toc10539616 \h </w:instrText>
+          <w:instrText xml:space="preserve"> PAGEREF _Toc10623993 \h </w:instrText>
         </w:r>
         <w:r>
           <w:rPr>
@@ -1692,7 +1692,7 @@
           <w:lang w:val="fr-CH" w:eastAsia="fr-CH"/>
         </w:rPr>
       </w:pPr>
-      <w:hyperlink w:anchor="_Toc10539617" w:history="1">
+      <w:hyperlink w:anchor="_Toc10623994" w:history="1">
         <w:r>
           <w:rPr>
             <w:rStyle w:val="Lienhypertexte"/>
@@ -1738,7 +1738,7 @@
             <w:noProof/>
             <w:webHidden/>
           </w:rPr>
-          <w:instrText xml:space="preserve"> PAGEREF _Toc10539617 \h </w:instrText>
+          <w:instrText xml:space="preserve"> PAGEREF _Toc10623994 \h </w:instrText>
         </w:r>
         <w:r>
           <w:rPr>
@@ -1784,7 +1784,7 @@
           <w:lang w:val="fr-CH" w:eastAsia="fr-CH"/>
         </w:rPr>
       </w:pPr>
-      <w:hyperlink w:anchor="_Toc10539618" w:history="1">
+      <w:hyperlink w:anchor="_Toc10623995" w:history="1">
         <w:r>
           <w:rPr>
             <w:rStyle w:val="Lienhypertexte"/>
@@ -1830,7 +1830,7 @@
             <w:noProof/>
             <w:webHidden/>
           </w:rPr>
-          <w:instrText xml:space="preserve"> PAGEREF _Toc10539618 \h </w:instrText>
+          <w:instrText xml:space="preserve"> PAGEREF _Toc10623995 \h </w:instrText>
         </w:r>
         <w:r>
           <w:rPr>
@@ -1876,7 +1876,7 @@
           <w:lang w:val="fr-CH" w:eastAsia="fr-CH"/>
         </w:rPr>
       </w:pPr>
-      <w:hyperlink w:anchor="_Toc10539619" w:history="1">
+      <w:hyperlink w:anchor="_Toc10623996" w:history="1">
         <w:r>
           <w:rPr>
             <w:rStyle w:val="Lienhypertexte"/>
@@ -1920,7 +1920,7 @@
             <w:noProof/>
             <w:webHidden/>
           </w:rPr>
-          <w:instrText xml:space="preserve"> PAGEREF _Toc10539619 \h </w:instrText>
+          <w:instrText xml:space="preserve"> PAGEREF _Toc10623996 \h </w:instrText>
         </w:r>
         <w:r>
           <w:rPr>
@@ -1966,7 +1966,7 @@
           <w:lang w:val="fr-CH" w:eastAsia="fr-CH"/>
         </w:rPr>
       </w:pPr>
-      <w:hyperlink w:anchor="_Toc10539620" w:history="1">
+      <w:hyperlink w:anchor="_Toc10623997" w:history="1">
         <w:r>
           <w:rPr>
             <w:rStyle w:val="Lienhypertexte"/>
@@ -2012,7 +2012,7 @@
             <w:noProof/>
             <w:webHidden/>
           </w:rPr>
-          <w:instrText xml:space="preserve"> PAGEREF _Toc10539620 \h </w:instrText>
+          <w:instrText xml:space="preserve"> PAGEREF _Toc10623997 \h </w:instrText>
         </w:r>
         <w:r>
           <w:rPr>
@@ -2058,7 +2058,7 @@
           <w:lang w:val="fr-CH" w:eastAsia="fr-CH"/>
         </w:rPr>
       </w:pPr>
-      <w:hyperlink w:anchor="_Toc10539621" w:history="1">
+      <w:hyperlink w:anchor="_Toc10623998" w:history="1">
         <w:r>
           <w:rPr>
             <w:rStyle w:val="Lienhypertexte"/>
@@ -2104,7 +2104,7 @@
             <w:noProof/>
             <w:webHidden/>
           </w:rPr>
-          <w:instrText xml:space="preserve"> PAGEREF _Toc10539621 \h </w:instrText>
+          <w:instrText xml:space="preserve"> PAGEREF _Toc10623998 \h </w:instrText>
         </w:r>
         <w:r>
           <w:rPr>
@@ -2150,7 +2150,7 @@
           <w:lang w:val="fr-CH" w:eastAsia="fr-CH"/>
         </w:rPr>
       </w:pPr>
-      <w:hyperlink w:anchor="_Toc10539622" w:history="1">
+      <w:hyperlink w:anchor="_Toc10623999" w:history="1">
         <w:r>
           <w:rPr>
             <w:rStyle w:val="Lienhypertexte"/>
@@ -2196,7 +2196,7 @@
             <w:noProof/>
             <w:webHidden/>
           </w:rPr>
-          <w:instrText xml:space="preserve"> PAGEREF _Toc10539622 \h </w:instrText>
+          <w:instrText xml:space="preserve"> PAGEREF _Toc10623999 \h </w:instrText>
         </w:r>
         <w:r>
           <w:rPr>
@@ -2242,7 +2242,7 @@
           <w:lang w:val="fr-CH" w:eastAsia="fr-CH"/>
         </w:rPr>
       </w:pPr>
-      <w:hyperlink w:anchor="_Toc10539623" w:history="1">
+      <w:hyperlink w:anchor="_Toc10624000" w:history="1">
         <w:r>
           <w:rPr>
             <w:rStyle w:val="Lienhypertexte"/>
@@ -2286,7 +2286,7 @@
             <w:noProof/>
             <w:webHidden/>
           </w:rPr>
-          <w:instrText xml:space="preserve"> PAGEREF _Toc10539623 \h </w:instrText>
+          <w:instrText xml:space="preserve"> PAGEREF _Toc10624000 \h </w:instrText>
         </w:r>
         <w:r>
           <w:rPr>
@@ -2332,7 +2332,7 @@
           <w:lang w:val="fr-CH" w:eastAsia="fr-CH"/>
         </w:rPr>
       </w:pPr>
-      <w:hyperlink w:anchor="_Toc10539624" w:history="1">
+      <w:hyperlink w:anchor="_Toc10624001" w:history="1">
         <w:r>
           <w:rPr>
             <w:rStyle w:val="Lienhypertexte"/>
@@ -2376,7 +2376,7 @@
             <w:noProof/>
             <w:webHidden/>
           </w:rPr>
-          <w:instrText xml:space="preserve"> PAGEREF _Toc10539624 \h </w:instrText>
+          <w:instrText xml:space="preserve"> PAGEREF _Toc10624001 \h </w:instrText>
         </w:r>
         <w:r>
           <w:rPr>
@@ -2422,7 +2422,7 @@
           <w:lang w:val="fr-CH" w:eastAsia="fr-CH"/>
         </w:rPr>
       </w:pPr>
-      <w:hyperlink w:anchor="_Toc10539625" w:history="1">
+      <w:hyperlink w:anchor="_Toc10624002" w:history="1">
         <w:r>
           <w:rPr>
             <w:rStyle w:val="Lienhypertexte"/>
@@ -2466,7 +2466,7 @@
             <w:noProof/>
             <w:webHidden/>
           </w:rPr>
-          <w:instrText xml:space="preserve"> PAGEREF _Toc10539625 \h </w:instrText>
+          <w:instrText xml:space="preserve"> PAGEREF _Toc10624002 \h </w:instrText>
         </w:r>
         <w:r>
           <w:rPr>
@@ -2512,7 +2512,7 @@
           <w:lang w:val="fr-CH" w:eastAsia="fr-CH"/>
         </w:rPr>
       </w:pPr>
-      <w:hyperlink w:anchor="_Toc10539626" w:history="1">
+      <w:hyperlink w:anchor="_Toc10624003" w:history="1">
         <w:r>
           <w:rPr>
             <w:rStyle w:val="Lienhypertexte"/>
@@ -2558,7 +2558,7 @@
             <w:noProof/>
             <w:webHidden/>
           </w:rPr>
-          <w:instrText xml:space="preserve"> PAGEREF _Toc10539626 \h </w:instrText>
+          <w:instrText xml:space="preserve"> PAGEREF _Toc10624003 \h </w:instrText>
         </w:r>
         <w:r>
           <w:rPr>
@@ -2604,7 +2604,7 @@
           <w:lang w:val="fr-CH" w:eastAsia="fr-CH"/>
         </w:rPr>
       </w:pPr>
-      <w:hyperlink w:anchor="_Toc10539627" w:history="1">
+      <w:hyperlink w:anchor="_Toc10624004" w:history="1">
         <w:r>
           <w:rPr>
             <w:rStyle w:val="Lienhypertexte"/>
@@ -2650,7 +2650,7 @@
             <w:noProof/>
             <w:webHidden/>
           </w:rPr>
-          <w:instrText xml:space="preserve"> PAGEREF _Toc10539627 \h </w:instrText>
+          <w:instrText xml:space="preserve"> PAGEREF _Toc10624004 \h </w:instrText>
         </w:r>
         <w:r>
           <w:rPr>
@@ -2696,7 +2696,7 @@
           <w:lang w:val="fr-CH" w:eastAsia="fr-CH"/>
         </w:rPr>
       </w:pPr>
-      <w:hyperlink w:anchor="_Toc10539628" w:history="1">
+      <w:hyperlink w:anchor="_Toc10624005" w:history="1">
         <w:r>
           <w:rPr>
             <w:rStyle w:val="Lienhypertexte"/>
@@ -2742,7 +2742,7 @@
             <w:noProof/>
             <w:webHidden/>
           </w:rPr>
-          <w:instrText xml:space="preserve"> PAGEREF _Toc10539628 \h </w:instrText>
+          <w:instrText xml:space="preserve"> PAGEREF _Toc10624005 \h </w:instrText>
         </w:r>
         <w:r>
           <w:rPr>
@@ -2788,7 +2788,7 @@
           <w:lang w:val="fr-CH" w:eastAsia="fr-CH"/>
         </w:rPr>
       </w:pPr>
-      <w:hyperlink w:anchor="_Toc10539629" w:history="1">
+      <w:hyperlink w:anchor="_Toc10624006" w:history="1">
         <w:r>
           <w:rPr>
             <w:rStyle w:val="Lienhypertexte"/>
@@ -2832,7 +2832,7 @@
             <w:noProof/>
             <w:webHidden/>
           </w:rPr>
-          <w:instrText xml:space="preserve"> PAGEREF _Toc10539629 \h </w:instrText>
+          <w:instrText xml:space="preserve"> PAGEREF _Toc10624006 \h </w:instrText>
         </w:r>
         <w:r>
           <w:rPr>
@@ -2878,7 +2878,7 @@
           <w:lang w:val="fr-CH" w:eastAsia="fr-CH"/>
         </w:rPr>
       </w:pPr>
-      <w:hyperlink w:anchor="_Toc10539630" w:history="1">
+      <w:hyperlink w:anchor="_Toc10624007" w:history="1">
         <w:r>
           <w:rPr>
             <w:rStyle w:val="Lienhypertexte"/>
@@ -2924,7 +2924,7 @@
             <w:noProof/>
             <w:webHidden/>
           </w:rPr>
-          <w:instrText xml:space="preserve"> PAGEREF _Toc10539630 \h </w:instrText>
+          <w:instrText xml:space="preserve"> PAGEREF _Toc10624007 \h </w:instrText>
         </w:r>
         <w:r>
           <w:rPr>
@@ -2970,7 +2970,7 @@
           <w:lang w:val="fr-CH" w:eastAsia="fr-CH"/>
         </w:rPr>
       </w:pPr>
-      <w:hyperlink w:anchor="_Toc10539631" w:history="1">
+      <w:hyperlink w:anchor="_Toc10624008" w:history="1">
         <w:r>
           <w:rPr>
             <w:rStyle w:val="Lienhypertexte"/>
@@ -3016,7 +3016,7 @@
             <w:noProof/>
             <w:webHidden/>
           </w:rPr>
-          <w:instrText xml:space="preserve"> PAGEREF _Toc10539631 \h </w:instrText>
+          <w:instrText xml:space="preserve"> PAGEREF _Toc10624008 \h </w:instrText>
         </w:r>
         <w:r>
           <w:rPr>
@@ -3062,7 +3062,7 @@
           <w:lang w:val="fr-CH" w:eastAsia="fr-CH"/>
         </w:rPr>
       </w:pPr>
-      <w:hyperlink w:anchor="_Toc10539632" w:history="1">
+      <w:hyperlink w:anchor="_Toc10624009" w:history="1">
         <w:r>
           <w:rPr>
             <w:rStyle w:val="Lienhypertexte"/>
@@ -3108,7 +3108,7 @@
             <w:noProof/>
             <w:webHidden/>
           </w:rPr>
-          <w:instrText xml:space="preserve"> PAGEREF _Toc10539632 \h </w:instrText>
+          <w:instrText xml:space="preserve"> PAGEREF _Toc10624009 \h </w:instrText>
         </w:r>
         <w:r>
           <w:rPr>
@@ -3154,7 +3154,7 @@
           <w:lang w:val="fr-CH" w:eastAsia="fr-CH"/>
         </w:rPr>
       </w:pPr>
-      <w:hyperlink w:anchor="_Toc10539633" w:history="1">
+      <w:hyperlink w:anchor="_Toc10624010" w:history="1">
         <w:r>
           <w:rPr>
             <w:rStyle w:val="Lienhypertexte"/>
@@ -3200,7 +3200,7 @@
             <w:noProof/>
             <w:webHidden/>
           </w:rPr>
-          <w:instrText xml:space="preserve"> PAGEREF _Toc10539633 \h </w:instrText>
+          <w:instrText xml:space="preserve"> PAGEREF _Toc10624010 \h </w:instrText>
         </w:r>
         <w:r>
           <w:rPr>
@@ -3246,7 +3246,7 @@
           <w:lang w:val="fr-CH" w:eastAsia="fr-CH"/>
         </w:rPr>
       </w:pPr>
-      <w:hyperlink w:anchor="_Toc10539634" w:history="1">
+      <w:hyperlink w:anchor="_Toc10624011" w:history="1">
         <w:r>
           <w:rPr>
             <w:rStyle w:val="Lienhypertexte"/>
@@ -3292,7 +3292,7 @@
             <w:noProof/>
             <w:webHidden/>
           </w:rPr>
-          <w:instrText xml:space="preserve"> PAGEREF _Toc10539634 \h </w:instrText>
+          <w:instrText xml:space="preserve"> PAGEREF _Toc10624011 \h </w:instrText>
         </w:r>
         <w:r>
           <w:rPr>
@@ -3312,7 +3312,7 @@
             <w:noProof/>
             <w:webHidden/>
           </w:rPr>
-          <w:t>18</w:t>
+          <w:t>19</w:t>
         </w:r>
         <w:r>
           <w:rPr>
@@ -3338,7 +3338,7 @@
           <w:lang w:val="fr-CH" w:eastAsia="fr-CH"/>
         </w:rPr>
       </w:pPr>
-      <w:hyperlink w:anchor="_Toc10539635" w:history="1">
+      <w:hyperlink w:anchor="_Toc10624012" w:history="1">
         <w:r>
           <w:rPr>
             <w:rStyle w:val="Lienhypertexte"/>
@@ -3384,7 +3384,7 @@
             <w:noProof/>
             <w:webHidden/>
           </w:rPr>
-          <w:instrText xml:space="preserve"> PAGEREF _Toc10539635 \h </w:instrText>
+          <w:instrText xml:space="preserve"> PAGEREF _Toc10624012 \h </w:instrText>
         </w:r>
         <w:r>
           <w:rPr>
@@ -3404,7 +3404,7 @@
             <w:noProof/>
             <w:webHidden/>
           </w:rPr>
-          <w:t>18</w:t>
+          <w:t>19</w:t>
         </w:r>
         <w:r>
           <w:rPr>
@@ -3430,7 +3430,7 @@
           <w:lang w:val="fr-CH" w:eastAsia="fr-CH"/>
         </w:rPr>
       </w:pPr>
-      <w:hyperlink w:anchor="_Toc10539636" w:history="1">
+      <w:hyperlink w:anchor="_Toc10624013" w:history="1">
         <w:r>
           <w:rPr>
             <w:rStyle w:val="Lienhypertexte"/>
@@ -3476,7 +3476,7 @@
             <w:noProof/>
             <w:webHidden/>
           </w:rPr>
-          <w:instrText xml:space="preserve"> PAGEREF _Toc10539636 \h </w:instrText>
+          <w:instrText xml:space="preserve"> PAGEREF _Toc10624013 \h </w:instrText>
         </w:r>
         <w:r>
           <w:rPr>
@@ -3522,7 +3522,7 @@
           <w:lang w:val="fr-CH" w:eastAsia="fr-CH"/>
         </w:rPr>
       </w:pPr>
-      <w:hyperlink w:anchor="_Toc10539637" w:history="1">
+      <w:hyperlink w:anchor="_Toc10624014" w:history="1">
         <w:r>
           <w:rPr>
             <w:rStyle w:val="Lienhypertexte"/>
@@ -3568,7 +3568,7 @@
             <w:noProof/>
             <w:webHidden/>
           </w:rPr>
-          <w:instrText xml:space="preserve"> PAGEREF _Toc10539637 \h </w:instrText>
+          <w:instrText xml:space="preserve"> PAGEREF _Toc10624014 \h </w:instrText>
         </w:r>
         <w:r>
           <w:rPr>
@@ -3614,7 +3614,7 @@
           <w:lang w:val="fr-CH" w:eastAsia="fr-CH"/>
         </w:rPr>
       </w:pPr>
-      <w:hyperlink w:anchor="_Toc10539638" w:history="1">
+      <w:hyperlink w:anchor="_Toc10624015" w:history="1">
         <w:r>
           <w:rPr>
             <w:rStyle w:val="Lienhypertexte"/>
@@ -3660,7 +3660,7 @@
             <w:noProof/>
             <w:webHidden/>
           </w:rPr>
-          <w:instrText xml:space="preserve"> PAGEREF _Toc10539638 \h </w:instrText>
+          <w:instrText xml:space="preserve"> PAGEREF _Toc10624015 \h </w:instrText>
         </w:r>
         <w:r>
           <w:rPr>
@@ -3701,7 +3701,7 @@
           <w:lang w:val="fr-CH" w:eastAsia="fr-CH"/>
         </w:rPr>
       </w:pPr>
-      <w:hyperlink w:anchor="_Toc10539639" w:history="1">
+      <w:hyperlink w:anchor="_Toc10624016" w:history="1">
         <w:r>
           <w:rPr>
             <w:rStyle w:val="Lienhypertexte"/>
@@ -3741,7 +3741,7 @@
           <w:rPr>
             <w:webHidden/>
           </w:rPr>
-          <w:instrText xml:space="preserve"> PAGEREF _Toc10539639 \h </w:instrText>
+          <w:instrText xml:space="preserve"> PAGEREF _Toc10624016 \h </w:instrText>
         </w:r>
         <w:r>
           <w:rPr>
@@ -3783,7 +3783,7 @@
           <w:lang w:val="fr-CH" w:eastAsia="fr-CH"/>
         </w:rPr>
       </w:pPr>
-      <w:hyperlink w:anchor="_Toc10539640" w:history="1">
+      <w:hyperlink w:anchor="_Toc10624017" w:history="1">
         <w:r>
           <w:rPr>
             <w:rStyle w:val="Lienhypertexte"/>
@@ -3829,7 +3829,7 @@
             <w:noProof/>
             <w:webHidden/>
           </w:rPr>
-          <w:instrText xml:space="preserve"> PAGEREF _Toc10539640 \h </w:instrText>
+          <w:instrText xml:space="preserve"> PAGEREF _Toc10624017 \h </w:instrText>
         </w:r>
         <w:r>
           <w:rPr>
@@ -3875,7 +3875,7 @@
           <w:lang w:val="fr-CH" w:eastAsia="fr-CH"/>
         </w:rPr>
       </w:pPr>
-      <w:hyperlink w:anchor="_Toc10539641" w:history="1">
+      <w:hyperlink w:anchor="_Toc10624018" w:history="1">
         <w:r>
           <w:rPr>
             <w:rStyle w:val="Lienhypertexte"/>
@@ -3921,7 +3921,7 @@
             <w:noProof/>
             <w:webHidden/>
           </w:rPr>
-          <w:instrText xml:space="preserve"> PAGEREF _Toc10539641 \h </w:instrText>
+          <w:instrText xml:space="preserve"> PAGEREF _Toc10624018 \h </w:instrText>
         </w:r>
         <w:r>
           <w:rPr>
@@ -3967,7 +3967,7 @@
           <w:lang w:val="fr-CH" w:eastAsia="fr-CH"/>
         </w:rPr>
       </w:pPr>
-      <w:hyperlink w:anchor="_Toc10539642" w:history="1">
+      <w:hyperlink w:anchor="_Toc10624019" w:history="1">
         <w:r>
           <w:rPr>
             <w:rStyle w:val="Lienhypertexte"/>
@@ -4011,7 +4011,7 @@
             <w:noProof/>
             <w:webHidden/>
           </w:rPr>
-          <w:instrText xml:space="preserve"> PAGEREF _Toc10539642 \h </w:instrText>
+          <w:instrText xml:space="preserve"> PAGEREF _Toc10624019 \h </w:instrText>
         </w:r>
         <w:r>
           <w:rPr>
@@ -4031,7 +4031,7 @@
             <w:noProof/>
             <w:webHidden/>
           </w:rPr>
-          <w:t>19</w:t>
+          <w:t>20</w:t>
         </w:r>
         <w:r>
           <w:rPr>
@@ -4057,7 +4057,7 @@
           <w:lang w:val="fr-CH" w:eastAsia="fr-CH"/>
         </w:rPr>
       </w:pPr>
-      <w:hyperlink w:anchor="_Toc10539643" w:history="1">
+      <w:hyperlink w:anchor="_Toc10624020" w:history="1">
         <w:r>
           <w:rPr>
             <w:rStyle w:val="Lienhypertexte"/>
@@ -4101,7 +4101,7 @@
             <w:noProof/>
             <w:webHidden/>
           </w:rPr>
-          <w:instrText xml:space="preserve"> PAGEREF _Toc10539643 \h </w:instrText>
+          <w:instrText xml:space="preserve"> PAGEREF _Toc10624020 \h </w:instrText>
         </w:r>
         <w:r>
           <w:rPr>
@@ -4121,7 +4121,7 @@
             <w:noProof/>
             <w:webHidden/>
           </w:rPr>
-          <w:t>19</w:t>
+          <w:t>20</w:t>
         </w:r>
         <w:r>
           <w:rPr>
@@ -4147,7 +4147,7 @@
           <w:lang w:val="fr-CH" w:eastAsia="fr-CH"/>
         </w:rPr>
       </w:pPr>
-      <w:hyperlink w:anchor="_Toc10539644" w:history="1">
+      <w:hyperlink w:anchor="_Toc10624021" w:history="1">
         <w:r>
           <w:rPr>
             <w:rStyle w:val="Lienhypertexte"/>
@@ -4191,7 +4191,7 @@
             <w:noProof/>
             <w:webHidden/>
           </w:rPr>
-          <w:instrText xml:space="preserve"> PAGEREF _Toc10539644 \h </w:instrText>
+          <w:instrText xml:space="preserve"> PAGEREF _Toc10624021 \h </w:instrText>
         </w:r>
         <w:r>
           <w:rPr>
@@ -4232,7 +4232,7 @@
           <w:lang w:val="fr-CH" w:eastAsia="fr-CH"/>
         </w:rPr>
       </w:pPr>
-      <w:hyperlink w:anchor="_Toc10539645" w:history="1">
+      <w:hyperlink w:anchor="_Toc10624022" w:history="1">
         <w:r>
           <w:rPr>
             <w:rStyle w:val="Lienhypertexte"/>
@@ -4270,7 +4270,7 @@
           <w:rPr>
             <w:webHidden/>
           </w:rPr>
-          <w:instrText xml:space="preserve"> PAGEREF _Toc10539645 \h </w:instrText>
+          <w:instrText xml:space="preserve"> PAGEREF _Toc10624022 \h </w:instrText>
         </w:r>
         <w:r>
           <w:rPr>
@@ -4287,7 +4287,7 @@
           <w:rPr>
             <w:webHidden/>
           </w:rPr>
-          <w:t>24</w:t>
+          <w:t>25</w:t>
         </w:r>
         <w:r>
           <w:rPr>
@@ -4312,7 +4312,7 @@
           <w:lang w:val="fr-CH" w:eastAsia="fr-CH"/>
         </w:rPr>
       </w:pPr>
-      <w:hyperlink w:anchor="_Toc10539646" w:history="1">
+      <w:hyperlink w:anchor="_Toc10624023" w:history="1">
         <w:r>
           <w:rPr>
             <w:rStyle w:val="Lienhypertexte"/>
@@ -4358,7 +4358,7 @@
             <w:noProof/>
             <w:webHidden/>
           </w:rPr>
-          <w:instrText xml:space="preserve"> PAGEREF _Toc10539646 \h </w:instrText>
+          <w:instrText xml:space="preserve"> PAGEREF _Toc10624023 \h </w:instrText>
         </w:r>
         <w:r>
           <w:rPr>
@@ -4378,7 +4378,7 @@
             <w:noProof/>
             <w:webHidden/>
           </w:rPr>
-          <w:t>24</w:t>
+          <w:t>25</w:t>
         </w:r>
         <w:r>
           <w:rPr>
@@ -4404,7 +4404,7 @@
           <w:lang w:val="fr-CH" w:eastAsia="fr-CH"/>
         </w:rPr>
       </w:pPr>
-      <w:hyperlink w:anchor="_Toc10539647" w:history="1">
+      <w:hyperlink w:anchor="_Toc10624024" w:history="1">
         <w:r>
           <w:rPr>
             <w:rStyle w:val="Lienhypertexte"/>
@@ -4450,7 +4450,7 @@
             <w:noProof/>
             <w:webHidden/>
           </w:rPr>
-          <w:instrText xml:space="preserve"> PAGEREF _Toc10539647 \h </w:instrText>
+          <w:instrText xml:space="preserve"> PAGEREF _Toc10624024 \h </w:instrText>
         </w:r>
         <w:r>
           <w:rPr>
@@ -4496,7 +4496,7 @@
           <w:lang w:val="fr-CH" w:eastAsia="fr-CH"/>
         </w:rPr>
       </w:pPr>
-      <w:hyperlink w:anchor="_Toc10539648" w:history="1">
+      <w:hyperlink w:anchor="_Toc10624025" w:history="1">
         <w:r>
           <w:rPr>
             <w:rStyle w:val="Lienhypertexte"/>
@@ -4542,7 +4542,7 @@
             <w:noProof/>
             <w:webHidden/>
           </w:rPr>
-          <w:instrText xml:space="preserve"> PAGEREF _Toc10539648 \h </w:instrText>
+          <w:instrText xml:space="preserve"> PAGEREF _Toc10624025 \h </w:instrText>
         </w:r>
         <w:r>
           <w:rPr>
@@ -4588,7 +4588,7 @@
           <w:lang w:val="fr-CH" w:eastAsia="fr-CH"/>
         </w:rPr>
       </w:pPr>
-      <w:hyperlink w:anchor="_Toc10539649" w:history="1">
+      <w:hyperlink w:anchor="_Toc10624026" w:history="1">
         <w:r>
           <w:rPr>
             <w:rStyle w:val="Lienhypertexte"/>
@@ -4634,7 +4634,7 @@
             <w:noProof/>
             <w:webHidden/>
           </w:rPr>
-          <w:instrText xml:space="preserve"> PAGEREF _Toc10539649 \h </w:instrText>
+          <w:instrText xml:space="preserve"> PAGEREF _Toc10624026 \h </w:instrText>
         </w:r>
         <w:r>
           <w:rPr>
@@ -4654,7 +4654,7 @@
             <w:noProof/>
             <w:webHidden/>
           </w:rPr>
-          <w:t>25</w:t>
+          <w:t>26</w:t>
         </w:r>
         <w:r>
           <w:rPr>
@@ -4680,7 +4680,7 @@
           <w:lang w:val="fr-CH" w:eastAsia="fr-CH"/>
         </w:rPr>
       </w:pPr>
-      <w:hyperlink w:anchor="_Toc10539650" w:history="1">
+      <w:hyperlink w:anchor="_Toc10624027" w:history="1">
         <w:r>
           <w:rPr>
             <w:rStyle w:val="Lienhypertexte"/>
@@ -4726,7 +4726,7 @@
             <w:noProof/>
             <w:webHidden/>
           </w:rPr>
-          <w:instrText xml:space="preserve"> PAGEREF _Toc10539650 \h </w:instrText>
+          <w:instrText xml:space="preserve"> PAGEREF _Toc10624027 \h </w:instrText>
         </w:r>
         <w:r>
           <w:rPr>
@@ -4746,7 +4746,7 @@
             <w:noProof/>
             <w:webHidden/>
           </w:rPr>
-          <w:t>25</w:t>
+          <w:t>26</w:t>
         </w:r>
         <w:r>
           <w:rPr>
@@ -4772,7 +4772,7 @@
           <w:lang w:val="fr-CH" w:eastAsia="fr-CH"/>
         </w:rPr>
       </w:pPr>
-      <w:hyperlink w:anchor="_Toc10539651" w:history="1">
+      <w:hyperlink w:anchor="_Toc10624028" w:history="1">
         <w:r>
           <w:rPr>
             <w:rStyle w:val="Lienhypertexte"/>
@@ -4818,7 +4818,7 @@
             <w:noProof/>
             <w:webHidden/>
           </w:rPr>
-          <w:instrText xml:space="preserve"> PAGEREF _Toc10539651 \h </w:instrText>
+          <w:instrText xml:space="preserve"> PAGEREF _Toc10624028 \h </w:instrText>
         </w:r>
         <w:r>
           <w:rPr>
@@ -4838,7 +4838,7 @@
             <w:noProof/>
             <w:webHidden/>
           </w:rPr>
-          <w:t>25</w:t>
+          <w:t>26</w:t>
         </w:r>
         <w:r>
           <w:rPr>
@@ -4864,7 +4864,7 @@
           <w:lang w:val="fr-CH" w:eastAsia="fr-CH"/>
         </w:rPr>
       </w:pPr>
-      <w:hyperlink w:anchor="_Toc10539652" w:history="1">
+      <w:hyperlink w:anchor="_Toc10624029" w:history="1">
         <w:r>
           <w:rPr>
             <w:rStyle w:val="Lienhypertexte"/>
@@ -4908,7 +4908,7 @@
             <w:noProof/>
             <w:webHidden/>
           </w:rPr>
-          <w:instrText xml:space="preserve"> PAGEREF _Toc10539652 \h </w:instrText>
+          <w:instrText xml:space="preserve"> PAGEREF _Toc10624029 \h </w:instrText>
         </w:r>
         <w:r>
           <w:rPr>
@@ -4928,7 +4928,7 @@
             <w:noProof/>
             <w:webHidden/>
           </w:rPr>
-          <w:t>26</w:t>
+          <w:t>27</w:t>
         </w:r>
         <w:r>
           <w:rPr>
@@ -4949,7 +4949,7 @@
           <w:lang w:val="fr-CH" w:eastAsia="fr-CH"/>
         </w:rPr>
       </w:pPr>
-      <w:hyperlink w:anchor="_Toc10539653" w:history="1">
+      <w:hyperlink w:anchor="_Toc10624030" w:history="1">
         <w:r>
           <w:rPr>
             <w:rStyle w:val="Lienhypertexte"/>
@@ -4989,7 +4989,7 @@
           <w:rPr>
             <w:webHidden/>
           </w:rPr>
-          <w:instrText xml:space="preserve"> PAGEREF _Toc10539653 \h </w:instrText>
+          <w:instrText xml:space="preserve"> PAGEREF _Toc10624030 \h </w:instrText>
         </w:r>
         <w:r>
           <w:rPr>
@@ -5006,7 +5006,7 @@
           <w:rPr>
             <w:webHidden/>
           </w:rPr>
-          <w:t>26</w:t>
+          <w:t>27</w:t>
         </w:r>
         <w:r>
           <w:rPr>
@@ -5026,7 +5026,7 @@
           <w:lang w:val="fr-CH" w:eastAsia="fr-CH"/>
         </w:rPr>
       </w:pPr>
-      <w:hyperlink w:anchor="_Toc10539654" w:history="1">
+      <w:hyperlink w:anchor="_Toc10624031" w:history="1">
         <w:r>
           <w:rPr>
             <w:rStyle w:val="Lienhypertexte"/>
@@ -5066,7 +5066,7 @@
           <w:rPr>
             <w:webHidden/>
           </w:rPr>
-          <w:instrText xml:space="preserve"> PAGEREF _Toc10539654 \h </w:instrText>
+          <w:instrText xml:space="preserve"> PAGEREF _Toc10624031 \h </w:instrText>
         </w:r>
         <w:r>
           <w:rPr>
@@ -5083,7 +5083,7 @@
           <w:rPr>
             <w:webHidden/>
           </w:rPr>
-          <w:t>26</w:t>
+          <w:t>27</w:t>
         </w:r>
         <w:r>
           <w:rPr>
@@ -5108,7 +5108,7 @@
           <w:lang w:val="fr-CH" w:eastAsia="fr-CH"/>
         </w:rPr>
       </w:pPr>
-      <w:hyperlink w:anchor="_Toc10539655" w:history="1">
+      <w:hyperlink w:anchor="_Toc10624032" w:history="1">
         <w:r>
           <w:rPr>
             <w:rStyle w:val="Lienhypertexte"/>
@@ -5154,7 +5154,7 @@
             <w:noProof/>
             <w:webHidden/>
           </w:rPr>
-          <w:instrText xml:space="preserve"> PAGEREF _Toc10539655 \h </w:instrText>
+          <w:instrText xml:space="preserve"> PAGEREF _Toc10624032 \h </w:instrText>
         </w:r>
         <w:r>
           <w:rPr>
@@ -5174,7 +5174,7 @@
             <w:noProof/>
             <w:webHidden/>
           </w:rPr>
-          <w:t>26</w:t>
+          <w:t>27</w:t>
         </w:r>
         <w:r>
           <w:rPr>
@@ -5200,7 +5200,7 @@
           <w:lang w:val="fr-CH" w:eastAsia="fr-CH"/>
         </w:rPr>
       </w:pPr>
-      <w:hyperlink w:anchor="_Toc10539656" w:history="1">
+      <w:hyperlink w:anchor="_Toc10624033" w:history="1">
         <w:r>
           <w:rPr>
             <w:rStyle w:val="Lienhypertexte"/>
@@ -5244,7 +5244,7 @@
             <w:noProof/>
             <w:webHidden/>
           </w:rPr>
-          <w:instrText xml:space="preserve"> PAGEREF _Toc10539656 \h </w:instrText>
+          <w:instrText xml:space="preserve"> PAGEREF _Toc10624033 \h </w:instrText>
         </w:r>
         <w:r>
           <w:rPr>
@@ -5264,7 +5264,7 @@
             <w:noProof/>
             <w:webHidden/>
           </w:rPr>
-          <w:t>26</w:t>
+          <w:t>27</w:t>
         </w:r>
         <w:r>
           <w:rPr>
@@ -5290,7 +5290,7 @@
           <w:lang w:val="fr-CH" w:eastAsia="fr-CH"/>
         </w:rPr>
       </w:pPr>
-      <w:hyperlink w:anchor="_Toc10539657" w:history="1">
+      <w:hyperlink w:anchor="_Toc10624034" w:history="1">
         <w:r>
           <w:rPr>
             <w:rStyle w:val="Lienhypertexte"/>
@@ -5336,7 +5336,7 @@
             <w:noProof/>
             <w:webHidden/>
           </w:rPr>
-          <w:instrText xml:space="preserve"> PAGEREF _Toc10539657 \h </w:instrText>
+          <w:instrText xml:space="preserve"> PAGEREF _Toc10624034 \h </w:instrText>
         </w:r>
         <w:r>
           <w:rPr>
@@ -5356,7 +5356,7 @@
             <w:noProof/>
             <w:webHidden/>
           </w:rPr>
-          <w:t>26</w:t>
+          <w:t>28</w:t>
         </w:r>
         <w:r>
           <w:rPr>
@@ -5377,7 +5377,7 @@
           <w:lang w:val="fr-CH" w:eastAsia="fr-CH"/>
         </w:rPr>
       </w:pPr>
-      <w:hyperlink w:anchor="_Toc10539658" w:history="1">
+      <w:hyperlink w:anchor="_Toc10624035" w:history="1">
         <w:r>
           <w:rPr>
             <w:rStyle w:val="Lienhypertexte"/>
@@ -5417,7 +5417,7 @@
           <w:rPr>
             <w:webHidden/>
           </w:rPr>
-          <w:instrText xml:space="preserve"> PAGEREF _Toc10539658 \h </w:instrText>
+          <w:instrText xml:space="preserve"> PAGEREF _Toc10624035 \h </w:instrText>
         </w:r>
         <w:r>
           <w:rPr>
@@ -5434,7 +5434,7 @@
           <w:rPr>
             <w:webHidden/>
           </w:rPr>
-          <w:t>27</w:t>
+          <w:t>28</w:t>
         </w:r>
         <w:r>
           <w:rPr>
@@ -5459,7 +5459,7 @@
           <w:lang w:val="fr-CH" w:eastAsia="fr-CH"/>
         </w:rPr>
       </w:pPr>
-      <w:hyperlink w:anchor="_Toc10539659" w:history="1">
+      <w:hyperlink w:anchor="_Toc10624036" w:history="1">
         <w:r>
           <w:rPr>
             <w:rStyle w:val="Lienhypertexte"/>
@@ -5503,7 +5503,7 @@
             <w:noProof/>
             <w:webHidden/>
           </w:rPr>
-          <w:instrText xml:space="preserve"> PAGEREF _Toc10539659 \h </w:instrText>
+          <w:instrText xml:space="preserve"> PAGEREF _Toc10624036 \h </w:instrText>
         </w:r>
         <w:r>
           <w:rPr>
@@ -5523,7 +5523,7 @@
             <w:noProof/>
             <w:webHidden/>
           </w:rPr>
-          <w:t>27</w:t>
+          <w:t>28</w:t>
         </w:r>
         <w:r>
           <w:rPr>
@@ -5549,7 +5549,7 @@
           <w:lang w:val="fr-CH" w:eastAsia="fr-CH"/>
         </w:rPr>
       </w:pPr>
-      <w:hyperlink w:anchor="_Toc10539660" w:history="1">
+      <w:hyperlink w:anchor="_Toc10624037" w:history="1">
         <w:r>
           <w:rPr>
             <w:rStyle w:val="Lienhypertexte"/>
@@ -5593,7 +5593,7 @@
             <w:noProof/>
             <w:webHidden/>
           </w:rPr>
-          <w:instrText xml:space="preserve"> PAGEREF _Toc10539660 \h </w:instrText>
+          <w:instrText xml:space="preserve"> PAGEREF _Toc10624037 \h </w:instrText>
         </w:r>
         <w:r>
           <w:rPr>
@@ -5613,7 +5613,7 @@
             <w:noProof/>
             <w:webHidden/>
           </w:rPr>
-          <w:t>27</w:t>
+          <w:t>29</w:t>
         </w:r>
         <w:r>
           <w:rPr>
@@ -5639,7 +5639,7 @@
           <w:lang w:val="fr-CH" w:eastAsia="fr-CH"/>
         </w:rPr>
       </w:pPr>
-      <w:hyperlink w:anchor="_Toc10539661" w:history="1">
+      <w:hyperlink w:anchor="_Toc10624038" w:history="1">
         <w:r>
           <w:rPr>
             <w:rStyle w:val="Lienhypertexte"/>
@@ -5685,7 +5685,7 @@
             <w:noProof/>
             <w:webHidden/>
           </w:rPr>
-          <w:instrText xml:space="preserve"> PAGEREF _Toc10539661 \h </w:instrText>
+          <w:instrText xml:space="preserve"> PAGEREF _Toc10624038 \h </w:instrText>
         </w:r>
         <w:r>
           <w:rPr>
@@ -5705,7 +5705,7 @@
             <w:noProof/>
             <w:webHidden/>
           </w:rPr>
-          <w:t>28</w:t>
+          <w:t>29</w:t>
         </w:r>
         <w:r>
           <w:rPr>
@@ -5731,7 +5731,7 @@
           <w:lang w:val="fr-CH" w:eastAsia="fr-CH"/>
         </w:rPr>
       </w:pPr>
-      <w:hyperlink w:anchor="_Toc10539662" w:history="1">
+      <w:hyperlink w:anchor="_Toc10624039" w:history="1">
         <w:r>
           <w:rPr>
             <w:rStyle w:val="Lienhypertexte"/>
@@ -5777,7 +5777,7 @@
             <w:noProof/>
             <w:webHidden/>
           </w:rPr>
-          <w:instrText xml:space="preserve"> PAGEREF _Toc10539662 \h </w:instrText>
+          <w:instrText xml:space="preserve"> PAGEREF _Toc10624039 \h </w:instrText>
         </w:r>
         <w:r>
           <w:rPr>
@@ -5797,7 +5797,7 @@
             <w:noProof/>
             <w:webHidden/>
           </w:rPr>
-          <w:t>28</w:t>
+          <w:t>29</w:t>
         </w:r>
         <w:r>
           <w:rPr>
@@ -5823,7 +5823,7 @@
           <w:lang w:val="fr-CH" w:eastAsia="fr-CH"/>
         </w:rPr>
       </w:pPr>
-      <w:hyperlink w:anchor="_Toc10539663" w:history="1">
+      <w:hyperlink w:anchor="_Toc10624040" w:history="1">
         <w:r>
           <w:rPr>
             <w:rStyle w:val="Lienhypertexte"/>
@@ -5869,7 +5869,7 @@
             <w:noProof/>
             <w:webHidden/>
           </w:rPr>
-          <w:instrText xml:space="preserve"> PAGEREF _Toc10539663 \h </w:instrText>
+          <w:instrText xml:space="preserve"> PAGEREF _Toc10624040 \h </w:instrText>
         </w:r>
         <w:r>
           <w:rPr>
@@ -5889,7 +5889,7 @@
             <w:noProof/>
             <w:webHidden/>
           </w:rPr>
-          <w:t>28</w:t>
+          <w:t>29</w:t>
         </w:r>
         <w:r>
           <w:rPr>
@@ -5915,7 +5915,7 @@
           <w:lang w:val="fr-CH" w:eastAsia="fr-CH"/>
         </w:rPr>
       </w:pPr>
-      <w:hyperlink w:anchor="_Toc10539664" w:history="1">
+      <w:hyperlink w:anchor="_Toc10624041" w:history="1">
         <w:r>
           <w:rPr>
             <w:rStyle w:val="Lienhypertexte"/>
@@ -5961,7 +5961,7 @@
             <w:noProof/>
             <w:webHidden/>
           </w:rPr>
-          <w:instrText xml:space="preserve"> PAGEREF _Toc10539664 \h </w:instrText>
+          <w:instrText xml:space="preserve"> PAGEREF _Toc10624041 \h </w:instrText>
         </w:r>
         <w:r>
           <w:rPr>
@@ -5981,7 +5981,7 @@
             <w:noProof/>
             <w:webHidden/>
           </w:rPr>
-          <w:t>28</w:t>
+          <w:t>29</w:t>
         </w:r>
         <w:r>
           <w:rPr>
@@ -6007,7 +6007,7 @@
           <w:lang w:val="fr-CH" w:eastAsia="fr-CH"/>
         </w:rPr>
       </w:pPr>
-      <w:hyperlink w:anchor="_Toc10539665" w:history="1">
+      <w:hyperlink w:anchor="_Toc10624042" w:history="1">
         <w:r>
           <w:rPr>
             <w:rStyle w:val="Lienhypertexte"/>
@@ -6051,7 +6051,7 @@
             <w:noProof/>
             <w:webHidden/>
           </w:rPr>
-          <w:instrText xml:space="preserve"> PAGEREF _Toc10539665 \h </w:instrText>
+          <w:instrText xml:space="preserve"> PAGEREF _Toc10624042 \h </w:instrText>
         </w:r>
         <w:r>
           <w:rPr>
@@ -6071,7 +6071,7 @@
             <w:noProof/>
             <w:webHidden/>
           </w:rPr>
-          <w:t>28</w:t>
+          <w:t>29</w:t>
         </w:r>
         <w:r>
           <w:rPr>
@@ -6092,7 +6092,7 @@
           <w:lang w:val="fr-CH" w:eastAsia="fr-CH"/>
         </w:rPr>
       </w:pPr>
-      <w:hyperlink w:anchor="_Toc10539666" w:history="1">
+      <w:hyperlink w:anchor="_Toc10624043" w:history="1">
         <w:r>
           <w:rPr>
             <w:rStyle w:val="Lienhypertexte"/>
@@ -6132,7 +6132,7 @@
           <w:rPr>
             <w:webHidden/>
           </w:rPr>
-          <w:instrText xml:space="preserve"> PAGEREF _Toc10539666 \h </w:instrText>
+          <w:instrText xml:space="preserve"> PAGEREF _Toc10624043 \h </w:instrText>
         </w:r>
         <w:r>
           <w:rPr>
@@ -6149,7 +6149,7 @@
           <w:rPr>
             <w:webHidden/>
           </w:rPr>
-          <w:t>28</w:t>
+          <w:t>30</w:t>
         </w:r>
         <w:r>
           <w:rPr>
@@ -6174,7 +6174,7 @@
           <w:lang w:val="fr-CH" w:eastAsia="fr-CH"/>
         </w:rPr>
       </w:pPr>
-      <w:hyperlink w:anchor="_Toc10539667" w:history="1">
+      <w:hyperlink w:anchor="_Toc10624044" w:history="1">
         <w:r>
           <w:rPr>
             <w:rStyle w:val="Lienhypertexte"/>
@@ -6220,7 +6220,7 @@
             <w:noProof/>
             <w:webHidden/>
           </w:rPr>
-          <w:instrText xml:space="preserve"> PAGEREF _Toc10539667 \h </w:instrText>
+          <w:instrText xml:space="preserve"> PAGEREF _Toc10624044 \h </w:instrText>
         </w:r>
         <w:r>
           <w:rPr>
@@ -6240,7 +6240,7 @@
             <w:noProof/>
             <w:webHidden/>
           </w:rPr>
-          <w:t>28</w:t>
+          <w:t>30</w:t>
         </w:r>
         <w:r>
           <w:rPr>
@@ -6266,7 +6266,7 @@
           <w:lang w:val="fr-CH" w:eastAsia="fr-CH"/>
         </w:rPr>
       </w:pPr>
-      <w:hyperlink w:anchor="_Toc10539668" w:history="1">
+      <w:hyperlink w:anchor="_Toc10624045" w:history="1">
         <w:r>
           <w:rPr>
             <w:rStyle w:val="Lienhypertexte"/>
@@ -6312,7 +6312,7 @@
             <w:noProof/>
             <w:webHidden/>
           </w:rPr>
-          <w:instrText xml:space="preserve"> PAGEREF _Toc10539668 \h </w:instrText>
+          <w:instrText xml:space="preserve"> PAGEREF _Toc10624045 \h </w:instrText>
         </w:r>
         <w:r>
           <w:rPr>
@@ -6332,7 +6332,7 @@
             <w:noProof/>
             <w:webHidden/>
           </w:rPr>
-          <w:t>28</w:t>
+          <w:t>30</w:t>
         </w:r>
         <w:r>
           <w:rPr>
@@ -6358,7 +6358,7 @@
           <w:lang w:val="fr-CH" w:eastAsia="fr-CH"/>
         </w:rPr>
       </w:pPr>
-      <w:hyperlink w:anchor="_Toc10539669" w:history="1">
+      <w:hyperlink w:anchor="_Toc10624046" w:history="1">
         <w:r>
           <w:rPr>
             <w:rStyle w:val="Lienhypertexte"/>
@@ -6404,7 +6404,7 @@
             <w:noProof/>
             <w:webHidden/>
           </w:rPr>
-          <w:instrText xml:space="preserve"> PAGEREF _Toc10539669 \h </w:instrText>
+          <w:instrText xml:space="preserve"> PAGEREF _Toc10624046 \h </w:instrText>
         </w:r>
         <w:r>
           <w:rPr>
@@ -6424,7 +6424,7 @@
             <w:noProof/>
             <w:webHidden/>
           </w:rPr>
-          <w:t>29</w:t>
+          <w:t>30</w:t>
         </w:r>
         <w:r>
           <w:rPr>
@@ -6450,7 +6450,7 @@
           <w:lang w:val="fr-CH" w:eastAsia="fr-CH"/>
         </w:rPr>
       </w:pPr>
-      <w:hyperlink w:anchor="_Toc10539670" w:history="1">
+      <w:hyperlink w:anchor="_Toc10624047" w:history="1">
         <w:r>
           <w:rPr>
             <w:rStyle w:val="Lienhypertexte"/>
@@ -6496,7 +6496,7 @@
             <w:noProof/>
             <w:webHidden/>
           </w:rPr>
-          <w:instrText xml:space="preserve"> PAGEREF _Toc10539670 \h </w:instrText>
+          <w:instrText xml:space="preserve"> PAGEREF _Toc10624047 \h </w:instrText>
         </w:r>
         <w:r>
           <w:rPr>
@@ -6516,7 +6516,7 @@
             <w:noProof/>
             <w:webHidden/>
           </w:rPr>
-          <w:t>29</w:t>
+          <w:t>30</w:t>
         </w:r>
         <w:r>
           <w:rPr>
@@ -6542,7 +6542,7 @@
           <w:lang w:val="fr-CH" w:eastAsia="fr-CH"/>
         </w:rPr>
       </w:pPr>
-      <w:hyperlink w:anchor="_Toc10539671" w:history="1">
+      <w:hyperlink w:anchor="_Toc10624048" w:history="1">
         <w:r>
           <w:rPr>
             <w:rStyle w:val="Lienhypertexte"/>
@@ -6588,7 +6588,7 @@
             <w:noProof/>
             <w:webHidden/>
           </w:rPr>
-          <w:instrText xml:space="preserve"> PAGEREF _Toc10539671 \h </w:instrText>
+          <w:instrText xml:space="preserve"> PAGEREF _Toc10624048 \h </w:instrText>
         </w:r>
         <w:r>
           <w:rPr>
@@ -6608,7 +6608,7 @@
             <w:noProof/>
             <w:webHidden/>
           </w:rPr>
-          <w:t>29</w:t>
+          <w:t>30</w:t>
         </w:r>
         <w:r>
           <w:rPr>
@@ -6629,7 +6629,7 @@
           <w:lang w:val="fr-CH" w:eastAsia="fr-CH"/>
         </w:rPr>
       </w:pPr>
-      <w:hyperlink w:anchor="_Toc10539672" w:history="1">
+      <w:hyperlink w:anchor="_Toc10624049" w:history="1">
         <w:r>
           <w:rPr>
             <w:rStyle w:val="Lienhypertexte"/>
@@ -6667,7 +6667,7 @@
           <w:rPr>
             <w:webHidden/>
           </w:rPr>
-          <w:instrText xml:space="preserve"> PAGEREF _Toc10539672 \h </w:instrText>
+          <w:instrText xml:space="preserve"> PAGEREF _Toc10624049 \h </w:instrText>
         </w:r>
         <w:r>
           <w:rPr>
@@ -6684,7 +6684,7 @@
           <w:rPr>
             <w:webHidden/>
           </w:rPr>
-          <w:t>29</w:t>
+          <w:t>31</w:t>
         </w:r>
         <w:r>
           <w:rPr>
@@ -6724,7 +6724,7 @@
       <w:pPr>
         <w:pStyle w:val="Titre1"/>
       </w:pPr>
-      <w:bookmarkStart w:id="0" w:name="_Toc10539606"/>
+      <w:bookmarkStart w:id="0" w:name="_Toc10623983"/>
       <w:r>
         <w:lastRenderedPageBreak/>
         <w:t>Introduction</w:t>
@@ -6738,7 +6738,7 @@
           <w:rFonts w:cstheme="minorHAnsi"/>
         </w:rPr>
       </w:pPr>
-      <w:bookmarkStart w:id="1" w:name="_Toc10539607"/>
+      <w:bookmarkStart w:id="1" w:name="_Toc10623984"/>
       <w:r>
         <w:rPr>
           <w:rFonts w:cstheme="minorHAnsi"/>
@@ -6783,7 +6783,7 @@
       <w:pPr>
         <w:pStyle w:val="Titre3"/>
       </w:pPr>
-      <w:bookmarkStart w:id="2" w:name="_Toc10539608"/>
+      <w:bookmarkStart w:id="2" w:name="_Toc10623985"/>
       <w:r>
         <w:t>Fonctionnalités</w:t>
       </w:r>
@@ -7130,7 +7130,7 @@
           <w:rFonts w:cstheme="minorHAnsi"/>
         </w:rPr>
       </w:pPr>
-      <w:bookmarkStart w:id="3" w:name="_Toc10539609"/>
+      <w:bookmarkStart w:id="3" w:name="_Toc10623986"/>
       <w:r>
         <w:rPr>
           <w:rFonts w:cstheme="minorHAnsi"/>
@@ -7385,7 +7385,7 @@
           <w:rFonts w:cstheme="minorHAnsi"/>
         </w:rPr>
       </w:pPr>
-      <w:bookmarkStart w:id="4" w:name="_Toc10539610"/>
+      <w:bookmarkStart w:id="4" w:name="_Toc10623987"/>
       <w:r>
         <w:rPr>
           <w:rFonts w:cstheme="minorHAnsi"/>
@@ -7594,7 +7594,7 @@
           <w:rFonts w:cstheme="minorHAnsi"/>
         </w:rPr>
       </w:pPr>
-      <w:bookmarkStart w:id="5" w:name="_Toc10539611"/>
+      <w:bookmarkStart w:id="5" w:name="_Toc10623988"/>
       <w:r>
         <w:rPr>
           <w:rFonts w:cstheme="minorHAnsi"/>
@@ -7671,7 +7671,7 @@
       <w:pPr>
         <w:pStyle w:val="Titre2"/>
       </w:pPr>
-      <w:bookmarkStart w:id="6" w:name="_Toc10539612"/>
+      <w:bookmarkStart w:id="6" w:name="_Toc10623989"/>
       <w:r>
         <w:t>Méthode de gestion de projet</w:t>
       </w:r>
@@ -7719,7 +7719,7 @@
         <w:pStyle w:val="Titre2"/>
       </w:pPr>
       <w:hyperlink r:id="rId16" w:history="1">
-        <w:bookmarkStart w:id="7" w:name="_Toc10539613"/>
+        <w:bookmarkStart w:id="7" w:name="_Toc10623990"/>
         <w:r>
           <w:t>Versioning</w:t>
         </w:r>
@@ -7809,7 +7809,7 @@
       <w:pPr>
         <w:pStyle w:val="Titre2"/>
       </w:pPr>
-      <w:bookmarkStart w:id="8" w:name="_Toc10539614"/>
+      <w:bookmarkStart w:id="8" w:name="_Toc10623991"/>
       <w:r>
         <w:t>Hébergement web</w:t>
       </w:r>
@@ -7869,7 +7869,7 @@
           <w:rFonts w:cstheme="minorHAnsi"/>
         </w:rPr>
       </w:pPr>
-      <w:bookmarkStart w:id="9" w:name="_Toc10539615"/>
+      <w:bookmarkStart w:id="9" w:name="_Toc10623992"/>
       <w:r>
         <w:rPr>
           <w:rFonts w:cstheme="minorHAnsi"/>
@@ -7888,7 +7888,7 @@
       </w:pPr>
       <w:bookmarkStart w:id="10" w:name="_Toc25553307"/>
       <w:bookmarkStart w:id="11" w:name="_Toc71691011"/>
-      <w:bookmarkStart w:id="12" w:name="_Toc10539616"/>
+      <w:bookmarkStart w:id="12" w:name="_Toc10623993"/>
       <w:r>
         <w:rPr>
           <w:rFonts w:cstheme="minorHAnsi"/>
@@ -7951,7 +7951,7 @@
         </w:rPr>
       </w:pPr>
       <w:bookmarkStart w:id="13" w:name="_Toc71691012"/>
-      <w:bookmarkStart w:id="14" w:name="_Toc10539617"/>
+      <w:bookmarkStart w:id="14" w:name="_Toc10623994"/>
       <w:r>
         <w:rPr>
           <w:rFonts w:cstheme="minorHAnsi"/>
@@ -7993,7 +7993,7 @@
           <w:rFonts w:cstheme="minorHAnsi"/>
         </w:rPr>
       </w:pPr>
-      <w:bookmarkStart w:id="15" w:name="_Toc10539618"/>
+      <w:bookmarkStart w:id="15" w:name="_Toc10623995"/>
       <w:r>
         <w:rPr>
           <w:rFonts w:cstheme="minorHAnsi"/>
@@ -8032,7 +8032,7 @@
       <w:pPr>
         <w:pStyle w:val="Titre2"/>
       </w:pPr>
-      <w:bookmarkStart w:id="16" w:name="_Toc10539619"/>
+      <w:bookmarkStart w:id="16" w:name="_Toc10623996"/>
       <w:r>
         <w:t>Maquette</w:t>
       </w:r>
@@ -8045,7 +8045,7 @@
           <w:rFonts w:cstheme="minorHAnsi"/>
         </w:rPr>
       </w:pPr>
-      <w:bookmarkStart w:id="17" w:name="_Toc10539620"/>
+      <w:bookmarkStart w:id="17" w:name="_Toc10623997"/>
       <w:r>
         <w:rPr>
           <w:rFonts w:cstheme="minorHAnsi"/>
@@ -8141,7 +8141,7 @@
           <w:rFonts w:cstheme="minorHAnsi"/>
         </w:rPr>
       </w:pPr>
-      <w:bookmarkStart w:id="18" w:name="_Toc10539621"/>
+      <w:bookmarkStart w:id="18" w:name="_Toc10623998"/>
       <w:r>
         <w:rPr>
           <w:rFonts w:cstheme="minorHAnsi"/>
@@ -8206,7 +8206,7 @@
             <v:path o:extrusionok="f" gradientshapeok="t" o:connecttype="rect"/>
             <o:lock v:ext="edit" aspectratio="t"/>
           </v:shapetype>
-          <v:shape id="_x0000_i1040" type="#_x0000_t75" style="width:452.95pt;height:339.05pt">
+          <v:shape id="_x0000_i1025" type="#_x0000_t75" style="width:452.95pt;height:339.05pt">
             <v:imagedata r:id="rId20" o:title="Priorité de droite"/>
           </v:shape>
         </w:pict>
@@ -8225,7 +8225,7 @@
     <w:p>
       <w:r>
         <w:pict w14:anchorId="1F6A5F2D">
-          <v:shape id="_x0000_i1041" type="#_x0000_t75" style="width:452.95pt;height:339.05pt">
+          <v:shape id="_x0000_i1026" type="#_x0000_t75" style="width:452.95pt;height:339.05pt">
             <v:imagedata r:id="rId21" o:title="feux"/>
           </v:shape>
         </w:pict>
@@ -8307,7 +8307,7 @@
       <w:bookmarkStart w:id="19" w:name="_Ref5194279"/>
       <w:bookmarkStart w:id="20" w:name="_Ref5194323"/>
       <w:bookmarkStart w:id="21" w:name="_Ref5194358"/>
-      <w:bookmarkStart w:id="22" w:name="_Toc10539622"/>
+      <w:bookmarkStart w:id="22" w:name="_Toc10623999"/>
       <w:r>
         <w:rPr>
           <w:rFonts w:cstheme="minorHAnsi"/>
@@ -8320,7 +8320,7 @@
       <w:pPr>
         <w:pStyle w:val="Titre3"/>
       </w:pPr>
-      <w:bookmarkStart w:id="23" w:name="_Toc10539623"/>
+      <w:bookmarkStart w:id="23" w:name="_Toc10624000"/>
       <w:r>
         <w:t>Priorité</w:t>
       </w:r>
@@ -8421,7 +8421,7 @@
       <w:pPr>
         <w:pStyle w:val="Titre3"/>
       </w:pPr>
-      <w:bookmarkStart w:id="24" w:name="_Toc10539624"/>
+      <w:bookmarkStart w:id="24" w:name="_Toc10624001"/>
       <w:r>
         <w:t>Feux (rouge / vert)</w:t>
       </w:r>
@@ -8447,7 +8447,7 @@
       <w:pPr>
         <w:pStyle w:val="Titre3"/>
       </w:pPr>
-      <w:bookmarkStart w:id="25" w:name="_Toc10539625"/>
+      <w:bookmarkStart w:id="25" w:name="_Toc10624002"/>
       <w:r>
         <w:lastRenderedPageBreak/>
         <w:t>Giratoires</w:t>
@@ -8477,7 +8477,7 @@
           <w:rFonts w:cstheme="minorHAnsi"/>
         </w:rPr>
       </w:pPr>
-      <w:bookmarkStart w:id="26" w:name="_Toc10539626"/>
+      <w:bookmarkStart w:id="26" w:name="_Toc10624003"/>
       <w:r>
         <w:rPr>
           <w:rFonts w:cstheme="minorHAnsi"/>
@@ -8496,7 +8496,7 @@
           <w:rFonts w:cstheme="minorHAnsi"/>
         </w:rPr>
       </w:pPr>
-      <w:bookmarkStart w:id="27" w:name="_Toc10539627"/>
+      <w:bookmarkStart w:id="27" w:name="_Toc10624004"/>
       <w:r>
         <w:rPr>
           <w:rFonts w:cstheme="minorHAnsi"/>
@@ -8536,7 +8536,7 @@
           <w:lang w:val="fr-CH" w:eastAsia="fr-CH"/>
         </w:rPr>
         <w:pict w14:anchorId="40FB3A73">
-          <v:shape id="_x0000_i1042" type="#_x0000_t75" style="width:452.95pt;height:283.7pt">
+          <v:shape id="_x0000_i1027" type="#_x0000_t75" style="width:452.95pt;height:283.7pt">
             <v:imagedata r:id="rId23" o:title="Diagramme"/>
           </v:shape>
         </w:pict>
@@ -8549,7 +8549,7 @@
           <w:rFonts w:cstheme="minorHAnsi"/>
         </w:rPr>
       </w:pPr>
-      <w:bookmarkStart w:id="28" w:name="_Toc10539628"/>
+      <w:bookmarkStart w:id="28" w:name="_Toc10624005"/>
       <w:r>
         <w:rPr>
           <w:rFonts w:cstheme="minorHAnsi"/>
@@ -12209,15 +12209,7 @@
                 <w:sz w:val="23"/>
                 <w:szCs w:val="23"/>
               </w:rPr>
-              <w:t xml:space="preserve"> </w:t>
-            </w:r>
-            <w:r>
-              <w:rPr>
-                <w:sz w:val="23"/>
-                <w:szCs w:val="23"/>
-              </w:rPr>
-              <w:lastRenderedPageBreak/>
-              <w:t>démarre, le bouton de lecture est remplacé par un bouton de pause et le bouton "générer" est désactivé</w:t>
+              <w:t xml:space="preserve"> démarre, le bouton de lecture est remplacé par un bouton de pause et le bouton "générer" est désactivé</w:t>
             </w:r>
           </w:p>
         </w:tc>
@@ -12225,10 +12217,16 @@
     </w:tbl>
     <w:p/>
     <w:p>
+      <w:r>
+        <w:br w:type="page"/>
+      </w:r>
+    </w:p>
+    <w:p>
       <w:pPr>
         <w:pStyle w:val="Titre4"/>
       </w:pPr>
       <w:r>
+        <w:lastRenderedPageBreak/>
         <w:t>Mettre la simulation en pause</w:t>
       </w:r>
     </w:p>
@@ -13138,7 +13136,7 @@
       <w:pPr>
         <w:pStyle w:val="Titre3"/>
       </w:pPr>
-      <w:bookmarkStart w:id="29" w:name="_Toc10539629"/>
+      <w:bookmarkStart w:id="29" w:name="_Toc10624006"/>
       <w:r>
         <w:t>Cas d'utilisation véhicule</w:t>
       </w:r>
@@ -13233,11 +13231,7 @@
               <w:cnfStyle w:val="100000000000" w:firstRow="1" w:lastRow="0" w:firstColumn="0" w:lastColumn="0" w:oddVBand="0" w:evenVBand="0" w:oddHBand="0" w:evenHBand="0" w:firstRowFirstColumn="0" w:firstRowLastColumn="0" w:lastRowFirstColumn="0" w:lastRowLastColumn="0"/>
             </w:pPr>
             <w:r>
-              <w:t xml:space="preserve">Dans le but d'arriver à ma </w:t>
-            </w:r>
-            <w:r>
-              <w:lastRenderedPageBreak/>
-              <w:t>destination</w:t>
+              <w:t>Dans le but d'arriver à ma destination</w:t>
             </w:r>
           </w:p>
         </w:tc>
@@ -13255,7 +13249,6 @@
         <w:rPr>
           <w:rFonts w:cstheme="minorHAnsi"/>
         </w:rPr>
-        <w:lastRenderedPageBreak/>
         <w:br/>
       </w:r>
       <w:r>
@@ -13460,22 +13453,30 @@
       <w:pPr>
         <w:rPr>
           <w:rFonts w:cstheme="minorHAnsi"/>
-          <w:sz w:val="22"/>
-          <w:szCs w:val="22"/>
-        </w:rPr>
-      </w:pPr>
-      <w:r>
-        <w:rPr>
-          <w:rFonts w:cstheme="minorHAnsi"/>
           <w:u w:val="single"/>
         </w:rPr>
+      </w:pPr>
+      <w:r>
+        <w:rPr>
+          <w:rFonts w:cstheme="minorHAnsi"/>
+          <w:u w:val="single"/>
+        </w:rPr>
         <w:br/>
       </w:r>
-      <w:r>
+    </w:p>
+    <w:p>
+      <w:pPr>
         <w:rPr>
           <w:rFonts w:cstheme="minorHAnsi"/>
           <w:u w:val="single"/>
         </w:rPr>
+      </w:pPr>
+      <w:r>
+        <w:rPr>
+          <w:rFonts w:cstheme="minorHAnsi"/>
+          <w:u w:val="single"/>
+        </w:rPr>
+        <w:lastRenderedPageBreak/>
         <w:t xml:space="preserve">Scénario </w:t>
       </w:r>
       <w:r>
@@ -14381,7 +14382,6 @@
           <w:rFonts w:cstheme="minorHAnsi"/>
           <w:u w:val="single"/>
         </w:rPr>
-        <w:lastRenderedPageBreak/>
         <w:br/>
       </w:r>
       <w:r>
@@ -14606,6 +14606,26 @@
       <w:pPr>
         <w:rPr>
           <w:rFonts w:cstheme="minorHAnsi"/>
+          <w:u w:val="single"/>
+        </w:rPr>
+      </w:pPr>
+      <w:r>
+        <w:rPr>
+          <w:rFonts w:cstheme="minorHAnsi"/>
+          <w:u w:val="single"/>
+        </w:rPr>
+        <w:br/>
+      </w:r>
+    </w:p>
+    <w:p>
+      <w:r>
+        <w:br w:type="page"/>
+      </w:r>
+    </w:p>
+    <w:p>
+      <w:pPr>
+        <w:rPr>
+          <w:rFonts w:cstheme="minorHAnsi"/>
           <w:sz w:val="22"/>
           <w:szCs w:val="22"/>
         </w:rPr>
@@ -14615,13 +14635,7 @@
           <w:rFonts w:cstheme="minorHAnsi"/>
           <w:u w:val="single"/>
         </w:rPr>
-        <w:br/>
-      </w:r>
-      <w:r>
-        <w:rPr>
-          <w:rFonts w:cstheme="minorHAnsi"/>
-          <w:u w:val="single"/>
-        </w:rPr>
+        <w:lastRenderedPageBreak/>
         <w:t xml:space="preserve">Scénario </w:t>
       </w:r>
       <w:r>
@@ -15471,11 +15485,7 @@
               <w:cnfStyle w:val="100000000000" w:firstRow="1" w:lastRow="0" w:firstColumn="0" w:lastColumn="0" w:oddVBand="0" w:evenVBand="0" w:oddHBand="0" w:evenHBand="0" w:firstRowFirstColumn="0" w:firstRowLastColumn="0" w:lastRowFirstColumn="0" w:lastRowLastColumn="0"/>
             </w:pPr>
             <w:r>
-              <w:t xml:space="preserve">Dans le but d'arriver à ma </w:t>
-            </w:r>
-            <w:r>
-              <w:lastRenderedPageBreak/>
-              <w:t>destination</w:t>
+              <w:t>Dans le but d'arriver à ma destination</w:t>
             </w:r>
           </w:p>
         </w:tc>
@@ -15493,7 +15503,6 @@
         <w:rPr>
           <w:rFonts w:cstheme="minorHAnsi"/>
         </w:rPr>
-        <w:lastRenderedPageBreak/>
         <w:br/>
       </w:r>
       <w:r>
@@ -15714,18 +15723,32 @@
       <w:pPr>
         <w:rPr>
           <w:rFonts w:cstheme="minorHAnsi"/>
+          <w:u w:val="single"/>
+        </w:rPr>
+      </w:pPr>
+      <w:r>
+        <w:br/>
+      </w:r>
+    </w:p>
+    <w:p>
+      <w:r>
+        <w:br w:type="page"/>
+      </w:r>
+    </w:p>
+    <w:p>
+      <w:pPr>
+        <w:rPr>
+          <w:rFonts w:cstheme="minorHAnsi"/>
           <w:sz w:val="22"/>
           <w:szCs w:val="22"/>
         </w:rPr>
       </w:pPr>
       <w:r>
-        <w:br/>
-      </w:r>
-      <w:r>
         <w:rPr>
           <w:rFonts w:cstheme="minorHAnsi"/>
           <w:u w:val="single"/>
         </w:rPr>
+        <w:lastRenderedPageBreak/>
         <w:t xml:space="preserve">Scénario </w:t>
       </w:r>
       <w:r>
@@ -16272,7 +16295,7 @@
           <w:rFonts w:cstheme="minorHAnsi"/>
         </w:rPr>
       </w:pPr>
-      <w:bookmarkStart w:id="30" w:name="_Toc10539630"/>
+      <w:bookmarkStart w:id="30" w:name="_Toc10624007"/>
       <w:r>
         <w:rPr>
           <w:rFonts w:cstheme="minorHAnsi"/>
@@ -16293,7 +16316,7 @@
           <w:rFonts w:cstheme="minorHAnsi"/>
         </w:rPr>
       </w:pPr>
-      <w:bookmarkStart w:id="31" w:name="_Toc10539631"/>
+      <w:bookmarkStart w:id="31" w:name="_Toc10624008"/>
       <w:r>
         <w:rPr>
           <w:rFonts w:cstheme="minorHAnsi"/>
@@ -16361,14 +16384,13 @@
           <w:rFonts w:cstheme="minorHAnsi"/>
         </w:rPr>
       </w:pPr>
-      <w:bookmarkStart w:id="32" w:name="_Toc10539632"/>
+      <w:bookmarkStart w:id="32" w:name="_Toc10624009"/>
       <w:r>
         <w:rPr>
           <w:rStyle w:val="Titre3Car"/>
           <w:rFonts w:asciiTheme="minorHAnsi" w:hAnsiTheme="minorHAnsi" w:cstheme="minorHAnsi"/>
           <w:b/>
         </w:rPr>
-        <w:lastRenderedPageBreak/>
         <w:t>Testeurs</w:t>
       </w:r>
       <w:bookmarkEnd w:id="32"/>
@@ -16439,7 +16461,7 @@
           <w:rFonts w:cstheme="minorHAnsi"/>
         </w:rPr>
       </w:pPr>
-      <w:bookmarkStart w:id="33" w:name="_Toc10539633"/>
+      <w:bookmarkStart w:id="33" w:name="_Toc10624010"/>
       <w:r>
         <w:rPr>
           <w:rFonts w:cstheme="minorHAnsi"/>
@@ -16593,11 +16615,12 @@
           <w:rFonts w:cstheme="minorHAnsi"/>
         </w:rPr>
       </w:pPr>
-      <w:bookmarkStart w:id="34" w:name="_Toc10539634"/>
-      <w:r>
-        <w:rPr>
-          <w:rFonts w:cstheme="minorHAnsi"/>
-        </w:rPr>
+      <w:bookmarkStart w:id="34" w:name="_Toc10624011"/>
+      <w:r>
+        <w:rPr>
+          <w:rFonts w:cstheme="minorHAnsi"/>
+        </w:rPr>
+        <w:lastRenderedPageBreak/>
         <w:t>Liste des tests</w:t>
       </w:r>
       <w:bookmarkEnd w:id="34"/>
@@ -16709,7 +16732,7 @@
           <w:rFonts w:cstheme="minorHAnsi"/>
         </w:rPr>
       </w:pPr>
-      <w:bookmarkStart w:id="35" w:name="_Toc10539635"/>
+      <w:bookmarkStart w:id="35" w:name="_Toc10624012"/>
       <w:r>
         <w:rPr>
           <w:rFonts w:cstheme="minorHAnsi"/>
@@ -16745,7 +16768,7 @@
           <w:rFonts w:cstheme="minorHAnsi"/>
         </w:rPr>
       </w:pPr>
-      <w:bookmarkStart w:id="36" w:name="_Toc10539636"/>
+      <w:bookmarkStart w:id="36" w:name="_Toc10624013"/>
       <w:r>
         <w:rPr>
           <w:rFonts w:cstheme="minorHAnsi"/>
@@ -16893,7 +16916,7 @@
           <w:rFonts w:cstheme="minorHAnsi"/>
         </w:rPr>
       </w:pPr>
-      <w:bookmarkStart w:id="37" w:name="_Toc10539637"/>
+      <w:bookmarkStart w:id="37" w:name="_Toc10624014"/>
       <w:r>
         <w:rPr>
           <w:rFonts w:cstheme="minorHAnsi"/>
@@ -16920,7 +16943,7 @@
           <w:rFonts w:cstheme="minorHAnsi"/>
         </w:rPr>
       </w:pPr>
-      <w:bookmarkStart w:id="38" w:name="_Toc10539638"/>
+      <w:bookmarkStart w:id="38" w:name="_Toc10624015"/>
       <w:r>
         <w:rPr>
           <w:rFonts w:cstheme="minorHAnsi"/>
@@ -16953,7 +16976,7 @@
           <w:rFonts w:cstheme="minorHAnsi"/>
         </w:rPr>
       </w:pPr>
-      <w:bookmarkStart w:id="39" w:name="_Toc10539639"/>
+      <w:bookmarkStart w:id="39" w:name="_Toc10624016"/>
       <w:r>
         <w:rPr>
           <w:rFonts w:cstheme="minorHAnsi"/>
@@ -16975,7 +16998,7 @@
           <w:rFonts w:cstheme="minorHAnsi"/>
         </w:rPr>
       </w:pPr>
-      <w:bookmarkStart w:id="40" w:name="_Toc10539640"/>
+      <w:bookmarkStart w:id="40" w:name="_Toc10624017"/>
       <w:r>
         <w:rPr>
           <w:rFonts w:cstheme="minorHAnsi"/>
@@ -17038,7 +17061,6 @@
         </w:numPr>
       </w:pPr>
       <w:r>
-        <w:lastRenderedPageBreak/>
         <w:t>Windows 10</w:t>
       </w:r>
     </w:p>
@@ -17049,7 +17071,7 @@
           <w:rFonts w:cstheme="minorHAnsi"/>
         </w:rPr>
       </w:pPr>
-      <w:bookmarkStart w:id="41" w:name="_Toc10539641"/>
+      <w:bookmarkStart w:id="41" w:name="_Toc10624018"/>
       <w:r>
         <w:rPr>
           <w:rFonts w:cstheme="minorHAnsi"/>
@@ -17110,8 +17132,9 @@
       <w:pPr>
         <w:pStyle w:val="Titre2"/>
       </w:pPr>
-      <w:bookmarkStart w:id="42" w:name="_Toc10539642"/>
-      <w:r>
+      <w:bookmarkStart w:id="42" w:name="_Toc10624019"/>
+      <w:r>
+        <w:lastRenderedPageBreak/>
         <w:t>Conception d'éléments spécifiques</w:t>
       </w:r>
       <w:bookmarkEnd w:id="42"/>
@@ -17120,7 +17143,7 @@
       <w:pPr>
         <w:pStyle w:val="Titre3"/>
       </w:pPr>
-      <w:bookmarkStart w:id="43" w:name="_Toc10539643"/>
+      <w:bookmarkStart w:id="43" w:name="_Toc10624020"/>
       <w:r>
         <w:t>Passage dans le carrefour</w:t>
       </w:r>
@@ -17286,7 +17309,13 @@
         <w:jc w:val="both"/>
       </w:pPr>
       <w:r>
-        <w:t>La dernière idée, celle qui a été retenue, est que ce soit le carrefour qui indique aux véhicules s'ils peuvent y a aller.</w:t>
+        <w:t>La dernière idée, celle qui a été retenue, est que ce soit le carrefour qui indiqu</w:t>
+      </w:r>
+      <w:r>
+        <w:t>e aux véhicules s'ils peuvent y</w:t>
+      </w:r>
+      <w:r>
+        <w:t xml:space="preserve"> aller.</w:t>
       </w:r>
     </w:p>
     <w:p>
@@ -17326,7 +17355,10 @@
         <w:jc w:val="both"/>
       </w:pPr>
       <w:r>
-        <w:t>If faut donc déterminer les zones pour respecter toutes les zones, et là encore plusieurs modèles ont été étudiés</w:t>
+        <w:t>Il</w:t>
+      </w:r>
+      <w:r>
+        <w:t xml:space="preserve"> faut donc déterminer les zones pour respecter toutes les zones, et là encore plusieurs modèles ont été étudiés</w:t>
       </w:r>
       <w:r>
         <w:t>.</w:t>
@@ -17334,9 +17366,21 @@
     </w:p>
     <w:p>
       <w:pPr>
+        <w:spacing w:before="0" w:after="0"/>
+        <w:rPr>
+          <w:u w:val="single"/>
+        </w:rPr>
+      </w:pPr>
+      <w:r>
+        <w:br w:type="page"/>
+      </w:r>
+    </w:p>
+    <w:p>
+      <w:pPr>
         <w:pStyle w:val="Titre5"/>
       </w:pPr>
       <w:r>
+        <w:lastRenderedPageBreak/>
         <w:t>Modèle</w:t>
       </w:r>
       <w:r>
@@ -17347,27 +17391,15 @@
       </w:r>
     </w:p>
     <w:p>
-      <w:pPr>
-        <w:jc w:val="both"/>
-      </w:pPr>
       <w:r>
         <w:rPr>
           <w:noProof/>
           <w:lang w:val="fr-CH" w:eastAsia="fr-CH"/>
         </w:rPr>
-        <w:lastRenderedPageBreak/>
         <w:drawing>
-          <wp:anchor distT="0" distB="0" distL="114300" distR="114300" simplePos="0" relativeHeight="251654144" behindDoc="0" locked="0" layoutInCell="1" allowOverlap="1" wp14:anchorId="55C25208" wp14:editId="4239A8EE">
-            <wp:simplePos x="0" y="0"/>
-            <wp:positionH relativeFrom="column">
-              <wp:posOffset>-1933</wp:posOffset>
-            </wp:positionH>
-            <wp:positionV relativeFrom="paragraph">
-              <wp:posOffset>-2292</wp:posOffset>
-            </wp:positionV>
+          <wp:inline distT="0" distB="0" distL="0" distR="0" wp14:anchorId="5F90A5C0" wp14:editId="4B339ED3">
             <wp:extent cx="2456815" cy="2600325"/>
             <wp:effectExtent l="0" t="0" r="635" b="9525"/>
-            <wp:wrapTopAndBottom/>
             <wp:docPr id="7" name="Image 7"/>
             <wp:cNvGraphicFramePr>
               <a:graphicFrameLocks xmlns:a="http://schemas.openxmlformats.org/drawingml/2006/main" noChangeAspect="1"/>
@@ -17410,15 +17442,14 @@
                 </pic:pic>
               </a:graphicData>
             </a:graphic>
-            <wp14:sizeRelH relativeFrom="page">
-              <wp14:pctWidth>0</wp14:pctWidth>
-            </wp14:sizeRelH>
-            <wp14:sizeRelV relativeFrom="page">
-              <wp14:pctHeight>0</wp14:pctHeight>
-            </wp14:sizeRelV>
-          </wp:anchor>
+          </wp:inline>
         </w:drawing>
       </w:r>
+    </w:p>
+    <w:p>
+      <w:pPr>
+        <w:jc w:val="both"/>
+      </w:pPr>
       <w:r>
         <w:t>L</w:t>
       </w:r>
@@ -17439,7 +17470,7 @@
           <w:lang w:val="fr-CH" w:eastAsia="fr-CH"/>
         </w:rPr>
         <w:drawing>
-          <wp:anchor distT="0" distB="0" distL="114300" distR="114300" simplePos="0" relativeHeight="251659264" behindDoc="0" locked="0" layoutInCell="1" allowOverlap="1" wp14:anchorId="2E50303D" wp14:editId="0E05E352">
+          <wp:anchor distT="0" distB="0" distL="114300" distR="114300" simplePos="0" relativeHeight="251657216" behindDoc="0" locked="0" layoutInCell="1" allowOverlap="1" wp14:anchorId="2E50303D" wp14:editId="0E05E352">
             <wp:simplePos x="0" y="0"/>
             <wp:positionH relativeFrom="column">
               <wp:posOffset>-1933</wp:posOffset>
@@ -17706,9 +17737,18 @@
     </w:p>
     <w:p>
       <w:pPr>
+        <w:spacing w:before="0" w:after="0"/>
+      </w:pPr>
+      <w:r>
+        <w:br w:type="page"/>
+      </w:r>
+    </w:p>
+    <w:p>
+      <w:pPr>
         <w:jc w:val="both"/>
       </w:pPr>
       <w:r>
+        <w:lastRenderedPageBreak/>
         <w:t>Sur la base de ce système, des algorithmes</w:t>
       </w:r>
       <w:r>
@@ -17766,7 +17806,6 @@
         <w:jc w:val="both"/>
       </w:pPr>
       <w:r>
-        <w:lastRenderedPageBreak/>
         <w:t>Exemple avec un véhicule qui se trouve sur la route 2 et qui souhaite aller sur la route 1</w:t>
       </w:r>
       <w:r>
@@ -17964,6 +18003,14 @@
     </w:p>
     <w:p>
       <w:pPr>
+        <w:spacing w:before="0" w:after="0"/>
+      </w:pPr>
+      <w:r>
+        <w:br w:type="page"/>
+      </w:r>
+    </w:p>
+    <w:p>
+      <w:pPr>
         <w:pStyle w:val="Paragraphedeliste"/>
         <w:numPr>
           <w:ilvl w:val="0"/>
@@ -17972,6 +18019,7 @@
         <w:jc w:val="both"/>
       </w:pPr>
       <w:r>
+        <w:lastRenderedPageBreak/>
         <w:t>Les autres directions :</w:t>
       </w:r>
     </w:p>
@@ -18077,7 +18125,6 @@
         <w:jc w:val="both"/>
       </w:pPr>
       <w:r>
-        <w:lastRenderedPageBreak/>
         <w:t>2 x10 +1, (2 -1) x10 +2, (2 -1) x10 +3, (4 +1) x10 +3, (4 +1) x10 +1 et 4 x10 +2. Les zones 21, 12, 13, 13, 11 et 42 sont donc réservées</w:t>
       </w:r>
     </w:p>
@@ -18096,7 +18143,7 @@
           <w:lang w:val="fr-CH" w:eastAsia="fr-CH"/>
         </w:rPr>
         <w:drawing>
-          <wp:anchor distT="0" distB="0" distL="114300" distR="114300" simplePos="0" relativeHeight="251663360" behindDoc="0" locked="0" layoutInCell="1" allowOverlap="1" wp14:anchorId="5BF4F889" wp14:editId="7E4BBBB3">
+          <wp:anchor distT="0" distB="0" distL="114300" distR="114300" simplePos="0" relativeHeight="251659264" behindDoc="0" locked="0" layoutInCell="1" allowOverlap="1" wp14:anchorId="5BF4F889" wp14:editId="7E4BBBB3">
             <wp:simplePos x="0" y="0"/>
             <wp:positionH relativeFrom="margin">
               <wp:align>left</wp:align>
@@ -18181,7 +18228,7 @@
       <w:pPr>
         <w:pStyle w:val="Titre3"/>
       </w:pPr>
-      <w:bookmarkStart w:id="45" w:name="_Toc10539644"/>
+      <w:bookmarkStart w:id="45" w:name="_Toc10624021"/>
       <w:r>
         <w:t>Système de priorité</w:t>
       </w:r>
@@ -18274,7 +18321,7 @@
       <w:pPr>
         <w:pStyle w:val="Titre1"/>
       </w:pPr>
-      <w:bookmarkStart w:id="46" w:name="_Toc10539645"/>
+      <w:bookmarkStart w:id="46" w:name="_Toc10624022"/>
       <w:r>
         <w:lastRenderedPageBreak/>
         <w:t>R</w:t>
@@ -18292,7 +18339,7 @@
           <w:rFonts w:cstheme="minorHAnsi"/>
         </w:rPr>
       </w:pPr>
-      <w:bookmarkStart w:id="47" w:name="_Toc10539646"/>
+      <w:bookmarkStart w:id="47" w:name="_Toc10624023"/>
       <w:r>
         <w:rPr>
           <w:rFonts w:cstheme="minorHAnsi"/>
@@ -18456,7 +18503,6 @@
         </w:tc>
       </w:tr>
     </w:tbl>
-    <w:p/>
     <w:p>
       <w:pPr>
         <w:pStyle w:val="Titre2"/>
@@ -18464,7 +18510,7 @@
           <w:rFonts w:cstheme="minorHAnsi"/>
         </w:rPr>
       </w:pPr>
-      <w:bookmarkStart w:id="48" w:name="_Toc10539647"/>
+      <w:bookmarkStart w:id="48" w:name="_Toc10624024"/>
       <w:r>
         <w:rPr>
           <w:rFonts w:cstheme="minorHAnsi"/>
@@ -18498,7 +18544,7 @@
           <w:rFonts w:cstheme="minorHAnsi"/>
         </w:rPr>
       </w:pPr>
-      <w:bookmarkStart w:id="49" w:name="_Toc10539648"/>
+      <w:bookmarkStart w:id="49" w:name="_Toc10624025"/>
       <w:r>
         <w:rPr>
           <w:rFonts w:cstheme="minorHAnsi"/>
@@ -18624,22 +18670,22 @@
         </w:numPr>
       </w:pPr>
       <w:r>
+        <w:t>Cyberduck v6.9.4</w:t>
+      </w:r>
+    </w:p>
+    <w:p>
+      <w:pPr>
+        <w:pStyle w:val="Titre2"/>
+        <w:rPr>
+          <w:rFonts w:cstheme="minorHAnsi"/>
+        </w:rPr>
+      </w:pPr>
+      <w:bookmarkStart w:id="50" w:name="_Toc10624026"/>
+      <w:r>
+        <w:rPr>
+          <w:rFonts w:cstheme="minorHAnsi"/>
+        </w:rPr>
         <w:lastRenderedPageBreak/>
-        <w:t>Cyberduck v6.9.4</w:t>
-      </w:r>
-    </w:p>
-    <w:p>
-      <w:pPr>
-        <w:pStyle w:val="Titre2"/>
-        <w:rPr>
-          <w:rFonts w:cstheme="minorHAnsi"/>
-        </w:rPr>
-      </w:pPr>
-      <w:bookmarkStart w:id="50" w:name="_Toc10539649"/>
-      <w:r>
-        <w:rPr>
-          <w:rFonts w:cstheme="minorHAnsi"/>
-        </w:rPr>
         <w:t>Code</w:t>
       </w:r>
       <w:bookmarkEnd w:id="50"/>
@@ -18661,7 +18707,7 @@
           <w:rFonts w:cstheme="minorHAnsi"/>
         </w:rPr>
       </w:pPr>
-      <w:bookmarkStart w:id="53" w:name="_Toc10539650"/>
+      <w:bookmarkStart w:id="53" w:name="_Toc10624027"/>
       <w:r>
         <w:rPr>
           <w:rFonts w:cstheme="minorHAnsi"/>
@@ -18699,7 +18745,7 @@
           <w:rFonts w:cstheme="minorHAnsi"/>
         </w:rPr>
       </w:pPr>
-      <w:bookmarkStart w:id="54" w:name="_Toc10539651"/>
+      <w:bookmarkStart w:id="54" w:name="_Toc10624028"/>
       <w:r>
         <w:rPr>
           <w:rFonts w:cstheme="minorHAnsi"/>
@@ -18990,7 +19036,7 @@
       <w:pPr>
         <w:pStyle w:val="Titre2"/>
       </w:pPr>
-      <w:bookmarkStart w:id="56" w:name="_Toc10539652"/>
+      <w:bookmarkStart w:id="56" w:name="_Toc10624029"/>
       <w:r>
         <w:lastRenderedPageBreak/>
         <w:t>Aspect final</w:t>
@@ -19062,7 +19108,7 @@
           <w:rFonts w:cstheme="minorHAnsi"/>
         </w:rPr>
       </w:pPr>
-      <w:bookmarkStart w:id="57" w:name="_Toc10539653"/>
+      <w:bookmarkStart w:id="57" w:name="_Toc10624030"/>
       <w:r>
         <w:rPr>
           <w:rFonts w:cstheme="minorHAnsi"/>
@@ -19086,7 +19132,7 @@
           <w:rFonts w:cstheme="minorHAnsi"/>
         </w:rPr>
       </w:pPr>
-      <w:bookmarkStart w:id="58" w:name="_Toc10539654"/>
+      <w:bookmarkStart w:id="58" w:name="_Toc10624031"/>
       <w:r>
         <w:rPr>
           <w:rFonts w:cstheme="minorHAnsi"/>
@@ -19109,7 +19155,7 @@
           <w:rFonts w:cstheme="minorHAnsi"/>
         </w:rPr>
       </w:pPr>
-      <w:bookmarkStart w:id="59" w:name="_Toc10539655"/>
+      <w:bookmarkStart w:id="59" w:name="_Toc10624032"/>
       <w:r>
         <w:rPr>
           <w:rFonts w:cstheme="minorHAnsi"/>
@@ -19120,14 +19166,20 @@
     </w:p>
     <w:p>
       <w:r>
-        <w:t>Voir "FBN_TPI_simulateur_trafic_routier_installation.pdf" en annexe.</w:t>
+        <w:t>Voir "</w:t>
+      </w:r>
+      <w:r>
+        <w:t>FBN_TPI_simulateur_trafic_routier_installation.pdf</w:t>
+      </w:r>
+      <w:r>
+        <w:t>" en annexe.</w:t>
       </w:r>
     </w:p>
     <w:p>
       <w:pPr>
         <w:pStyle w:val="Titre2"/>
       </w:pPr>
-      <w:bookmarkStart w:id="60" w:name="_Toc10539656"/>
+      <w:bookmarkStart w:id="60" w:name="_Toc10624033"/>
       <w:r>
         <w:t>Utilisation</w:t>
       </w:r>
@@ -19135,23 +19187,47 @@
     </w:p>
     <w:p>
       <w:r>
-        <w:t>Voir "FBN_TPI_simulateur_trafic_routier_utilisation.pdf" en annexe</w:t>
-      </w:r>
-    </w:p>
-    <w:p>
-      <w:pPr>
-        <w:pStyle w:val="Titre2"/>
-        <w:rPr>
-          <w:rFonts w:cstheme="minorHAnsi"/>
+        <w:t>Voir "</w:t>
+      </w:r>
+      <w:r>
+        <w:t>FBN_TPI_simulateur_trafic_routier_utilisation.pdf</w:t>
+      </w:r>
+      <w:r>
+        <w:t>" en annexe</w:t>
+      </w:r>
+    </w:p>
+    <w:p>
+      <w:pPr>
+        <w:spacing w:before="0" w:after="0"/>
+        <w:rPr>
+          <w:rFonts w:cstheme="minorHAnsi"/>
+          <w:b/>
+          <w:iCs/>
+          <w:u w:val="single"/>
         </w:rPr>
       </w:pPr>
       <w:bookmarkStart w:id="61" w:name="_Toc25553326"/>
       <w:bookmarkStart w:id="62" w:name="_Toc71691029"/>
-      <w:bookmarkStart w:id="63" w:name="_Toc10539657"/>
-      <w:r>
-        <w:rPr>
-          <w:rFonts w:cstheme="minorHAnsi"/>
-        </w:rPr>
+      <w:r>
+        <w:rPr>
+          <w:rFonts w:cstheme="minorHAnsi"/>
+        </w:rPr>
+        <w:br w:type="page"/>
+      </w:r>
+    </w:p>
+    <w:p>
+      <w:pPr>
+        <w:pStyle w:val="Titre2"/>
+        <w:rPr>
+          <w:rFonts w:cstheme="minorHAnsi"/>
+        </w:rPr>
+      </w:pPr>
+      <w:bookmarkStart w:id="63" w:name="_Toc10624034"/>
+      <w:r>
+        <w:rPr>
+          <w:rFonts w:cstheme="minorHAnsi"/>
+        </w:rPr>
+        <w:lastRenderedPageBreak/>
         <w:t>Liste des documents</w:t>
       </w:r>
       <w:bookmarkEnd w:id="61"/>
@@ -19182,7 +19258,7 @@
         <w:t xml:space="preserve"> : </w:t>
       </w:r>
       <w:r>
-        <w:t>crossroadssimulator.zip</w:t>
+        <w:t>crossroadssimulator/</w:t>
       </w:r>
     </w:p>
     <w:p>
@@ -19224,7 +19300,7 @@
         <w:t xml:space="preserve"> : </w:t>
       </w:r>
       <w:r>
-        <w:t>FBN_simulateur_trafic_routier_resume.pdf</w:t>
+        <w:t>FBN_TPI_simulateur_trafic_routier_resume.pdf</w:t>
       </w:r>
     </w:p>
     <w:p>
@@ -19245,7 +19321,7 @@
         <w:t xml:space="preserve"> </w:t>
       </w:r>
       <w:r>
-        <w:t>FBN_simulateur_trafic_routier_tests.pdf</w:t>
+        <w:t>FBN_TPI_simulateur_trafic_routier_tests.pdf</w:t>
       </w:r>
     </w:p>
     <w:p>
@@ -19260,14 +19336,13 @@
         <w:rPr>
           <w:b/>
         </w:rPr>
-        <w:lastRenderedPageBreak/>
         <w:t>Document d'installation</w:t>
       </w:r>
       <w:r>
         <w:t xml:space="preserve"> : </w:t>
       </w:r>
       <w:r>
-        <w:t>FBN_simulateur_trafic_routier_installation.pdf</w:t>
+        <w:t>FBN_TPI_simulateur_trafic_routier_installation.pdf</w:t>
       </w:r>
     </w:p>
     <w:p>
@@ -19285,7 +19360,13 @@
         <w:t>Document d'installation</w:t>
       </w:r>
       <w:r>
-        <w:t xml:space="preserve"> : FBN_simulateur_trafic_routier_utilisation.pdf</w:t>
+        <w:t xml:space="preserve"> : </w:t>
+      </w:r>
+      <w:r>
+        <w:t>FBN_TPI_simulateur_trafic_routier_utilisation.pdf</w:t>
+      </w:r>
+      <w:r>
+        <w:t>.pdf</w:t>
       </w:r>
     </w:p>
     <w:p>
@@ -19310,7 +19391,7 @@
         <w:t xml:space="preserve"> : </w:t>
       </w:r>
       <w:r>
-        <w:t>FBN_simulateur_trafic_routier_CDC.pdf</w:t>
+        <w:t>FBN_TPI_simulateur_trafic_routier_CDC.pdf</w:t>
       </w:r>
     </w:p>
     <w:p>
@@ -19335,7 +19416,29 @@
         <w:t xml:space="preserve"> : </w:t>
       </w:r>
       <w:r>
-        <w:t>FBN_simulateur_trafic_routier_journal_travail.pdf</w:t>
+        <w:t>FBN_TPI_simulateur_trafic_routier_journal_travail.pdf</w:t>
+      </w:r>
+    </w:p>
+    <w:p>
+      <w:pPr>
+        <w:pStyle w:val="Paragraphedeliste"/>
+        <w:numPr>
+          <w:ilvl w:val="0"/>
+          <w:numId w:val="30"/>
+        </w:numPr>
+      </w:pPr>
+      <w:r>
+        <w:rPr>
+          <w:rFonts w:cstheme="minorHAnsi"/>
+          <w:b/>
+        </w:rPr>
+        <w:t>Planification :</w:t>
+      </w:r>
+      <w:r>
+        <w:t xml:space="preserve"> </w:t>
+      </w:r>
+      <w:r>
+        <w:t>FBN_TPI_simulateur_trafic_routier_planification.pdf</w:t>
       </w:r>
     </w:p>
     <w:p>
@@ -19350,7 +19453,7 @@
       </w:pPr>
       <w:bookmarkStart w:id="64" w:name="_Toc25553328"/>
       <w:bookmarkStart w:id="65" w:name="_Toc71703263"/>
-      <w:bookmarkStart w:id="66" w:name="_Toc10539658"/>
+      <w:bookmarkStart w:id="66" w:name="_Toc10624035"/>
       <w:r>
         <w:rPr>
           <w:rFonts w:cstheme="minorHAnsi"/>
@@ -19371,7 +19474,7 @@
       <w:pPr>
         <w:pStyle w:val="Titre2"/>
       </w:pPr>
-      <w:bookmarkStart w:id="67" w:name="_Toc10539659"/>
+      <w:bookmarkStart w:id="67" w:name="_Toc10624036"/>
       <w:r>
         <w:t>Objectif</w:t>
       </w:r>
@@ -19763,6 +19866,12 @@
                 <w:rFonts w:cstheme="minorHAnsi"/>
               </w:rPr>
             </w:pPr>
+            <w:r>
+              <w:rPr>
+                <w:rFonts w:cstheme="minorHAnsi"/>
+              </w:rPr>
+              <w:t>Tests validés sur Chrome et Firefox</w:t>
+            </w:r>
           </w:p>
         </w:tc>
       </w:tr>
@@ -19816,6 +19925,8 @@
                 <w:rFonts w:cstheme="minorHAnsi"/>
               </w:rPr>
             </w:pPr>
+            <w:bookmarkStart w:id="68" w:name="_GoBack"/>
+            <w:bookmarkEnd w:id="68"/>
           </w:p>
         </w:tc>
       </w:tr>
@@ -19879,9 +19990,29 @@
     <w:p>
       <w:pPr>
         <w:pStyle w:val="Titre2"/>
-      </w:pPr>
-      <w:bookmarkStart w:id="68" w:name="_Toc10539660"/>
-      <w:r>
+        <w:numPr>
+          <w:ilvl w:val="0"/>
+          <w:numId w:val="0"/>
+        </w:numPr>
+      </w:pPr>
+    </w:p>
+    <w:p>
+      <w:pPr>
+        <w:rPr>
+          <w:u w:val="single"/>
+        </w:rPr>
+      </w:pPr>
+      <w:r>
+        <w:br w:type="page"/>
+      </w:r>
+    </w:p>
+    <w:p>
+      <w:pPr>
+        <w:pStyle w:val="Titre2"/>
+      </w:pPr>
+      <w:bookmarkStart w:id="69" w:name="_Toc10624037"/>
+      <w:r>
+        <w:lastRenderedPageBreak/>
         <w:t>Modification par rapport à la planification</w:t>
       </w:r>
       <w:r>
@@ -19890,7 +20021,7 @@
       <w:r>
         <w:t>e</w:t>
       </w:r>
-      <w:bookmarkEnd w:id="68"/>
+      <w:bookmarkEnd w:id="69"/>
     </w:p>
     <w:p>
       <w:pPr>
@@ -19931,15 +20062,14 @@
           <w:rFonts w:cstheme="minorHAnsi"/>
         </w:rPr>
       </w:pPr>
-      <w:bookmarkStart w:id="69" w:name="_Toc10539661"/>
-      <w:r>
-        <w:rPr>
-          <w:rFonts w:cstheme="minorHAnsi"/>
-        </w:rPr>
-        <w:lastRenderedPageBreak/>
+      <w:bookmarkStart w:id="70" w:name="_Toc10624038"/>
+      <w:r>
+        <w:rPr>
+          <w:rFonts w:cstheme="minorHAnsi"/>
+        </w:rPr>
         <w:t>Points positifs</w:t>
       </w:r>
-      <w:bookmarkEnd w:id="69"/>
+      <w:bookmarkEnd w:id="70"/>
     </w:p>
     <w:p>
       <w:pPr>
@@ -19994,14 +20124,14 @@
           <w:rFonts w:cstheme="minorHAnsi"/>
         </w:rPr>
       </w:pPr>
-      <w:bookmarkStart w:id="70" w:name="_Toc10539662"/>
+      <w:bookmarkStart w:id="71" w:name="_Toc10624039"/>
       <w:r>
         <w:rPr>
           <w:rFonts w:cstheme="minorHAnsi"/>
         </w:rPr>
         <w:t>Points négatifs</w:t>
       </w:r>
-      <w:bookmarkEnd w:id="70"/>
+      <w:bookmarkEnd w:id="71"/>
     </w:p>
     <w:p>
       <w:pPr>
@@ -20039,8 +20169,6 @@
       <w:r>
         <w:t xml:space="preserve"> avec des vraies animations, ce qui serait plus attractif.</w:t>
       </w:r>
-      <w:bookmarkStart w:id="71" w:name="_GoBack"/>
-      <w:bookmarkEnd w:id="71"/>
     </w:p>
     <w:p>
       <w:pPr>
@@ -20050,7 +20178,7 @@
         </w:rPr>
       </w:pPr>
       <w:bookmarkStart w:id="72" w:name="_Ref10460896"/>
-      <w:bookmarkStart w:id="73" w:name="_Toc10539663"/>
+      <w:bookmarkStart w:id="73" w:name="_Toc10624040"/>
       <w:r>
         <w:rPr>
           <w:rFonts w:cstheme="minorHAnsi"/>
@@ -20101,7 +20229,7 @@
           <w:rFonts w:cstheme="minorHAnsi"/>
         </w:rPr>
       </w:pPr>
-      <w:bookmarkStart w:id="74" w:name="_Toc10539664"/>
+      <w:bookmarkStart w:id="74" w:name="_Toc10624041"/>
       <w:r>
         <w:rPr>
           <w:rFonts w:cstheme="minorHAnsi"/>
@@ -20199,7 +20327,7 @@
       <w:pPr>
         <w:pStyle w:val="Titre2"/>
       </w:pPr>
-      <w:bookmarkStart w:id="75" w:name="_Toc10539665"/>
+      <w:bookmarkStart w:id="75" w:name="_Toc10624042"/>
       <w:r>
         <w:t>Bilan personnel</w:t>
       </w:r>
@@ -20239,11 +20367,12 @@
           <w:rFonts w:cstheme="minorHAnsi"/>
         </w:rPr>
       </w:pPr>
-      <w:bookmarkStart w:id="77" w:name="_Toc10539666"/>
-      <w:r>
-        <w:rPr>
-          <w:rFonts w:cstheme="minorHAnsi"/>
-        </w:rPr>
+      <w:bookmarkStart w:id="77" w:name="_Toc10624043"/>
+      <w:r>
+        <w:rPr>
+          <w:rFonts w:cstheme="minorHAnsi"/>
+        </w:rPr>
+        <w:lastRenderedPageBreak/>
         <w:t>A</w:t>
       </w:r>
       <w:bookmarkEnd w:id="76"/>
@@ -20263,7 +20392,7 @@
         </w:rPr>
       </w:pPr>
       <w:bookmarkStart w:id="78" w:name="_Toc71703265"/>
-      <w:bookmarkStart w:id="79" w:name="_Toc10539667"/>
+      <w:bookmarkStart w:id="79" w:name="_Toc10624044"/>
       <w:r>
         <w:rPr>
           <w:rFonts w:cstheme="minorHAnsi"/>
@@ -20280,7 +20409,7 @@
           <w:rFonts w:cstheme="minorHAnsi"/>
         </w:rPr>
       </w:pPr>
-      <w:bookmarkStart w:id="80" w:name="_Toc10539668"/>
+      <w:bookmarkStart w:id="80" w:name="_Toc10624045"/>
       <w:r>
         <w:rPr>
           <w:rFonts w:cstheme="minorHAnsi"/>
@@ -20406,7 +20535,6 @@
           <w:rFonts w:cstheme="minorHAnsi"/>
           <w:lang w:val="en-US"/>
         </w:rPr>
-        <w:lastRenderedPageBreak/>
         <w:t>W</w:t>
       </w:r>
       <w:r>
@@ -20501,7 +20629,7 @@
           <w:rFonts w:cstheme="minorHAnsi"/>
         </w:rPr>
       </w:pPr>
-      <w:bookmarkStart w:id="81" w:name="_Toc10539669"/>
+      <w:bookmarkStart w:id="81" w:name="_Toc10624046"/>
       <w:r>
         <w:rPr>
           <w:rFonts w:cstheme="minorHAnsi"/>
@@ -20580,7 +20708,7 @@
       </w:pPr>
       <w:bookmarkStart w:id="82" w:name="_Toc25553330"/>
       <w:bookmarkStart w:id="83" w:name="_Toc71703266"/>
-      <w:bookmarkStart w:id="84" w:name="_Toc10539670"/>
+      <w:bookmarkStart w:id="84" w:name="_Toc10624047"/>
       <w:r>
         <w:rPr>
           <w:rFonts w:cstheme="minorHAnsi"/>
@@ -20611,7 +20739,7 @@
       </w:pPr>
       <w:bookmarkStart w:id="85" w:name="_Toc71703270"/>
       <w:bookmarkStart w:id="86" w:name="_Toc25553334"/>
-      <w:bookmarkStart w:id="87" w:name="_Toc10539671"/>
+      <w:bookmarkStart w:id="87" w:name="_Toc10624048"/>
       <w:r>
         <w:rPr>
           <w:rFonts w:cstheme="minorHAnsi"/>
@@ -20666,10 +20794,25 @@
     </w:p>
     <w:p>
       <w:pPr>
+        <w:spacing w:before="0" w:after="0"/>
+        <w:rPr>
+          <w:b/>
+          <w:kern w:val="28"/>
+          <w:sz w:val="28"/>
+          <w:u w:val="single"/>
+        </w:rPr>
+      </w:pPr>
+      <w:r>
+        <w:br w:type="page"/>
+      </w:r>
+    </w:p>
+    <w:p>
+      <w:pPr>
         <w:pStyle w:val="Titre1"/>
       </w:pPr>
-      <w:bookmarkStart w:id="88" w:name="_Toc10539672"/>
-      <w:r>
+      <w:bookmarkStart w:id="88" w:name="_Toc10624049"/>
+      <w:r>
+        <w:lastRenderedPageBreak/>
         <w:t>Glossair</w:t>
       </w:r>
       <w:r>
@@ -21331,7 +21474,6 @@
     </w:p>
     <w:p>
       <w:r>
-        <w:lastRenderedPageBreak/>
         <w:fldChar w:fldCharType="end"/>
       </w:r>
       <w:r>
@@ -21459,7 +21601,7 @@
             <w:rPr>
               <w:noProof/>
             </w:rPr>
-            <w:t>28</w:t>
+            <w:t>29</w:t>
           </w:r>
           <w:r>
             <w:fldChar w:fldCharType="end"/>
@@ -21489,7 +21631,7 @@
             <w:rPr>
               <w:noProof/>
             </w:rPr>
-            <w:t>30</w:t>
+            <w:t>31</w:t>
           </w:r>
           <w:r>
             <w:rPr>
@@ -27642,6 +27784,7 @@
   <w:style w:type="character" w:default="1" w:styleId="Policepardfaut">
     <w:name w:val="Default Paragraph Font"/>
     <w:uiPriority w:val="1"/>
+    <w:semiHidden/>
     <w:unhideWhenUsed/>
   </w:style>
   <w:style w:type="table" w:default="1" w:styleId="TableauNormal">
@@ -28732,7 +28875,7 @@
 </file>
 
 <file path=customXml/itemProps1.xml><?xml version="1.0" encoding="utf-8"?>
-<ds:datastoreItem xmlns:ds="http://schemas.openxmlformats.org/officeDocument/2006/customXml" ds:itemID="{9FE98FA8-1A22-4E14-8BFE-682FD3844A97}">
+<ds:datastoreItem xmlns:ds="http://schemas.openxmlformats.org/officeDocument/2006/customXml" ds:itemID="{74AC3B7B-621C-4409-8148-964268495319}">
   <ds:schemaRefs>
     <ds:schemaRef ds:uri="http://schemas.openxmlformats.org/officeDocument/2006/bibliography"/>
   </ds:schemaRefs>

</xml_diff>